<commit_message>
Chỉnh sửa Class Diagram 8 9 + đặt tả
</commit_message>
<xml_diff>
--- a/BaoCao/FRA/FRA_ClassDiagram/Truoc_Review/1412689/1412689 Dac ta.docx
+++ b/BaoCao/FRA/FRA_ClassDiagram/Truoc_Review/1412689/1412689 Dac ta.docx
@@ -23,9 +23,9 @@
         </w:rPr>
         <w:drawing>
           <wp:inline distT="0" distB="0" distL="0" distR="0">
-            <wp:extent cx="5943600" cy="4325620"/>
+            <wp:extent cx="5439534" cy="3486637"/>
             <wp:effectExtent l="0" t="0" r="0" b="0"/>
-            <wp:docPr id="3" name="Hình ảnh 3"/>
+            <wp:docPr id="2" name="Hình ảnh 2"/>
             <wp:cNvGraphicFramePr>
               <a:graphicFrameLocks xmlns:a="http://schemas.openxmlformats.org/drawingml/2006/main" noChangeAspect="1"/>
             </wp:cNvGraphicFramePr>
@@ -33,7 +33,7 @@
               <a:graphicData uri="http://schemas.openxmlformats.org/drawingml/2006/picture">
                 <pic:pic xmlns:pic="http://schemas.openxmlformats.org/drawingml/2006/picture">
                   <pic:nvPicPr>
-                    <pic:cNvPr id="3" name="Class Diagram 8 9.PNG"/>
+                    <pic:cNvPr id="2" name="Class Diagram 8 9.PNG"/>
                     <pic:cNvPicPr/>
                   </pic:nvPicPr>
                   <pic:blipFill>
@@ -51,7 +51,7 @@
                   <pic:spPr>
                     <a:xfrm>
                       <a:off x="0" y="0"/>
-                      <a:ext cx="5943600" cy="4325620"/>
+                      <a:ext cx="5439534" cy="3486637"/>
                     </a:xfrm>
                     <a:prstGeom prst="rect">
                       <a:avLst/>
@@ -153,37 +153,25 @@
     <w:p>
       <w:pPr>
         <w:spacing w:after="0" w:line="360" w:lineRule="auto"/>
+        <w:ind w:left="0" w:firstLine="360"/>
         <w:rPr>
           <w:rFonts w:ascii="Times New Roman" w:hAnsi="Times New Roman" w:cs="Times New Roman"/>
-          <w:b/>
-          <w:bCs/>
           <w:noProof/>
           <w:sz w:val="26"/>
           <w:szCs w:val="26"/>
+          <w:lang w:val="en-US"/>
         </w:rPr>
       </w:pPr>
       <w:r>
         <w:rPr>
           <w:rFonts w:ascii="Times New Roman" w:hAnsi="Times New Roman" w:cs="Times New Roman"/>
-          <w:b/>
-          <w:bCs/>
           <w:noProof/>
           <w:sz w:val="26"/>
           <w:szCs w:val="26"/>
+          <w:lang w:val="en-US"/>
         </w:rPr>
-        <w:br w:type="page"/>
+        <w:t>Báo cáo doanh thu</w:t>
       </w:r>
-    </w:p>
-    <w:p>
-      <w:pPr>
-        <w:spacing w:after="0" w:line="360" w:lineRule="auto"/>
-        <w:rPr>
-          <w:rFonts w:ascii="Times New Roman" w:hAnsi="Times New Roman" w:cs="Times New Roman"/>
-          <w:noProof/>
-          <w:sz w:val="26"/>
-          <w:szCs w:val="26"/>
-        </w:rPr>
-      </w:pPr>
     </w:p>
     <w:tbl>
       <w:tblPr>
@@ -194,9 +182,9 @@
       </w:tblPr>
       <w:tblGrid>
         <w:gridCol w:w="1867"/>
-        <w:gridCol w:w="3060"/>
-        <w:gridCol w:w="1350"/>
-        <w:gridCol w:w="2880"/>
+        <w:gridCol w:w="3645"/>
+        <w:gridCol w:w="788"/>
+        <w:gridCol w:w="2857"/>
       </w:tblGrid>
       <w:tr>
         <w:trPr>
@@ -215,21 +203,18 @@
               <w:right w:val="single" w:sz="4" w:space="0" w:color="auto"/>
             </w:tcBorders>
             <w:shd w:val="clear" w:color="auto" w:fill="BFBFBF" w:themeFill="background1" w:themeFillShade="BF"/>
-            <w:vAlign w:val="center"/>
-          </w:tcPr>
-          <w:p>
-            <w:pPr>
-              <w:pStyle w:val="MyTable1"/>
-              <w:spacing w:after="0" w:line="360" w:lineRule="auto"/>
-              <w:rPr>
-                <w:noProof/>
-                <w:sz w:val="26"/>
-                <w:szCs w:val="26"/>
-              </w:rPr>
-            </w:pPr>
-            <w:r>
-              <w:rPr>
-                <w:noProof/>
+          </w:tcPr>
+          <w:p>
+            <w:pPr>
+              <w:pStyle w:val="MyTable1"/>
+              <w:spacing w:line="360" w:lineRule="auto"/>
+              <w:rPr>
+                <w:sz w:val="26"/>
+                <w:szCs w:val="26"/>
+              </w:rPr>
+            </w:pPr>
+            <w:r>
+              <w:rPr>
                 <w:sz w:val="26"/>
                 <w:szCs w:val="26"/>
               </w:rPr>
@@ -239,7 +224,7 @@
         </w:tc>
         <w:tc>
           <w:tcPr>
-            <w:tcW w:w="4410" w:type="dxa"/>
+            <w:tcW w:w="4433" w:type="dxa"/>
             <w:gridSpan w:val="2"/>
             <w:vMerge w:val="restart"/>
             <w:tcBorders>
@@ -249,34 +234,46 @@
               <w:right w:val="single" w:sz="4" w:space="0" w:color="auto"/>
             </w:tcBorders>
             <w:shd w:val="clear" w:color="auto" w:fill="BFBFBF" w:themeFill="background1" w:themeFillShade="BF"/>
-            <w:vAlign w:val="center"/>
-          </w:tcPr>
-          <w:p>
-            <w:pPr>
-              <w:pStyle w:val="MyTable1"/>
-              <w:spacing w:after="0" w:line="360" w:lineRule="auto"/>
+          </w:tcPr>
+          <w:p>
+            <w:pPr>
+              <w:pStyle w:val="MyTable1"/>
+              <w:spacing w:line="360" w:lineRule="auto"/>
               <w:cnfStyle w:val="100000000000" w:firstRow="1" w:lastRow="0" w:firstColumn="0" w:lastColumn="0" w:oddVBand="0" w:evenVBand="0" w:oddHBand="0" w:evenHBand="0" w:firstRowFirstColumn="0" w:firstRowLastColumn="0" w:lastRowFirstColumn="0" w:lastRowLastColumn="0"/>
               <w:rPr>
-                <w:noProof/>
+                <w:sz w:val="26"/>
+                <w:szCs w:val="26"/>
+              </w:rPr>
+            </w:pPr>
+            <w:r>
+              <w:rPr>
                 <w:sz w:val="26"/>
                 <w:szCs w:val="26"/>
                 <w:lang w:val="en-US"/>
               </w:rPr>
-            </w:pPr>
-            <w:r>
-              <w:rPr>
-                <w:noProof/>
-                <w:sz w:val="26"/>
-                <w:szCs w:val="26"/>
-                <w:lang w:val="en-US"/>
-              </w:rPr>
-              <w:t>BaoCaoDoanhThu</w:t>
-            </w:r>
-          </w:p>
-        </w:tc>
-        <w:tc>
-          <w:tcPr>
-            <w:tcW w:w="2880" w:type="dxa"/>
+              <w:t>BaoCao</w:t>
+            </w:r>
+            <w:r>
+              <w:rPr>
+                <w:sz w:val="26"/>
+                <w:szCs w:val="26"/>
+              </w:rPr>
+              <w:t>Doa</w:t>
+            </w:r>
+            <w:bookmarkStart w:id="0" w:name="_GoBack"/>
+            <w:bookmarkEnd w:id="0"/>
+            <w:r>
+              <w:rPr>
+                <w:sz w:val="26"/>
+                <w:szCs w:val="26"/>
+              </w:rPr>
+              <w:t>nhThu</w:t>
+            </w:r>
+          </w:p>
+        </w:tc>
+        <w:tc>
+          <w:tcPr>
+            <w:tcW w:w="2857" w:type="dxa"/>
             <w:tcBorders>
               <w:top w:val="single" w:sz="4" w:space="0" w:color="auto"/>
               <w:left w:val="single" w:sz="4" w:space="0" w:color="auto"/>
@@ -284,34 +281,30 @@
               <w:right w:val="single" w:sz="4" w:space="0" w:color="auto"/>
             </w:tcBorders>
             <w:shd w:val="clear" w:color="auto" w:fill="BFBFBF" w:themeFill="background1" w:themeFillShade="BF"/>
-            <w:vAlign w:val="center"/>
-          </w:tcPr>
-          <w:p>
-            <w:pPr>
-              <w:pStyle w:val="MyTable1"/>
-              <w:spacing w:after="0" w:line="360" w:lineRule="auto"/>
+          </w:tcPr>
+          <w:p>
+            <w:pPr>
+              <w:pStyle w:val="MyTable1"/>
+              <w:spacing w:line="360" w:lineRule="auto"/>
               <w:cnfStyle w:val="100000000000" w:firstRow="1" w:lastRow="0" w:firstColumn="0" w:lastColumn="0" w:oddVBand="0" w:evenVBand="0" w:oddHBand="0" w:evenHBand="0" w:firstRowFirstColumn="0" w:firstRowLastColumn="0" w:lastRowFirstColumn="0" w:lastRowLastColumn="0"/>
               <w:rPr>
-                <w:noProof/>
-                <w:sz w:val="26"/>
-                <w:szCs w:val="26"/>
-              </w:rPr>
-            </w:pPr>
-            <w:r>
-              <w:rPr>
-                <w:noProof/>
-                <w:sz w:val="26"/>
-                <w:szCs w:val="26"/>
-              </w:rPr>
-              <w:t>Mã số</w:t>
-            </w:r>
-            <w:r>
-              <w:rPr>
-                <w:noProof/>
-                <w:sz w:val="26"/>
-                <w:szCs w:val="26"/>
-              </w:rPr>
-              <w:t>: CLS_01</w:t>
+                <w:sz w:val="26"/>
+                <w:szCs w:val="26"/>
+              </w:rPr>
+            </w:pPr>
+            <w:r>
+              <w:rPr>
+                <w:sz w:val="26"/>
+                <w:szCs w:val="26"/>
+              </w:rPr>
+              <w:t>Mã số: CLS_</w:t>
+            </w:r>
+            <w:r>
+              <w:rPr>
+                <w:sz w:val="26"/>
+                <w:szCs w:val="26"/>
+              </w:rPr>
+              <w:t>15</w:t>
             </w:r>
           </w:p>
         </w:tc>
@@ -333,23 +326,21 @@
               <w:right w:val="single" w:sz="4" w:space="0" w:color="auto"/>
             </w:tcBorders>
             <w:shd w:val="clear" w:color="auto" w:fill="BFBFBF" w:themeFill="background1" w:themeFillShade="BF"/>
-            <w:vAlign w:val="center"/>
-          </w:tcPr>
-          <w:p>
-            <w:pPr>
-              <w:pStyle w:val="MyTable1"/>
-              <w:spacing w:after="0" w:line="360" w:lineRule="auto"/>
-              <w:rPr>
-                <w:noProof/>
-                <w:sz w:val="26"/>
-                <w:szCs w:val="26"/>
-              </w:rPr>
-            </w:pPr>
-          </w:p>
-        </w:tc>
-        <w:tc>
-          <w:tcPr>
-            <w:tcW w:w="4410" w:type="dxa"/>
+          </w:tcPr>
+          <w:p>
+            <w:pPr>
+              <w:pStyle w:val="MyTable1"/>
+              <w:spacing w:line="360" w:lineRule="auto"/>
+              <w:rPr>
+                <w:sz w:val="26"/>
+                <w:szCs w:val="26"/>
+              </w:rPr>
+            </w:pPr>
+          </w:p>
+        </w:tc>
+        <w:tc>
+          <w:tcPr>
+            <w:tcW w:w="4433" w:type="dxa"/>
             <w:gridSpan w:val="2"/>
             <w:vMerge/>
             <w:tcBorders>
@@ -359,24 +350,22 @@
               <w:right w:val="single" w:sz="4" w:space="0" w:color="auto"/>
             </w:tcBorders>
             <w:shd w:val="clear" w:color="auto" w:fill="BFBFBF" w:themeFill="background1" w:themeFillShade="BF"/>
-            <w:vAlign w:val="center"/>
-          </w:tcPr>
-          <w:p>
-            <w:pPr>
-              <w:pStyle w:val="MyTable1"/>
-              <w:spacing w:after="0" w:line="360" w:lineRule="auto"/>
+          </w:tcPr>
+          <w:p>
+            <w:pPr>
+              <w:pStyle w:val="MyTable1"/>
+              <w:spacing w:line="360" w:lineRule="auto"/>
               <w:cnfStyle w:val="000000100000" w:firstRow="0" w:lastRow="0" w:firstColumn="0" w:lastColumn="0" w:oddVBand="0" w:evenVBand="0" w:oddHBand="1" w:evenHBand="0" w:firstRowFirstColumn="0" w:firstRowLastColumn="0" w:lastRowFirstColumn="0" w:lastRowLastColumn="0"/>
               <w:rPr>
-                <w:noProof/>
-                <w:sz w:val="26"/>
-                <w:szCs w:val="26"/>
-              </w:rPr>
-            </w:pPr>
-          </w:p>
-        </w:tc>
-        <w:tc>
-          <w:tcPr>
-            <w:tcW w:w="2880" w:type="dxa"/>
+                <w:sz w:val="26"/>
+                <w:szCs w:val="26"/>
+              </w:rPr>
+            </w:pPr>
+          </w:p>
+        </w:tc>
+        <w:tc>
+          <w:tcPr>
+            <w:tcW w:w="2857" w:type="dxa"/>
             <w:tcBorders>
               <w:top w:val="single" w:sz="4" w:space="0" w:color="auto"/>
               <w:left w:val="single" w:sz="4" w:space="0" w:color="auto"/>
@@ -384,43 +373,23 @@
               <w:right w:val="single" w:sz="4" w:space="0" w:color="auto"/>
             </w:tcBorders>
             <w:shd w:val="clear" w:color="auto" w:fill="BFBFBF" w:themeFill="background1" w:themeFillShade="BF"/>
-            <w:vAlign w:val="center"/>
-          </w:tcPr>
-          <w:p>
-            <w:pPr>
-              <w:pStyle w:val="MyTable1"/>
-              <w:spacing w:after="0" w:line="360" w:lineRule="auto"/>
+          </w:tcPr>
+          <w:p>
+            <w:pPr>
+              <w:pStyle w:val="MyTable1"/>
+              <w:spacing w:line="360" w:lineRule="auto"/>
               <w:cnfStyle w:val="000000100000" w:firstRow="0" w:lastRow="0" w:firstColumn="0" w:lastColumn="0" w:oddVBand="0" w:evenVBand="0" w:oddHBand="1" w:evenHBand="0" w:firstRowFirstColumn="0" w:firstRowLastColumn="0" w:lastRowFirstColumn="0" w:lastRowLastColumn="0"/>
               <w:rPr>
-                <w:noProof/>
-                <w:sz w:val="26"/>
-                <w:szCs w:val="26"/>
-              </w:rPr>
-            </w:pPr>
-            <w:r>
-              <w:rPr>
-                <w:noProof/>
-                <w:sz w:val="26"/>
-                <w:szCs w:val="26"/>
-              </w:rPr>
-              <w:t>Tham chiếu: [UCCN-0</w:t>
-            </w:r>
-            <w:r>
-              <w:rPr>
-                <w:noProof/>
-                <w:sz w:val="26"/>
-                <w:szCs w:val="26"/>
-                <w:lang w:val="en-US"/>
-              </w:rPr>
-              <w:t>8</w:t>
-            </w:r>
-            <w:r>
-              <w:rPr>
-                <w:noProof/>
-                <w:sz w:val="26"/>
-                <w:szCs w:val="26"/>
-              </w:rPr>
-              <w:t>] [UCNV-02] [R1]</w:t>
+                <w:sz w:val="26"/>
+                <w:szCs w:val="26"/>
+              </w:rPr>
+            </w:pPr>
+            <w:r>
+              <w:rPr>
+                <w:sz w:val="26"/>
+                <w:szCs w:val="26"/>
+              </w:rPr>
+              <w:t>Tham chiếu: [UCCN-01] [UCCN-02] [UCCN-03] [UCCN-04] [UCCN-07] [UCCN-08] [UCCN-10]  [R3]</w:t>
             </w:r>
           </w:p>
         </w:tc>
@@ -434,21 +403,18 @@
               <w:top w:val="single" w:sz="4" w:space="0" w:color="auto"/>
               <w:bottom w:val="single" w:sz="4" w:space="0" w:color="auto"/>
             </w:tcBorders>
-            <w:vAlign w:val="center"/>
-          </w:tcPr>
-          <w:p>
-            <w:pPr>
-              <w:pStyle w:val="MyTable1"/>
-              <w:spacing w:after="0" w:line="360" w:lineRule="auto"/>
-              <w:rPr>
-                <w:noProof/>
-                <w:sz w:val="26"/>
-                <w:szCs w:val="26"/>
-              </w:rPr>
-            </w:pPr>
-            <w:r>
-              <w:rPr>
-                <w:noProof/>
+          </w:tcPr>
+          <w:p>
+            <w:pPr>
+              <w:pStyle w:val="MyTable1"/>
+              <w:spacing w:line="360" w:lineRule="auto"/>
+              <w:rPr>
+                <w:sz w:val="26"/>
+                <w:szCs w:val="26"/>
+              </w:rPr>
+            </w:pPr>
+            <w:r>
+              <w:rPr>
                 <w:sz w:val="26"/>
                 <w:szCs w:val="26"/>
               </w:rPr>
@@ -464,34 +430,23 @@
               <w:top w:val="single" w:sz="4" w:space="0" w:color="auto"/>
               <w:bottom w:val="single" w:sz="4" w:space="0" w:color="auto"/>
             </w:tcBorders>
-            <w:vAlign w:val="center"/>
-          </w:tcPr>
-          <w:p>
-            <w:pPr>
-              <w:pStyle w:val="MyTable1"/>
-              <w:spacing w:after="0" w:line="360" w:lineRule="auto"/>
+          </w:tcPr>
+          <w:p>
+            <w:pPr>
+              <w:pStyle w:val="MyTable1"/>
+              <w:spacing w:line="360" w:lineRule="auto"/>
               <w:cnfStyle w:val="000000000000" w:firstRow="0" w:lastRow="0" w:firstColumn="0" w:lastColumn="0" w:oddVBand="0" w:evenVBand="0" w:oddHBand="0" w:evenHBand="0" w:firstRowFirstColumn="0" w:firstRowLastColumn="0" w:lastRowFirstColumn="0" w:lastRowLastColumn="0"/>
               <w:rPr>
-                <w:noProof/>
-                <w:sz w:val="26"/>
-                <w:szCs w:val="26"/>
-              </w:rPr>
-            </w:pPr>
-            <w:r>
-              <w:rPr>
-                <w:noProof/>
-                <w:sz w:val="26"/>
-                <w:szCs w:val="26"/>
-              </w:rPr>
-              <w:t>Lưu trữ</w:t>
-            </w:r>
-            <w:r>
-              <w:rPr>
-                <w:noProof/>
-                <w:sz w:val="26"/>
-                <w:szCs w:val="26"/>
-              </w:rPr>
-              <w:t xml:space="preserve"> thông tin đối tác</w:t>
+                <w:sz w:val="26"/>
+                <w:szCs w:val="26"/>
+              </w:rPr>
+            </w:pPr>
+            <w:r>
+              <w:rPr>
+                <w:sz w:val="26"/>
+                <w:szCs w:val="26"/>
+              </w:rPr>
+              <w:t>Lưu trữ thông tin doanh thu của các nhà phân phối</w:t>
             </w:r>
           </w:p>
         </w:tc>
@@ -509,21 +464,18 @@
               <w:top w:val="single" w:sz="4" w:space="0" w:color="auto"/>
             </w:tcBorders>
             <w:shd w:val="clear" w:color="auto" w:fill="7F7F7F" w:themeFill="text1" w:themeFillTint="80"/>
-            <w:vAlign w:val="center"/>
-          </w:tcPr>
-          <w:p>
-            <w:pPr>
-              <w:pStyle w:val="MyTable1"/>
-              <w:spacing w:after="0" w:line="360" w:lineRule="auto"/>
-              <w:rPr>
-                <w:noProof/>
-                <w:sz w:val="26"/>
-                <w:szCs w:val="26"/>
-              </w:rPr>
-            </w:pPr>
-            <w:r>
-              <w:rPr>
-                <w:noProof/>
+          </w:tcPr>
+          <w:p>
+            <w:pPr>
+              <w:pStyle w:val="MyTable1"/>
+              <w:spacing w:line="360" w:lineRule="auto"/>
+              <w:rPr>
+                <w:sz w:val="26"/>
+                <w:szCs w:val="26"/>
+              </w:rPr>
+            </w:pPr>
+            <w:r>
+              <w:rPr>
                 <w:sz w:val="26"/>
                 <w:szCs w:val="26"/>
               </w:rPr>
@@ -533,28 +485,25 @@
         </w:tc>
         <w:tc>
           <w:tcPr>
-            <w:tcW w:w="3060" w:type="dxa"/>
+            <w:tcW w:w="3645" w:type="dxa"/>
             <w:tcBorders>
               <w:top w:val="single" w:sz="4" w:space="0" w:color="auto"/>
               <w:bottom w:val="single" w:sz="4" w:space="0" w:color="auto"/>
             </w:tcBorders>
             <w:shd w:val="clear" w:color="auto" w:fill="7F7F7F" w:themeFill="text1" w:themeFillTint="80"/>
-            <w:vAlign w:val="center"/>
-          </w:tcPr>
-          <w:p>
-            <w:pPr>
-              <w:pStyle w:val="MyTable1"/>
-              <w:spacing w:after="0" w:line="360" w:lineRule="auto"/>
+          </w:tcPr>
+          <w:p>
+            <w:pPr>
+              <w:pStyle w:val="MyTable1"/>
+              <w:spacing w:line="360" w:lineRule="auto"/>
               <w:cnfStyle w:val="000000100000" w:firstRow="0" w:lastRow="0" w:firstColumn="0" w:lastColumn="0" w:oddVBand="0" w:evenVBand="0" w:oddHBand="1" w:evenHBand="0" w:firstRowFirstColumn="0" w:firstRowLastColumn="0" w:lastRowFirstColumn="0" w:lastRowLastColumn="0"/>
               <w:rPr>
-                <w:noProof/>
-                <w:sz w:val="26"/>
-                <w:szCs w:val="26"/>
-              </w:rPr>
-            </w:pPr>
-            <w:r>
-              <w:rPr>
-                <w:noProof/>
+                <w:sz w:val="26"/>
+                <w:szCs w:val="26"/>
+              </w:rPr>
+            </w:pPr>
+            <w:r>
+              <w:rPr>
                 <w:sz w:val="26"/>
                 <w:szCs w:val="26"/>
               </w:rPr>
@@ -564,29 +513,26 @@
         </w:tc>
         <w:tc>
           <w:tcPr>
-            <w:tcW w:w="4230" w:type="dxa"/>
+            <w:tcW w:w="3645" w:type="dxa"/>
             <w:gridSpan w:val="2"/>
             <w:tcBorders>
               <w:top w:val="single" w:sz="4" w:space="0" w:color="auto"/>
               <w:bottom w:val="single" w:sz="4" w:space="0" w:color="auto"/>
             </w:tcBorders>
             <w:shd w:val="clear" w:color="auto" w:fill="7F7F7F" w:themeFill="text1" w:themeFillTint="80"/>
-            <w:vAlign w:val="center"/>
-          </w:tcPr>
-          <w:p>
-            <w:pPr>
-              <w:pStyle w:val="MyTable1"/>
-              <w:spacing w:after="0" w:line="360" w:lineRule="auto"/>
+          </w:tcPr>
+          <w:p>
+            <w:pPr>
+              <w:pStyle w:val="MyTable1"/>
+              <w:spacing w:line="360" w:lineRule="auto"/>
               <w:cnfStyle w:val="000000100000" w:firstRow="0" w:lastRow="0" w:firstColumn="0" w:lastColumn="0" w:oddVBand="0" w:evenVBand="0" w:oddHBand="1" w:evenHBand="0" w:firstRowFirstColumn="0" w:firstRowLastColumn="0" w:lastRowFirstColumn="0" w:lastRowLastColumn="0"/>
               <w:rPr>
-                <w:noProof/>
-                <w:sz w:val="26"/>
-                <w:szCs w:val="26"/>
-              </w:rPr>
-            </w:pPr>
-            <w:r>
-              <w:rPr>
-                <w:noProof/>
+                <w:sz w:val="26"/>
+                <w:szCs w:val="26"/>
+              </w:rPr>
+            </w:pPr>
+            <w:r>
+              <w:rPr>
                 <w:sz w:val="26"/>
                 <w:szCs w:val="26"/>
               </w:rPr>
@@ -602,82 +548,72 @@
             <w:tcW w:w="1867" w:type="dxa"/>
             <w:vMerge/>
             <w:shd w:val="clear" w:color="auto" w:fill="FFFFFF" w:themeFill="background1"/>
-            <w:vAlign w:val="center"/>
-          </w:tcPr>
-          <w:p>
-            <w:pPr>
-              <w:pStyle w:val="MyTable1"/>
-              <w:spacing w:after="0" w:line="360" w:lineRule="auto"/>
-              <w:rPr>
-                <w:noProof/>
-                <w:sz w:val="26"/>
-                <w:szCs w:val="26"/>
-              </w:rPr>
-            </w:pPr>
-          </w:p>
-        </w:tc>
-        <w:tc>
-          <w:tcPr>
-            <w:tcW w:w="3060" w:type="dxa"/>
+          </w:tcPr>
+          <w:p>
+            <w:pPr>
+              <w:pStyle w:val="MyTable1"/>
+              <w:spacing w:line="360" w:lineRule="auto"/>
+              <w:rPr>
+                <w:sz w:val="26"/>
+                <w:szCs w:val="26"/>
+              </w:rPr>
+            </w:pPr>
+          </w:p>
+        </w:tc>
+        <w:tc>
+          <w:tcPr>
+            <w:tcW w:w="3645" w:type="dxa"/>
             <w:tcBorders>
               <w:top w:val="single" w:sz="4" w:space="0" w:color="auto"/>
               <w:bottom w:val="single" w:sz="4" w:space="0" w:color="auto"/>
             </w:tcBorders>
             <w:shd w:val="clear" w:color="auto" w:fill="FFFFFF" w:themeFill="background1"/>
-            <w:vAlign w:val="center"/>
-          </w:tcPr>
-          <w:p>
-            <w:pPr>
-              <w:pStyle w:val="MyTable1"/>
-              <w:spacing w:after="0" w:line="360" w:lineRule="auto"/>
+          </w:tcPr>
+          <w:p>
+            <w:pPr>
+              <w:pStyle w:val="MyTable1"/>
+              <w:spacing w:line="360" w:lineRule="auto"/>
               <w:cnfStyle w:val="000000000000" w:firstRow="0" w:lastRow="0" w:firstColumn="0" w:lastColumn="0" w:oddVBand="0" w:evenVBand="0" w:oddHBand="0" w:evenHBand="0" w:firstRowFirstColumn="0" w:firstRowLastColumn="0" w:lastRowFirstColumn="0" w:lastRowLastColumn="0"/>
               <w:rPr>
-                <w:noProof/>
-                <w:sz w:val="26"/>
-                <w:szCs w:val="26"/>
-              </w:rPr>
-            </w:pPr>
-            <w:r>
-              <w:rPr>
-                <w:noProof/>
-                <w:sz w:val="26"/>
-                <w:szCs w:val="26"/>
-              </w:rPr>
-              <w:t>ID_KM</w:t>
-            </w:r>
-          </w:p>
-        </w:tc>
-        <w:tc>
-          <w:tcPr>
-            <w:tcW w:w="4230" w:type="dxa"/>
+                <w:sz w:val="26"/>
+                <w:szCs w:val="26"/>
+              </w:rPr>
+            </w:pPr>
+            <w:r>
+              <w:rPr>
+                <w:sz w:val="26"/>
+                <w:szCs w:val="26"/>
+              </w:rPr>
+              <w:t>ID_DoanhThu</w:t>
+            </w:r>
+          </w:p>
+        </w:tc>
+        <w:tc>
+          <w:tcPr>
+            <w:tcW w:w="3645" w:type="dxa"/>
             <w:gridSpan w:val="2"/>
             <w:tcBorders>
               <w:top w:val="single" w:sz="4" w:space="0" w:color="auto"/>
               <w:bottom w:val="single" w:sz="4" w:space="0" w:color="auto"/>
             </w:tcBorders>
             <w:shd w:val="clear" w:color="auto" w:fill="FFFFFF" w:themeFill="background1"/>
-            <w:vAlign w:val="center"/>
-          </w:tcPr>
-          <w:p>
-            <w:pPr>
-              <w:pStyle w:val="MyTable1"/>
-              <w:spacing w:after="0" w:line="360" w:lineRule="auto"/>
+          </w:tcPr>
+          <w:p>
+            <w:pPr>
+              <w:pStyle w:val="MyTable1"/>
+              <w:spacing w:line="360" w:lineRule="auto"/>
               <w:cnfStyle w:val="000000000000" w:firstRow="0" w:lastRow="0" w:firstColumn="0" w:lastColumn="0" w:oddVBand="0" w:evenVBand="0" w:oddHBand="0" w:evenHBand="0" w:firstRowFirstColumn="0" w:firstRowLastColumn="0" w:lastRowFirstColumn="0" w:lastRowLastColumn="0"/>
               <w:rPr>
-                <w:noProof/>
-                <w:sz w:val="26"/>
-                <w:szCs w:val="26"/>
-                <w:lang w:val="en-US"/>
-              </w:rPr>
-            </w:pPr>
-            <w:r>
-              <w:rPr>
-                <w:noProof/>
-                <w:sz w:val="26"/>
-                <w:szCs w:val="26"/>
-                <w:lang w:val="en-US"/>
-              </w:rPr>
-              <w:t>Mã Báo cáo doanh thu</w:t>
+                <w:sz w:val="26"/>
+                <w:szCs w:val="26"/>
+              </w:rPr>
+            </w:pPr>
+            <w:r>
+              <w:rPr>
+                <w:sz w:val="26"/>
+                <w:szCs w:val="26"/>
+              </w:rPr>
+              <w:t>Mã doanh thu là thông tin xác định duy nhất một doanh thu</w:t>
             </w:r>
           </w:p>
         </w:tc>
@@ -692,84 +628,72 @@
             <w:tcW w:w="1867" w:type="dxa"/>
             <w:vMerge/>
             <w:shd w:val="clear" w:color="auto" w:fill="FFFFFF" w:themeFill="background1"/>
-            <w:vAlign w:val="center"/>
-          </w:tcPr>
-          <w:p>
-            <w:pPr>
-              <w:pStyle w:val="MyTable1"/>
-              <w:spacing w:after="0" w:line="360" w:lineRule="auto"/>
-              <w:rPr>
-                <w:noProof/>
-                <w:sz w:val="26"/>
-                <w:szCs w:val="26"/>
-              </w:rPr>
-            </w:pPr>
-          </w:p>
-        </w:tc>
-        <w:tc>
-          <w:tcPr>
-            <w:tcW w:w="3060" w:type="dxa"/>
+          </w:tcPr>
+          <w:p>
+            <w:pPr>
+              <w:pStyle w:val="MyTable1"/>
+              <w:spacing w:line="360" w:lineRule="auto"/>
+              <w:rPr>
+                <w:sz w:val="26"/>
+                <w:szCs w:val="26"/>
+              </w:rPr>
+            </w:pPr>
+          </w:p>
+        </w:tc>
+        <w:tc>
+          <w:tcPr>
+            <w:tcW w:w="3645" w:type="dxa"/>
             <w:tcBorders>
               <w:top w:val="single" w:sz="4" w:space="0" w:color="auto"/>
               <w:bottom w:val="single" w:sz="4" w:space="0" w:color="auto"/>
             </w:tcBorders>
             <w:shd w:val="clear" w:color="auto" w:fill="FFFFFF" w:themeFill="background1"/>
-            <w:vAlign w:val="center"/>
-          </w:tcPr>
-          <w:p>
-            <w:pPr>
-              <w:pStyle w:val="MyTable1"/>
-              <w:spacing w:after="0" w:line="360" w:lineRule="auto"/>
+          </w:tcPr>
+          <w:p>
+            <w:pPr>
+              <w:pStyle w:val="MyTable1"/>
+              <w:spacing w:line="360" w:lineRule="auto"/>
               <w:cnfStyle w:val="000000100000" w:firstRow="0" w:lastRow="0" w:firstColumn="0" w:lastColumn="0" w:oddVBand="0" w:evenVBand="0" w:oddHBand="1" w:evenHBand="0" w:firstRowFirstColumn="0" w:firstRowLastColumn="0" w:lastRowFirstColumn="0" w:lastRowLastColumn="0"/>
               <w:rPr>
-                <w:noProof/>
-                <w:sz w:val="26"/>
-                <w:szCs w:val="26"/>
-                <w:lang w:val="en-US"/>
-              </w:rPr>
-            </w:pPr>
-            <w:r>
-              <w:rPr>
-                <w:noProof/>
-                <w:sz w:val="26"/>
-                <w:szCs w:val="26"/>
-                <w:lang w:val="en-US"/>
-              </w:rPr>
-              <w:t>doanhThu</w:t>
-            </w:r>
-          </w:p>
-        </w:tc>
-        <w:tc>
-          <w:tcPr>
-            <w:tcW w:w="4230" w:type="dxa"/>
+                <w:sz w:val="26"/>
+                <w:szCs w:val="26"/>
+              </w:rPr>
+            </w:pPr>
+            <w:r>
+              <w:rPr>
+                <w:sz w:val="26"/>
+                <w:szCs w:val="26"/>
+              </w:rPr>
+              <w:t>NgayBatDau</w:t>
+            </w:r>
+          </w:p>
+        </w:tc>
+        <w:tc>
+          <w:tcPr>
+            <w:tcW w:w="3645" w:type="dxa"/>
             <w:gridSpan w:val="2"/>
             <w:tcBorders>
               <w:top w:val="single" w:sz="4" w:space="0" w:color="auto"/>
               <w:bottom w:val="single" w:sz="4" w:space="0" w:color="auto"/>
             </w:tcBorders>
             <w:shd w:val="clear" w:color="auto" w:fill="FFFFFF" w:themeFill="background1"/>
-            <w:vAlign w:val="center"/>
-          </w:tcPr>
-          <w:p>
-            <w:pPr>
-              <w:pStyle w:val="MyTable1"/>
-              <w:spacing w:after="0" w:line="360" w:lineRule="auto"/>
+          </w:tcPr>
+          <w:p>
+            <w:pPr>
+              <w:pStyle w:val="MyTable1"/>
+              <w:spacing w:line="360" w:lineRule="auto"/>
               <w:cnfStyle w:val="000000100000" w:firstRow="0" w:lastRow="0" w:firstColumn="0" w:lastColumn="0" w:oddVBand="0" w:evenVBand="0" w:oddHBand="1" w:evenHBand="0" w:firstRowFirstColumn="0" w:firstRowLastColumn="0" w:lastRowFirstColumn="0" w:lastRowLastColumn="0"/>
               <w:rPr>
-                <w:noProof/>
-                <w:sz w:val="26"/>
-                <w:szCs w:val="26"/>
-                <w:lang w:val="en-US"/>
-              </w:rPr>
-            </w:pPr>
-            <w:r>
-              <w:rPr>
-                <w:noProof/>
-                <w:sz w:val="26"/>
-                <w:szCs w:val="26"/>
-                <w:lang w:val="en-US"/>
-              </w:rPr>
-              <w:t>Tổng doanh thu của NPP</w:t>
+                <w:sz w:val="26"/>
+                <w:szCs w:val="26"/>
+              </w:rPr>
+            </w:pPr>
+            <w:r>
+              <w:rPr>
+                <w:sz w:val="26"/>
+                <w:szCs w:val="26"/>
+              </w:rPr>
+              <w:t xml:space="preserve">Ngày bắt đầu của doanh thu </w:t>
             </w:r>
           </w:p>
         </w:tc>
@@ -781,93 +705,72 @@
             <w:tcW w:w="1867" w:type="dxa"/>
             <w:vMerge/>
             <w:shd w:val="clear" w:color="auto" w:fill="FFFFFF" w:themeFill="background1"/>
-            <w:vAlign w:val="center"/>
-          </w:tcPr>
-          <w:p>
-            <w:pPr>
-              <w:pStyle w:val="MyTable1"/>
-              <w:spacing w:after="0" w:line="360" w:lineRule="auto"/>
-              <w:rPr>
-                <w:noProof/>
-                <w:sz w:val="26"/>
-                <w:szCs w:val="26"/>
-              </w:rPr>
-            </w:pPr>
-          </w:p>
-        </w:tc>
-        <w:tc>
-          <w:tcPr>
-            <w:tcW w:w="3060" w:type="dxa"/>
+          </w:tcPr>
+          <w:p>
+            <w:pPr>
+              <w:pStyle w:val="MyTable1"/>
+              <w:spacing w:line="360" w:lineRule="auto"/>
+              <w:rPr>
+                <w:sz w:val="26"/>
+                <w:szCs w:val="26"/>
+              </w:rPr>
+            </w:pPr>
+          </w:p>
+        </w:tc>
+        <w:tc>
+          <w:tcPr>
+            <w:tcW w:w="3645" w:type="dxa"/>
             <w:tcBorders>
               <w:top w:val="single" w:sz="4" w:space="0" w:color="auto"/>
               <w:bottom w:val="single" w:sz="4" w:space="0" w:color="auto"/>
             </w:tcBorders>
             <w:shd w:val="clear" w:color="auto" w:fill="FFFFFF" w:themeFill="background1"/>
-            <w:vAlign w:val="center"/>
-          </w:tcPr>
-          <w:p>
-            <w:pPr>
-              <w:pStyle w:val="MyTable1"/>
-              <w:spacing w:after="0" w:line="360" w:lineRule="auto"/>
+          </w:tcPr>
+          <w:p>
+            <w:pPr>
+              <w:pStyle w:val="MyTable1"/>
+              <w:spacing w:line="360" w:lineRule="auto"/>
               <w:cnfStyle w:val="000000000000" w:firstRow="0" w:lastRow="0" w:firstColumn="0" w:lastColumn="0" w:oddVBand="0" w:evenVBand="0" w:oddHBand="0" w:evenHBand="0" w:firstRowFirstColumn="0" w:firstRowLastColumn="0" w:lastRowFirstColumn="0" w:lastRowLastColumn="0"/>
               <w:rPr>
-                <w:noProof/>
-                <w:sz w:val="26"/>
-                <w:szCs w:val="26"/>
-                <w:lang w:val="en-US"/>
-              </w:rPr>
-            </w:pPr>
-            <w:r>
-              <w:rPr>
-                <w:noProof/>
-                <w:sz w:val="26"/>
-                <w:szCs w:val="26"/>
-                <w:lang w:val="en-US"/>
-              </w:rPr>
-              <w:t>ngayLap</w:t>
-            </w:r>
-          </w:p>
-        </w:tc>
-        <w:tc>
-          <w:tcPr>
-            <w:tcW w:w="4230" w:type="dxa"/>
+                <w:sz w:val="26"/>
+                <w:szCs w:val="26"/>
+              </w:rPr>
+            </w:pPr>
+            <w:r>
+              <w:rPr>
+                <w:sz w:val="26"/>
+                <w:szCs w:val="26"/>
+              </w:rPr>
+              <w:t>NgayKetThuc</w:t>
+            </w:r>
+          </w:p>
+        </w:tc>
+        <w:tc>
+          <w:tcPr>
+            <w:tcW w:w="3645" w:type="dxa"/>
             <w:gridSpan w:val="2"/>
             <w:tcBorders>
               <w:top w:val="single" w:sz="4" w:space="0" w:color="auto"/>
               <w:bottom w:val="single" w:sz="4" w:space="0" w:color="auto"/>
             </w:tcBorders>
             <w:shd w:val="clear" w:color="auto" w:fill="FFFFFF" w:themeFill="background1"/>
-            <w:vAlign w:val="center"/>
-          </w:tcPr>
-          <w:p>
-            <w:pPr>
-              <w:pStyle w:val="MyTable1"/>
-              <w:spacing w:after="0" w:line="360" w:lineRule="auto"/>
+          </w:tcPr>
+          <w:p>
+            <w:pPr>
+              <w:pStyle w:val="MyTable1"/>
+              <w:spacing w:line="360" w:lineRule="auto"/>
               <w:cnfStyle w:val="000000000000" w:firstRow="0" w:lastRow="0" w:firstColumn="0" w:lastColumn="0" w:oddVBand="0" w:evenVBand="0" w:oddHBand="0" w:evenHBand="0" w:firstRowFirstColumn="0" w:firstRowLastColumn="0" w:lastRowFirstColumn="0" w:lastRowLastColumn="0"/>
               <w:rPr>
-                <w:noProof/>
-                <w:sz w:val="26"/>
-                <w:szCs w:val="26"/>
-                <w:lang w:val="en-US"/>
-              </w:rPr>
-            </w:pPr>
-            <w:r>
-              <w:rPr>
-                <w:noProof/>
-                <w:sz w:val="26"/>
-                <w:szCs w:val="26"/>
-                <w:lang w:val="en-US"/>
-              </w:rPr>
-              <w:t xml:space="preserve">Ngày lập </w:t>
-            </w:r>
-            <w:r>
-              <w:rPr>
-                <w:noProof/>
-                <w:sz w:val="26"/>
-                <w:szCs w:val="26"/>
-                <w:lang w:val="en-US"/>
-              </w:rPr>
-              <w:t>báo cáo doanh thu</w:t>
+                <w:sz w:val="26"/>
+                <w:szCs w:val="26"/>
+              </w:rPr>
+            </w:pPr>
+            <w:r>
+              <w:rPr>
+                <w:sz w:val="26"/>
+                <w:szCs w:val="26"/>
+              </w:rPr>
+              <w:t>Ngày kết thúc của doanh thu (thường là 1 tháng kể từ ngày bắt đầu)</w:t>
             </w:r>
           </w:p>
         </w:tc>
@@ -882,21 +785,18 @@
             <w:tcW w:w="1867" w:type="dxa"/>
             <w:vMerge w:val="restart"/>
             <w:shd w:val="clear" w:color="auto" w:fill="7F7F7F" w:themeFill="text1" w:themeFillTint="80"/>
-            <w:vAlign w:val="center"/>
-          </w:tcPr>
-          <w:p>
-            <w:pPr>
-              <w:pStyle w:val="MyTable1"/>
-              <w:spacing w:after="0" w:line="360" w:lineRule="auto"/>
-              <w:rPr>
-                <w:noProof/>
-                <w:sz w:val="26"/>
-                <w:szCs w:val="26"/>
-              </w:rPr>
-            </w:pPr>
-            <w:r>
-              <w:rPr>
-                <w:noProof/>
+          </w:tcPr>
+          <w:p>
+            <w:pPr>
+              <w:pStyle w:val="MyTable1"/>
+              <w:spacing w:line="360" w:lineRule="auto"/>
+              <w:rPr>
+                <w:sz w:val="26"/>
+                <w:szCs w:val="26"/>
+              </w:rPr>
+            </w:pPr>
+            <w:r>
+              <w:rPr>
                 <w:sz w:val="26"/>
                 <w:szCs w:val="26"/>
               </w:rPr>
@@ -906,28 +806,25 @@
         </w:tc>
         <w:tc>
           <w:tcPr>
-            <w:tcW w:w="3060" w:type="dxa"/>
+            <w:tcW w:w="3645" w:type="dxa"/>
             <w:tcBorders>
               <w:top w:val="single" w:sz="4" w:space="0" w:color="auto"/>
               <w:bottom w:val="single" w:sz="4" w:space="0" w:color="auto"/>
             </w:tcBorders>
             <w:shd w:val="clear" w:color="auto" w:fill="7F7F7F" w:themeFill="text1" w:themeFillTint="80"/>
-            <w:vAlign w:val="center"/>
-          </w:tcPr>
-          <w:p>
-            <w:pPr>
-              <w:pStyle w:val="MyTable1"/>
-              <w:spacing w:after="0" w:line="360" w:lineRule="auto"/>
+          </w:tcPr>
+          <w:p>
+            <w:pPr>
+              <w:pStyle w:val="MyTable1"/>
+              <w:spacing w:line="360" w:lineRule="auto"/>
               <w:cnfStyle w:val="000000100000" w:firstRow="0" w:lastRow="0" w:firstColumn="0" w:lastColumn="0" w:oddVBand="0" w:evenVBand="0" w:oddHBand="1" w:evenHBand="0" w:firstRowFirstColumn="0" w:firstRowLastColumn="0" w:lastRowFirstColumn="0" w:lastRowLastColumn="0"/>
               <w:rPr>
-                <w:noProof/>
-                <w:sz w:val="26"/>
-                <w:szCs w:val="26"/>
-              </w:rPr>
-            </w:pPr>
-            <w:r>
-              <w:rPr>
-                <w:noProof/>
+                <w:sz w:val="26"/>
+                <w:szCs w:val="26"/>
+              </w:rPr>
+            </w:pPr>
+            <w:r>
+              <w:rPr>
                 <w:sz w:val="26"/>
                 <w:szCs w:val="26"/>
               </w:rPr>
@@ -937,29 +834,26 @@
         </w:tc>
         <w:tc>
           <w:tcPr>
-            <w:tcW w:w="4230" w:type="dxa"/>
+            <w:tcW w:w="3645" w:type="dxa"/>
             <w:gridSpan w:val="2"/>
             <w:tcBorders>
               <w:top w:val="single" w:sz="4" w:space="0" w:color="auto"/>
               <w:bottom w:val="single" w:sz="4" w:space="0" w:color="auto"/>
             </w:tcBorders>
             <w:shd w:val="clear" w:color="auto" w:fill="7F7F7F" w:themeFill="text1" w:themeFillTint="80"/>
-            <w:vAlign w:val="center"/>
-          </w:tcPr>
-          <w:p>
-            <w:pPr>
-              <w:pStyle w:val="MyTable1"/>
-              <w:spacing w:after="0" w:line="360" w:lineRule="auto"/>
+          </w:tcPr>
+          <w:p>
+            <w:pPr>
+              <w:pStyle w:val="MyTable1"/>
+              <w:spacing w:line="360" w:lineRule="auto"/>
               <w:cnfStyle w:val="000000100000" w:firstRow="0" w:lastRow="0" w:firstColumn="0" w:lastColumn="0" w:oddVBand="0" w:evenVBand="0" w:oddHBand="1" w:evenHBand="0" w:firstRowFirstColumn="0" w:firstRowLastColumn="0" w:lastRowFirstColumn="0" w:lastRowLastColumn="0"/>
               <w:rPr>
-                <w:noProof/>
-                <w:sz w:val="26"/>
-                <w:szCs w:val="26"/>
-              </w:rPr>
-            </w:pPr>
-            <w:r>
-              <w:rPr>
-                <w:noProof/>
+                <w:sz w:val="26"/>
+                <w:szCs w:val="26"/>
+              </w:rPr>
+            </w:pPr>
+            <w:r>
+              <w:rPr>
                 <w:sz w:val="26"/>
                 <w:szCs w:val="26"/>
               </w:rPr>
@@ -969,93 +863,78 @@
         </w:tc>
       </w:tr>
       <w:tr>
-        <w:trPr>
-          <w:trHeight w:val="435"/>
-        </w:trPr>
         <w:tc>
           <w:tcPr>
             <w:cnfStyle w:val="001000000000" w:firstRow="0" w:lastRow="0" w:firstColumn="1" w:lastColumn="0" w:oddVBand="0" w:evenVBand="0" w:oddHBand="0" w:evenHBand="0" w:firstRowFirstColumn="0" w:firstRowLastColumn="0" w:lastRowFirstColumn="0" w:lastRowLastColumn="0"/>
             <w:tcW w:w="1867" w:type="dxa"/>
             <w:vMerge/>
             <w:shd w:val="clear" w:color="auto" w:fill="FFFFFF" w:themeFill="background1"/>
-            <w:vAlign w:val="center"/>
-          </w:tcPr>
-          <w:p>
-            <w:pPr>
-              <w:pStyle w:val="MyTable1"/>
-              <w:spacing w:after="0" w:line="360" w:lineRule="auto"/>
-              <w:rPr>
-                <w:noProof/>
-                <w:sz w:val="26"/>
-                <w:szCs w:val="26"/>
-              </w:rPr>
-            </w:pPr>
-          </w:p>
-        </w:tc>
-        <w:tc>
-          <w:tcPr>
-            <w:tcW w:w="3060" w:type="dxa"/>
+          </w:tcPr>
+          <w:p>
+            <w:pPr>
+              <w:pStyle w:val="MyTable1"/>
+              <w:spacing w:line="360" w:lineRule="auto"/>
+              <w:rPr>
+                <w:sz w:val="26"/>
+                <w:szCs w:val="26"/>
+              </w:rPr>
+            </w:pPr>
+          </w:p>
+        </w:tc>
+        <w:tc>
+          <w:tcPr>
+            <w:tcW w:w="3645" w:type="dxa"/>
             <w:tcBorders>
               <w:top w:val="single" w:sz="4" w:space="0" w:color="auto"/>
               <w:bottom w:val="single" w:sz="4" w:space="0" w:color="auto"/>
             </w:tcBorders>
             <w:shd w:val="clear" w:color="auto" w:fill="FFFFFF" w:themeFill="background1"/>
-            <w:vAlign w:val="center"/>
-          </w:tcPr>
-          <w:p>
-            <w:pPr>
-              <w:pStyle w:val="MyTable1"/>
-              <w:spacing w:after="0" w:line="360" w:lineRule="auto"/>
+          </w:tcPr>
+          <w:p>
+            <w:pPr>
+              <w:pStyle w:val="MyTable1"/>
+              <w:spacing w:line="360" w:lineRule="auto"/>
               <w:cnfStyle w:val="000000000000" w:firstRow="0" w:lastRow="0" w:firstColumn="0" w:lastColumn="0" w:oddVBand="0" w:evenVBand="0" w:oddHBand="0" w:evenHBand="0" w:firstRowFirstColumn="0" w:firstRowLastColumn="0" w:lastRowFirstColumn="0" w:lastRowLastColumn="0"/>
               <w:rPr>
-                <w:noProof/>
-                <w:sz w:val="26"/>
-                <w:szCs w:val="26"/>
-                <w:lang w:val="en-US"/>
-              </w:rPr>
-            </w:pPr>
-            <w:r>
-              <w:rPr>
-                <w:noProof/>
-                <w:sz w:val="26"/>
-                <w:szCs w:val="26"/>
-                <w:lang w:val="en-US"/>
-              </w:rPr>
-              <w:t>Không có</w:t>
-            </w:r>
-          </w:p>
-        </w:tc>
-        <w:tc>
-          <w:tcPr>
-            <w:tcW w:w="4230" w:type="dxa"/>
+                <w:sz w:val="26"/>
+                <w:szCs w:val="26"/>
+              </w:rPr>
+            </w:pPr>
+            <w:r>
+              <w:rPr>
+                <w:sz w:val="26"/>
+                <w:szCs w:val="26"/>
+              </w:rPr>
+              <w:t>TaoBieuDoDuong()</w:t>
+            </w:r>
+          </w:p>
+        </w:tc>
+        <w:tc>
+          <w:tcPr>
+            <w:tcW w:w="3645" w:type="dxa"/>
             <w:gridSpan w:val="2"/>
             <w:tcBorders>
               <w:top w:val="single" w:sz="4" w:space="0" w:color="auto"/>
               <w:bottom w:val="single" w:sz="4" w:space="0" w:color="auto"/>
             </w:tcBorders>
             <w:shd w:val="clear" w:color="auto" w:fill="FFFFFF" w:themeFill="background1"/>
-            <w:vAlign w:val="center"/>
-          </w:tcPr>
-          <w:p>
-            <w:pPr>
-              <w:pStyle w:val="MyTable1"/>
-              <w:spacing w:after="0" w:line="360" w:lineRule="auto"/>
+          </w:tcPr>
+          <w:p>
+            <w:pPr>
+              <w:pStyle w:val="MyTable1"/>
+              <w:spacing w:line="360" w:lineRule="auto"/>
               <w:cnfStyle w:val="000000000000" w:firstRow="0" w:lastRow="0" w:firstColumn="0" w:lastColumn="0" w:oddVBand="0" w:evenVBand="0" w:oddHBand="0" w:evenHBand="0" w:firstRowFirstColumn="0" w:firstRowLastColumn="0" w:lastRowFirstColumn="0" w:lastRowLastColumn="0"/>
               <w:rPr>
-                <w:noProof/>
-                <w:sz w:val="26"/>
-                <w:szCs w:val="26"/>
-                <w:lang w:val="en-US"/>
-              </w:rPr>
-            </w:pPr>
-            <w:r>
-              <w:rPr>
-                <w:noProof/>
-                <w:sz w:val="26"/>
-                <w:szCs w:val="26"/>
-                <w:lang w:val="en-US"/>
-              </w:rPr>
-              <w:t>Không có</w:t>
+                <w:sz w:val="26"/>
+                <w:szCs w:val="26"/>
+              </w:rPr>
+            </w:pPr>
+            <w:r>
+              <w:rPr>
+                <w:sz w:val="26"/>
+                <w:szCs w:val="26"/>
+              </w:rPr>
+              <w:t>Lập biểu đồ đường thể hiện sự tăng trưởng doanh thu của nhà phân phối theo các sản phẩm theo các mốc thời gian.</w:t>
             </w:r>
           </w:p>
         </w:tc>
@@ -1068,90 +947,74 @@
           <w:tcPr>
             <w:cnfStyle w:val="001000000000" w:firstRow="0" w:lastRow="0" w:firstColumn="1" w:lastColumn="0" w:oddVBand="0" w:evenVBand="0" w:oddHBand="0" w:evenHBand="0" w:firstRowFirstColumn="0" w:firstRowLastColumn="0" w:lastRowFirstColumn="0" w:lastRowLastColumn="0"/>
             <w:tcW w:w="1867" w:type="dxa"/>
-            <w:vMerge w:val="restart"/>
-            <w:shd w:val="clear" w:color="auto" w:fill="7F7F7F" w:themeFill="text1" w:themeFillTint="80"/>
-            <w:vAlign w:val="center"/>
-          </w:tcPr>
-          <w:p>
-            <w:pPr>
-              <w:pStyle w:val="MyTable1"/>
-              <w:spacing w:after="0" w:line="360" w:lineRule="auto"/>
-              <w:rPr>
-                <w:noProof/>
-                <w:sz w:val="26"/>
-                <w:szCs w:val="26"/>
-              </w:rPr>
-            </w:pPr>
-            <w:r>
-              <w:rPr>
-                <w:noProof/>
-                <w:sz w:val="26"/>
-                <w:szCs w:val="26"/>
-              </w:rPr>
-              <w:t>Quan hệ</w:t>
-            </w:r>
-          </w:p>
-        </w:tc>
-        <w:tc>
-          <w:tcPr>
-            <w:tcW w:w="3060" w:type="dxa"/>
-            <w:tcBorders>
-              <w:top w:val="single" w:sz="4" w:space="0" w:color="auto"/>
-              <w:bottom w:val="single" w:sz="4" w:space="0" w:color="auto"/>
-            </w:tcBorders>
-            <w:shd w:val="clear" w:color="auto" w:fill="7F7F7F" w:themeFill="text1" w:themeFillTint="80"/>
-            <w:vAlign w:val="center"/>
-          </w:tcPr>
-          <w:p>
-            <w:pPr>
-              <w:pStyle w:val="MyTable1"/>
-              <w:spacing w:after="0" w:line="360" w:lineRule="auto"/>
+            <w:vMerge/>
+            <w:shd w:val="clear" w:color="auto" w:fill="FFFFFF" w:themeFill="background1"/>
+          </w:tcPr>
+          <w:p>
+            <w:pPr>
+              <w:pStyle w:val="MyTable1"/>
+              <w:spacing w:line="360" w:lineRule="auto"/>
+              <w:rPr>
+                <w:sz w:val="26"/>
+                <w:szCs w:val="26"/>
+              </w:rPr>
+            </w:pPr>
+          </w:p>
+        </w:tc>
+        <w:tc>
+          <w:tcPr>
+            <w:tcW w:w="3645" w:type="dxa"/>
+            <w:tcBorders>
+              <w:top w:val="single" w:sz="4" w:space="0" w:color="auto"/>
+              <w:bottom w:val="single" w:sz="4" w:space="0" w:color="auto"/>
+            </w:tcBorders>
+            <w:shd w:val="clear" w:color="auto" w:fill="FFFFFF" w:themeFill="background1"/>
+          </w:tcPr>
+          <w:p>
+            <w:pPr>
+              <w:pStyle w:val="MyTable1"/>
+              <w:spacing w:line="360" w:lineRule="auto"/>
               <w:cnfStyle w:val="000000100000" w:firstRow="0" w:lastRow="0" w:firstColumn="0" w:lastColumn="0" w:oddVBand="0" w:evenVBand="0" w:oddHBand="1" w:evenHBand="0" w:firstRowFirstColumn="0" w:firstRowLastColumn="0" w:lastRowFirstColumn="0" w:lastRowLastColumn="0"/>
               <w:rPr>
-                <w:noProof/>
-                <w:sz w:val="26"/>
-                <w:szCs w:val="26"/>
-              </w:rPr>
-            </w:pPr>
-            <w:r>
-              <w:rPr>
-                <w:noProof/>
-                <w:sz w:val="26"/>
-                <w:szCs w:val="26"/>
-              </w:rPr>
-              <w:t>Tên lớp</w:t>
-            </w:r>
-          </w:p>
-        </w:tc>
-        <w:tc>
-          <w:tcPr>
-            <w:tcW w:w="4230" w:type="dxa"/>
+                <w:sz w:val="26"/>
+                <w:szCs w:val="26"/>
+              </w:rPr>
+            </w:pPr>
+            <w:r>
+              <w:rPr>
+                <w:sz w:val="26"/>
+                <w:szCs w:val="26"/>
+              </w:rPr>
+              <w:t>TimSPDoanhThuThapNhat()</w:t>
+            </w:r>
+          </w:p>
+        </w:tc>
+        <w:tc>
+          <w:tcPr>
+            <w:tcW w:w="3645" w:type="dxa"/>
             <w:gridSpan w:val="2"/>
             <w:tcBorders>
               <w:top w:val="single" w:sz="4" w:space="0" w:color="auto"/>
               <w:bottom w:val="single" w:sz="4" w:space="0" w:color="auto"/>
             </w:tcBorders>
-            <w:shd w:val="clear" w:color="auto" w:fill="7F7F7F" w:themeFill="text1" w:themeFillTint="80"/>
-            <w:vAlign w:val="center"/>
-          </w:tcPr>
-          <w:p>
-            <w:pPr>
-              <w:pStyle w:val="MyTable1"/>
-              <w:spacing w:after="0" w:line="360" w:lineRule="auto"/>
+            <w:shd w:val="clear" w:color="auto" w:fill="FFFFFF" w:themeFill="background1"/>
+          </w:tcPr>
+          <w:p>
+            <w:pPr>
+              <w:pStyle w:val="MyTable1"/>
+              <w:spacing w:line="360" w:lineRule="auto"/>
               <w:cnfStyle w:val="000000100000" w:firstRow="0" w:lastRow="0" w:firstColumn="0" w:lastColumn="0" w:oddVBand="0" w:evenVBand="0" w:oddHBand="1" w:evenHBand="0" w:firstRowFirstColumn="0" w:firstRowLastColumn="0" w:lastRowFirstColumn="0" w:lastRowLastColumn="0"/>
               <w:rPr>
-                <w:noProof/>
-                <w:sz w:val="26"/>
-                <w:szCs w:val="26"/>
-              </w:rPr>
-            </w:pPr>
-            <w:r>
-              <w:rPr>
-                <w:noProof/>
-                <w:sz w:val="26"/>
-                <w:szCs w:val="26"/>
-              </w:rPr>
-              <w:t>Mô tả</w:t>
+                <w:sz w:val="26"/>
+                <w:szCs w:val="26"/>
+              </w:rPr>
+            </w:pPr>
+            <w:r>
+              <w:rPr>
+                <w:sz w:val="26"/>
+                <w:szCs w:val="26"/>
+              </w:rPr>
+              <w:t>Phương thức sử dụng để tìm loại sản phẩm có doanh thu thấp nhất của nhà phân phốitrong một khoảng thời gian (từ tháng này sang tháng khác, từ quý này sang quý khác)</w:t>
             </w:r>
           </w:p>
         </w:tc>
@@ -1162,96 +1025,73 @@
             <w:cnfStyle w:val="001000000000" w:firstRow="0" w:lastRow="0" w:firstColumn="1" w:lastColumn="0" w:oddVBand="0" w:evenVBand="0" w:oddHBand="0" w:evenHBand="0" w:firstRowFirstColumn="0" w:firstRowLastColumn="0" w:lastRowFirstColumn="0" w:lastRowLastColumn="0"/>
             <w:tcW w:w="1867" w:type="dxa"/>
             <w:vMerge/>
-            <w:shd w:val="clear" w:color="auto" w:fill="7F7F7F" w:themeFill="text1" w:themeFillTint="80"/>
-            <w:vAlign w:val="center"/>
-          </w:tcPr>
-          <w:p>
-            <w:pPr>
-              <w:pStyle w:val="MyTable1"/>
-              <w:spacing w:after="0" w:line="360" w:lineRule="auto"/>
-              <w:rPr>
-                <w:noProof/>
-                <w:sz w:val="26"/>
-                <w:szCs w:val="26"/>
-              </w:rPr>
-            </w:pPr>
-          </w:p>
-        </w:tc>
-        <w:tc>
-          <w:tcPr>
-            <w:tcW w:w="3060" w:type="dxa"/>
-            <w:tcBorders>
-              <w:top w:val="single" w:sz="4" w:space="0" w:color="auto"/>
-              <w:bottom w:val="single" w:sz="4" w:space="0" w:color="auto"/>
-            </w:tcBorders>
             <w:shd w:val="clear" w:color="auto" w:fill="FFFFFF" w:themeFill="background1"/>
-            <w:vAlign w:val="center"/>
-          </w:tcPr>
-          <w:p>
-            <w:pPr>
-              <w:pStyle w:val="MyTable1"/>
-              <w:spacing w:after="0" w:line="360" w:lineRule="auto"/>
+          </w:tcPr>
+          <w:p>
+            <w:pPr>
+              <w:pStyle w:val="MyTable1"/>
+              <w:spacing w:line="360" w:lineRule="auto"/>
+              <w:rPr>
+                <w:sz w:val="26"/>
+                <w:szCs w:val="26"/>
+              </w:rPr>
+            </w:pPr>
+          </w:p>
+        </w:tc>
+        <w:tc>
+          <w:tcPr>
+            <w:tcW w:w="3645" w:type="dxa"/>
+            <w:tcBorders>
+              <w:top w:val="single" w:sz="4" w:space="0" w:color="auto"/>
+              <w:bottom w:val="single" w:sz="4" w:space="0" w:color="auto"/>
+            </w:tcBorders>
+            <w:shd w:val="clear" w:color="auto" w:fill="FFFFFF" w:themeFill="background1"/>
+          </w:tcPr>
+          <w:p>
+            <w:pPr>
+              <w:pStyle w:val="MyTable1"/>
+              <w:spacing w:line="360" w:lineRule="auto"/>
               <w:cnfStyle w:val="000000000000" w:firstRow="0" w:lastRow="0" w:firstColumn="0" w:lastColumn="0" w:oddVBand="0" w:evenVBand="0" w:oddHBand="0" w:evenHBand="0" w:firstRowFirstColumn="0" w:firstRowLastColumn="0" w:lastRowFirstColumn="0" w:lastRowLastColumn="0"/>
               <w:rPr>
-                <w:noProof/>
-                <w:sz w:val="26"/>
-                <w:szCs w:val="26"/>
-                <w:lang w:val="en-US"/>
-              </w:rPr>
-            </w:pPr>
-            <w:r>
-              <w:rPr>
-                <w:noProof/>
-                <w:sz w:val="26"/>
-                <w:szCs w:val="26"/>
-                <w:lang w:val="en-US"/>
-              </w:rPr>
-              <w:t>NhaPhanPhoi</w:t>
-            </w:r>
-          </w:p>
-        </w:tc>
-        <w:tc>
-          <w:tcPr>
-            <w:tcW w:w="4230" w:type="dxa"/>
+                <w:sz w:val="26"/>
+                <w:szCs w:val="26"/>
+              </w:rPr>
+            </w:pPr>
+            <w:r>
+              <w:rPr>
+                <w:sz w:val="26"/>
+                <w:szCs w:val="26"/>
+              </w:rPr>
+              <w:t>TimSPDoanhThuCaoNhat()</w:t>
+            </w:r>
+          </w:p>
+        </w:tc>
+        <w:tc>
+          <w:tcPr>
+            <w:tcW w:w="3645" w:type="dxa"/>
             <w:gridSpan w:val="2"/>
             <w:tcBorders>
               <w:top w:val="single" w:sz="4" w:space="0" w:color="auto"/>
               <w:bottom w:val="single" w:sz="4" w:space="0" w:color="auto"/>
             </w:tcBorders>
             <w:shd w:val="clear" w:color="auto" w:fill="FFFFFF" w:themeFill="background1"/>
-            <w:vAlign w:val="center"/>
-          </w:tcPr>
-          <w:p>
-            <w:pPr>
-              <w:pStyle w:val="MyTable1"/>
-              <w:spacing w:after="0" w:line="360" w:lineRule="auto"/>
+          </w:tcPr>
+          <w:p>
+            <w:pPr>
+              <w:pStyle w:val="MyTable1"/>
+              <w:spacing w:line="360" w:lineRule="auto"/>
               <w:cnfStyle w:val="000000000000" w:firstRow="0" w:lastRow="0" w:firstColumn="0" w:lastColumn="0" w:oddVBand="0" w:evenVBand="0" w:oddHBand="0" w:evenHBand="0" w:firstRowFirstColumn="0" w:firstRowLastColumn="0" w:lastRowFirstColumn="0" w:lastRowLastColumn="0"/>
               <w:rPr>
-                <w:noProof/>
-                <w:sz w:val="26"/>
-                <w:szCs w:val="26"/>
-                <w:lang w:val="en-US"/>
-              </w:rPr>
-            </w:pPr>
-            <w:r>
-              <w:rPr>
-                <w:noProof/>
-                <w:sz w:val="26"/>
-                <w:szCs w:val="26"/>
-                <w:lang w:val="en-US"/>
-              </w:rPr>
-              <w:t xml:space="preserve">Một báo cáo doanh thu có thể có không hoặc </w:t>
-            </w:r>
-            <w:bookmarkStart w:id="0" w:name="_GoBack"/>
-            <w:bookmarkEnd w:id="0"/>
-            <w:r>
-              <w:rPr>
-                <w:noProof/>
-                <w:sz w:val="26"/>
-                <w:szCs w:val="26"/>
-                <w:lang w:val="en-US"/>
-              </w:rPr>
-              <w:t xml:space="preserve">nhiều nhà phân phối </w:t>
+                <w:sz w:val="26"/>
+                <w:szCs w:val="26"/>
+              </w:rPr>
+            </w:pPr>
+            <w:r>
+              <w:rPr>
+                <w:sz w:val="26"/>
+                <w:szCs w:val="26"/>
+              </w:rPr>
+              <w:t>Phương thức sử dụng để tìm loại sản phẩm có doanh thu cao nhất của nhà phân phốitrong một khoảng thời gian (từ tháng này sang tháng khác, từ quý này sang quý khác)</w:t>
             </w:r>
           </w:p>
         </w:tc>
@@ -1264,122 +1104,161 @@
           <w:tcPr>
             <w:cnfStyle w:val="001000000000" w:firstRow="0" w:lastRow="0" w:firstColumn="1" w:lastColumn="0" w:oddVBand="0" w:evenVBand="0" w:oddHBand="0" w:evenHBand="0" w:firstRowFirstColumn="0" w:firstRowLastColumn="0" w:lastRowFirstColumn="0" w:lastRowLastColumn="0"/>
             <w:tcW w:w="1867" w:type="dxa"/>
+            <w:vMerge w:val="restart"/>
+            <w:shd w:val="clear" w:color="auto" w:fill="7F7F7F" w:themeFill="text1" w:themeFillTint="80"/>
+          </w:tcPr>
+          <w:p>
+            <w:pPr>
+              <w:pStyle w:val="MyTable1"/>
+              <w:spacing w:line="360" w:lineRule="auto"/>
+              <w:rPr>
+                <w:sz w:val="26"/>
+                <w:szCs w:val="26"/>
+              </w:rPr>
+            </w:pPr>
+            <w:r>
+              <w:rPr>
+                <w:sz w:val="26"/>
+                <w:szCs w:val="26"/>
+              </w:rPr>
+              <w:t>Quan hệ</w:t>
+            </w:r>
+          </w:p>
+        </w:tc>
+        <w:tc>
+          <w:tcPr>
+            <w:tcW w:w="3645" w:type="dxa"/>
+            <w:tcBorders>
+              <w:top w:val="single" w:sz="4" w:space="0" w:color="auto"/>
+              <w:bottom w:val="single" w:sz="4" w:space="0" w:color="auto"/>
+            </w:tcBorders>
+            <w:shd w:val="clear" w:color="auto" w:fill="7F7F7F" w:themeFill="text1" w:themeFillTint="80"/>
+          </w:tcPr>
+          <w:p>
+            <w:pPr>
+              <w:pStyle w:val="MyTable1"/>
+              <w:spacing w:line="360" w:lineRule="auto"/>
+              <w:cnfStyle w:val="000000100000" w:firstRow="0" w:lastRow="0" w:firstColumn="0" w:lastColumn="0" w:oddVBand="0" w:evenVBand="0" w:oddHBand="1" w:evenHBand="0" w:firstRowFirstColumn="0" w:firstRowLastColumn="0" w:lastRowFirstColumn="0" w:lastRowLastColumn="0"/>
+              <w:rPr>
+                <w:sz w:val="26"/>
+                <w:szCs w:val="26"/>
+              </w:rPr>
+            </w:pPr>
+            <w:r>
+              <w:rPr>
+                <w:sz w:val="26"/>
+                <w:szCs w:val="26"/>
+              </w:rPr>
+              <w:t>Tên lớp</w:t>
+            </w:r>
+          </w:p>
+        </w:tc>
+        <w:tc>
+          <w:tcPr>
+            <w:tcW w:w="3645" w:type="dxa"/>
+            <w:gridSpan w:val="2"/>
+            <w:tcBorders>
+              <w:top w:val="single" w:sz="4" w:space="0" w:color="auto"/>
+              <w:bottom w:val="single" w:sz="4" w:space="0" w:color="auto"/>
+            </w:tcBorders>
+            <w:shd w:val="clear" w:color="auto" w:fill="7F7F7F" w:themeFill="text1" w:themeFillTint="80"/>
+          </w:tcPr>
+          <w:p>
+            <w:pPr>
+              <w:pStyle w:val="MyTable1"/>
+              <w:spacing w:line="360" w:lineRule="auto"/>
+              <w:cnfStyle w:val="000000100000" w:firstRow="0" w:lastRow="0" w:firstColumn="0" w:lastColumn="0" w:oddVBand="0" w:evenVBand="0" w:oddHBand="1" w:evenHBand="0" w:firstRowFirstColumn="0" w:firstRowLastColumn="0" w:lastRowFirstColumn="0" w:lastRowLastColumn="0"/>
+              <w:rPr>
+                <w:sz w:val="26"/>
+                <w:szCs w:val="26"/>
+              </w:rPr>
+            </w:pPr>
+            <w:r>
+              <w:rPr>
+                <w:sz w:val="26"/>
+                <w:szCs w:val="26"/>
+              </w:rPr>
+              <w:t>Mô tả</w:t>
+            </w:r>
+          </w:p>
+        </w:tc>
+      </w:tr>
+      <w:tr>
+        <w:trPr>
+          <w:trHeight w:val="1412"/>
+        </w:trPr>
+        <w:tc>
+          <w:tcPr>
+            <w:cnfStyle w:val="001000000000" w:firstRow="0" w:lastRow="0" w:firstColumn="1" w:lastColumn="0" w:oddVBand="0" w:evenVBand="0" w:oddHBand="0" w:evenHBand="0" w:firstRowFirstColumn="0" w:firstRowLastColumn="0" w:lastRowFirstColumn="0" w:lastRowLastColumn="0"/>
+            <w:tcW w:w="1867" w:type="dxa"/>
             <w:vMerge/>
             <w:shd w:val="clear" w:color="auto" w:fill="7F7F7F" w:themeFill="text1" w:themeFillTint="80"/>
-            <w:vAlign w:val="center"/>
-          </w:tcPr>
-          <w:p>
-            <w:pPr>
-              <w:pStyle w:val="MyTable1"/>
-              <w:spacing w:after="0" w:line="360" w:lineRule="auto"/>
-              <w:rPr>
-                <w:noProof/>
-                <w:sz w:val="26"/>
-                <w:szCs w:val="26"/>
-              </w:rPr>
-            </w:pPr>
-          </w:p>
-        </w:tc>
-        <w:tc>
-          <w:tcPr>
-            <w:tcW w:w="3060" w:type="dxa"/>
+          </w:tcPr>
+          <w:p>
+            <w:pPr>
+              <w:pStyle w:val="MyTable1"/>
+              <w:spacing w:line="360" w:lineRule="auto"/>
+              <w:rPr>
+                <w:sz w:val="26"/>
+                <w:szCs w:val="26"/>
+              </w:rPr>
+            </w:pPr>
+          </w:p>
+        </w:tc>
+        <w:tc>
+          <w:tcPr>
+            <w:tcW w:w="3645" w:type="dxa"/>
             <w:tcBorders>
               <w:top w:val="single" w:sz="4" w:space="0" w:color="auto"/>
               <w:bottom w:val="single" w:sz="4" w:space="0" w:color="auto"/>
             </w:tcBorders>
             <w:shd w:val="clear" w:color="auto" w:fill="FFFFFF" w:themeFill="background1"/>
-            <w:vAlign w:val="center"/>
-          </w:tcPr>
-          <w:p>
-            <w:pPr>
-              <w:pStyle w:val="MyTable1"/>
-              <w:spacing w:after="0" w:line="360" w:lineRule="auto"/>
-              <w:cnfStyle w:val="000000100000" w:firstRow="0" w:lastRow="0" w:firstColumn="0" w:lastColumn="0" w:oddVBand="0" w:evenVBand="0" w:oddHBand="1" w:evenHBand="0" w:firstRowFirstColumn="0" w:firstRowLastColumn="0" w:lastRowFirstColumn="0" w:lastRowLastColumn="0"/>
-              <w:rPr>
-                <w:noProof/>
-                <w:sz w:val="26"/>
-                <w:szCs w:val="26"/>
-                <w:lang w:val="en-US"/>
-              </w:rPr>
-            </w:pPr>
-            <w:r>
-              <w:rPr>
-                <w:noProof/>
-                <w:sz w:val="26"/>
-                <w:szCs w:val="26"/>
-                <w:lang w:val="en-US"/>
-              </w:rPr>
-              <w:t>ChiTietSanPham</w:t>
-            </w:r>
-          </w:p>
-        </w:tc>
-        <w:tc>
-          <w:tcPr>
-            <w:tcW w:w="4230" w:type="dxa"/>
+          </w:tcPr>
+          <w:p>
+            <w:pPr>
+              <w:pStyle w:val="MyTable1"/>
+              <w:spacing w:line="360" w:lineRule="auto"/>
+              <w:cnfStyle w:val="000000000000" w:firstRow="0" w:lastRow="0" w:firstColumn="0" w:lastColumn="0" w:oddVBand="0" w:evenVBand="0" w:oddHBand="0" w:evenHBand="0" w:firstRowFirstColumn="0" w:firstRowLastColumn="0" w:lastRowFirstColumn="0" w:lastRowLastColumn="0"/>
+              <w:rPr>
+                <w:sz w:val="26"/>
+                <w:szCs w:val="26"/>
+              </w:rPr>
+            </w:pPr>
+            <w:r>
+              <w:rPr>
+                <w:sz w:val="26"/>
+                <w:szCs w:val="26"/>
+              </w:rPr>
+              <w:t>CT_DoanhThu</w:t>
+            </w:r>
+          </w:p>
+        </w:tc>
+        <w:tc>
+          <w:tcPr>
+            <w:tcW w:w="3645" w:type="dxa"/>
             <w:gridSpan w:val="2"/>
             <w:tcBorders>
               <w:top w:val="single" w:sz="4" w:space="0" w:color="auto"/>
               <w:bottom w:val="single" w:sz="4" w:space="0" w:color="auto"/>
             </w:tcBorders>
             <w:shd w:val="clear" w:color="auto" w:fill="FFFFFF" w:themeFill="background1"/>
-            <w:vAlign w:val="center"/>
-          </w:tcPr>
-          <w:p>
-            <w:pPr>
-              <w:pStyle w:val="MyTable1"/>
-              <w:spacing w:after="0" w:line="360" w:lineRule="auto"/>
-              <w:cnfStyle w:val="000000100000" w:firstRow="0" w:lastRow="0" w:firstColumn="0" w:lastColumn="0" w:oddVBand="0" w:evenVBand="0" w:oddHBand="1" w:evenHBand="0" w:firstRowFirstColumn="0" w:firstRowLastColumn="0" w:lastRowFirstColumn="0" w:lastRowLastColumn="0"/>
-              <w:rPr>
-                <w:noProof/>
-                <w:sz w:val="26"/>
-                <w:szCs w:val="26"/>
-                <w:lang w:val="en-US"/>
-              </w:rPr>
-            </w:pPr>
-            <w:r>
-              <w:rPr>
-                <w:noProof/>
-                <w:sz w:val="26"/>
-                <w:szCs w:val="26"/>
-                <w:lang w:val="en-US"/>
-              </w:rPr>
-              <w:t>Mộ</w:t>
-            </w:r>
-            <w:r>
-              <w:rPr>
-                <w:noProof/>
-                <w:sz w:val="26"/>
-                <w:szCs w:val="26"/>
-                <w:lang w:val="en-US"/>
-              </w:rPr>
-              <w:t>t báo cáo doanh thu</w:t>
-            </w:r>
-            <w:r>
-              <w:rPr>
-                <w:noProof/>
-                <w:sz w:val="26"/>
-                <w:szCs w:val="26"/>
-                <w:lang w:val="en-US"/>
-              </w:rPr>
-              <w:t xml:space="preserve"> có thể có nhiều chi tiết </w:t>
-            </w:r>
-            <w:r>
-              <w:rPr>
-                <w:noProof/>
-                <w:sz w:val="26"/>
-                <w:szCs w:val="26"/>
-                <w:lang w:val="en-US"/>
-              </w:rPr>
-              <w:t>sản phẩm</w:t>
-            </w:r>
-            <w:r>
-              <w:rPr>
-                <w:noProof/>
-                <w:sz w:val="26"/>
-                <w:szCs w:val="26"/>
-                <w:lang w:val="en-US"/>
-              </w:rPr>
-              <w:t>.</w:t>
+          </w:tcPr>
+          <w:p>
+            <w:pPr>
+              <w:pStyle w:val="MyTable1"/>
+              <w:spacing w:line="360" w:lineRule="auto"/>
+              <w:cnfStyle w:val="000000000000" w:firstRow="0" w:lastRow="0" w:firstColumn="0" w:lastColumn="0" w:oddVBand="0" w:evenVBand="0" w:oddHBand="0" w:evenHBand="0" w:firstRowFirstColumn="0" w:firstRowLastColumn="0" w:lastRowFirstColumn="0" w:lastRowLastColumn="0"/>
+              <w:rPr>
+                <w:sz w:val="26"/>
+                <w:szCs w:val="26"/>
+              </w:rPr>
+            </w:pPr>
+            <w:r>
+              <w:rPr>
+                <w:sz w:val="26"/>
+                <w:szCs w:val="26"/>
+              </w:rPr>
+              <w:t>Doanh thu có liên hệ với chi tiết doanh thu, một doanh thu có nhiều chi tiết doanh thu, một chi tiết doanh thu thuộc về 1 doanh thu.</w:t>
             </w:r>
           </w:p>
         </w:tc>
@@ -1400,15 +1279,858 @@
     <w:p>
       <w:pPr>
         <w:spacing w:before="0" w:after="160" w:line="259" w:lineRule="auto"/>
-        <w:ind w:left="0" w:firstLine="0"/>
+        <w:ind w:left="0" w:firstLine="720"/>
         <w:rPr>
           <w:rFonts w:ascii="Times New Roman" w:hAnsi="Times New Roman" w:cs="Times New Roman"/>
           <w:noProof/>
           <w:sz w:val="26"/>
           <w:szCs w:val="26"/>
+          <w:lang w:val="en-US"/>
         </w:rPr>
       </w:pPr>
+      <w:r>
+        <w:rPr>
+          <w:rFonts w:ascii="Times New Roman" w:hAnsi="Times New Roman" w:cs="Times New Roman"/>
+          <w:noProof/>
+          <w:sz w:val="26"/>
+          <w:szCs w:val="26"/>
+          <w:lang w:val="en-US"/>
+        </w:rPr>
+        <w:t>Chi tiết doanh thu</w:t>
+      </w:r>
     </w:p>
+    <w:tbl>
+      <w:tblPr>
+        <w:tblStyle w:val="PlainTable11"/>
+        <w:tblW w:w="9157" w:type="dxa"/>
+        <w:tblInd w:w="198" w:type="dxa"/>
+        <w:tblLook w:val="04A0" w:firstRow="1" w:lastRow="0" w:firstColumn="1" w:lastColumn="0" w:noHBand="0" w:noVBand="1"/>
+      </w:tblPr>
+      <w:tblGrid>
+        <w:gridCol w:w="1867"/>
+        <w:gridCol w:w="3645"/>
+        <w:gridCol w:w="788"/>
+        <w:gridCol w:w="2857"/>
+      </w:tblGrid>
+      <w:tr>
+        <w:trPr>
+          <w:cnfStyle w:val="100000000000" w:firstRow="1" w:lastRow="0" w:firstColumn="0" w:lastColumn="0" w:oddVBand="0" w:evenVBand="0" w:oddHBand="0" w:evenHBand="0" w:firstRowFirstColumn="0" w:firstRowLastColumn="0" w:lastRowFirstColumn="0" w:lastRowLastColumn="0"/>
+          <w:trHeight w:val="539"/>
+        </w:trPr>
+        <w:tc>
+          <w:tcPr>
+            <w:cnfStyle w:val="001000000000" w:firstRow="0" w:lastRow="0" w:firstColumn="1" w:lastColumn="0" w:oddVBand="0" w:evenVBand="0" w:oddHBand="0" w:evenHBand="0" w:firstRowFirstColumn="0" w:firstRowLastColumn="0" w:lastRowFirstColumn="0" w:lastRowLastColumn="0"/>
+            <w:tcW w:w="1867" w:type="dxa"/>
+            <w:vMerge w:val="restart"/>
+            <w:tcBorders>
+              <w:top w:val="single" w:sz="4" w:space="0" w:color="auto"/>
+              <w:left w:val="single" w:sz="4" w:space="0" w:color="auto"/>
+              <w:bottom w:val="single" w:sz="4" w:space="0" w:color="auto"/>
+              <w:right w:val="single" w:sz="4" w:space="0" w:color="auto"/>
+            </w:tcBorders>
+            <w:shd w:val="clear" w:color="auto" w:fill="BFBFBF" w:themeFill="background1" w:themeFillShade="BF"/>
+          </w:tcPr>
+          <w:p>
+            <w:pPr>
+              <w:pStyle w:val="MyTable1"/>
+              <w:spacing w:line="360" w:lineRule="auto"/>
+              <w:rPr>
+                <w:sz w:val="26"/>
+                <w:szCs w:val="26"/>
+              </w:rPr>
+            </w:pPr>
+            <w:r>
+              <w:rPr>
+                <w:sz w:val="26"/>
+                <w:szCs w:val="26"/>
+              </w:rPr>
+              <w:t>Tên class</w:t>
+            </w:r>
+          </w:p>
+        </w:tc>
+        <w:tc>
+          <w:tcPr>
+            <w:tcW w:w="4433" w:type="dxa"/>
+            <w:gridSpan w:val="2"/>
+            <w:vMerge w:val="restart"/>
+            <w:tcBorders>
+              <w:top w:val="single" w:sz="4" w:space="0" w:color="auto"/>
+              <w:left w:val="single" w:sz="4" w:space="0" w:color="auto"/>
+              <w:bottom w:val="single" w:sz="4" w:space="0" w:color="auto"/>
+              <w:right w:val="single" w:sz="4" w:space="0" w:color="auto"/>
+            </w:tcBorders>
+            <w:shd w:val="clear" w:color="auto" w:fill="BFBFBF" w:themeFill="background1" w:themeFillShade="BF"/>
+          </w:tcPr>
+          <w:p>
+            <w:pPr>
+              <w:pStyle w:val="MyTable1"/>
+              <w:spacing w:line="360" w:lineRule="auto"/>
+              <w:cnfStyle w:val="100000000000" w:firstRow="1" w:lastRow="0" w:firstColumn="0" w:lastColumn="0" w:oddVBand="0" w:evenVBand="0" w:oddHBand="0" w:evenHBand="0" w:firstRowFirstColumn="0" w:firstRowLastColumn="0" w:lastRowFirstColumn="0" w:lastRowLastColumn="0"/>
+              <w:rPr>
+                <w:sz w:val="26"/>
+                <w:szCs w:val="26"/>
+              </w:rPr>
+            </w:pPr>
+            <w:r>
+              <w:rPr>
+                <w:sz w:val="26"/>
+                <w:szCs w:val="26"/>
+              </w:rPr>
+              <w:t>CT_DoanhThu</w:t>
+            </w:r>
+          </w:p>
+        </w:tc>
+        <w:tc>
+          <w:tcPr>
+            <w:tcW w:w="2857" w:type="dxa"/>
+            <w:tcBorders>
+              <w:top w:val="single" w:sz="4" w:space="0" w:color="auto"/>
+              <w:left w:val="single" w:sz="4" w:space="0" w:color="auto"/>
+              <w:bottom w:val="single" w:sz="4" w:space="0" w:color="auto"/>
+              <w:right w:val="single" w:sz="4" w:space="0" w:color="auto"/>
+            </w:tcBorders>
+            <w:shd w:val="clear" w:color="auto" w:fill="BFBFBF" w:themeFill="background1" w:themeFillShade="BF"/>
+          </w:tcPr>
+          <w:p>
+            <w:pPr>
+              <w:pStyle w:val="MyTable1"/>
+              <w:spacing w:line="360" w:lineRule="auto"/>
+              <w:cnfStyle w:val="100000000000" w:firstRow="1" w:lastRow="0" w:firstColumn="0" w:lastColumn="0" w:oddVBand="0" w:evenVBand="0" w:oddHBand="0" w:evenHBand="0" w:firstRowFirstColumn="0" w:firstRowLastColumn="0" w:lastRowFirstColumn="0" w:lastRowLastColumn="0"/>
+              <w:rPr>
+                <w:sz w:val="26"/>
+                <w:szCs w:val="26"/>
+              </w:rPr>
+            </w:pPr>
+            <w:r>
+              <w:rPr>
+                <w:sz w:val="26"/>
+                <w:szCs w:val="26"/>
+              </w:rPr>
+              <w:t>Mã số: CLS_</w:t>
+            </w:r>
+            <w:r>
+              <w:rPr>
+                <w:sz w:val="26"/>
+                <w:szCs w:val="26"/>
+              </w:rPr>
+              <w:t>16</w:t>
+            </w:r>
+          </w:p>
+        </w:tc>
+      </w:tr>
+      <w:tr>
+        <w:trPr>
+          <w:cnfStyle w:val="000000100000" w:firstRow="0" w:lastRow="0" w:firstColumn="0" w:lastColumn="0" w:oddVBand="0" w:evenVBand="0" w:oddHBand="1" w:evenHBand="0" w:firstRowFirstColumn="0" w:firstRowLastColumn="0" w:lastRowFirstColumn="0" w:lastRowLastColumn="0"/>
+          <w:trHeight w:val="699"/>
+        </w:trPr>
+        <w:tc>
+          <w:tcPr>
+            <w:cnfStyle w:val="001000000000" w:firstRow="0" w:lastRow="0" w:firstColumn="1" w:lastColumn="0" w:oddVBand="0" w:evenVBand="0" w:oddHBand="0" w:evenHBand="0" w:firstRowFirstColumn="0" w:firstRowLastColumn="0" w:lastRowFirstColumn="0" w:lastRowLastColumn="0"/>
+            <w:tcW w:w="1867" w:type="dxa"/>
+            <w:vMerge/>
+            <w:tcBorders>
+              <w:top w:val="single" w:sz="4" w:space="0" w:color="auto"/>
+              <w:left w:val="single" w:sz="4" w:space="0" w:color="auto"/>
+              <w:bottom w:val="single" w:sz="4" w:space="0" w:color="auto"/>
+              <w:right w:val="single" w:sz="4" w:space="0" w:color="auto"/>
+            </w:tcBorders>
+            <w:shd w:val="clear" w:color="auto" w:fill="BFBFBF" w:themeFill="background1" w:themeFillShade="BF"/>
+          </w:tcPr>
+          <w:p>
+            <w:pPr>
+              <w:pStyle w:val="MyTable1"/>
+              <w:spacing w:line="360" w:lineRule="auto"/>
+              <w:rPr>
+                <w:sz w:val="26"/>
+                <w:szCs w:val="26"/>
+              </w:rPr>
+            </w:pPr>
+          </w:p>
+        </w:tc>
+        <w:tc>
+          <w:tcPr>
+            <w:tcW w:w="4433" w:type="dxa"/>
+            <w:gridSpan w:val="2"/>
+            <w:vMerge/>
+            <w:tcBorders>
+              <w:top w:val="single" w:sz="4" w:space="0" w:color="auto"/>
+              <w:left w:val="single" w:sz="4" w:space="0" w:color="auto"/>
+              <w:bottom w:val="single" w:sz="4" w:space="0" w:color="auto"/>
+              <w:right w:val="single" w:sz="4" w:space="0" w:color="auto"/>
+            </w:tcBorders>
+            <w:shd w:val="clear" w:color="auto" w:fill="BFBFBF" w:themeFill="background1" w:themeFillShade="BF"/>
+          </w:tcPr>
+          <w:p>
+            <w:pPr>
+              <w:pStyle w:val="MyTable1"/>
+              <w:spacing w:line="360" w:lineRule="auto"/>
+              <w:cnfStyle w:val="000000100000" w:firstRow="0" w:lastRow="0" w:firstColumn="0" w:lastColumn="0" w:oddVBand="0" w:evenVBand="0" w:oddHBand="1" w:evenHBand="0" w:firstRowFirstColumn="0" w:firstRowLastColumn="0" w:lastRowFirstColumn="0" w:lastRowLastColumn="0"/>
+              <w:rPr>
+                <w:sz w:val="26"/>
+                <w:szCs w:val="26"/>
+              </w:rPr>
+            </w:pPr>
+          </w:p>
+        </w:tc>
+        <w:tc>
+          <w:tcPr>
+            <w:tcW w:w="2857" w:type="dxa"/>
+            <w:tcBorders>
+              <w:top w:val="single" w:sz="4" w:space="0" w:color="auto"/>
+              <w:left w:val="single" w:sz="4" w:space="0" w:color="auto"/>
+              <w:bottom w:val="single" w:sz="4" w:space="0" w:color="auto"/>
+              <w:right w:val="single" w:sz="4" w:space="0" w:color="auto"/>
+            </w:tcBorders>
+            <w:shd w:val="clear" w:color="auto" w:fill="BFBFBF" w:themeFill="background1" w:themeFillShade="BF"/>
+          </w:tcPr>
+          <w:p>
+            <w:pPr>
+              <w:pStyle w:val="MyTable1"/>
+              <w:spacing w:line="360" w:lineRule="auto"/>
+              <w:cnfStyle w:val="000000100000" w:firstRow="0" w:lastRow="0" w:firstColumn="0" w:lastColumn="0" w:oddVBand="0" w:evenVBand="0" w:oddHBand="1" w:evenHBand="0" w:firstRowFirstColumn="0" w:firstRowLastColumn="0" w:lastRowFirstColumn="0" w:lastRowLastColumn="0"/>
+              <w:rPr>
+                <w:sz w:val="26"/>
+                <w:szCs w:val="26"/>
+              </w:rPr>
+            </w:pPr>
+            <w:r>
+              <w:rPr>
+                <w:sz w:val="26"/>
+                <w:szCs w:val="26"/>
+              </w:rPr>
+              <w:t>Tham chiếu: [UCCN-01] [UCCN-02] [UCCN-03] [UCCN-04] [UCCN-07] [UCCN-08] [UCCN-10]   [R3]</w:t>
+            </w:r>
+          </w:p>
+        </w:tc>
+      </w:tr>
+      <w:tr>
+        <w:tc>
+          <w:tcPr>
+            <w:cnfStyle w:val="001000000000" w:firstRow="0" w:lastRow="0" w:firstColumn="1" w:lastColumn="0" w:oddVBand="0" w:evenVBand="0" w:oddHBand="0" w:evenHBand="0" w:firstRowFirstColumn="0" w:firstRowLastColumn="0" w:lastRowFirstColumn="0" w:lastRowLastColumn="0"/>
+            <w:tcW w:w="1867" w:type="dxa"/>
+            <w:tcBorders>
+              <w:top w:val="single" w:sz="4" w:space="0" w:color="auto"/>
+              <w:bottom w:val="single" w:sz="4" w:space="0" w:color="auto"/>
+            </w:tcBorders>
+          </w:tcPr>
+          <w:p>
+            <w:pPr>
+              <w:pStyle w:val="MyTable1"/>
+              <w:spacing w:line="360" w:lineRule="auto"/>
+              <w:rPr>
+                <w:sz w:val="26"/>
+                <w:szCs w:val="26"/>
+              </w:rPr>
+            </w:pPr>
+            <w:r>
+              <w:rPr>
+                <w:sz w:val="26"/>
+                <w:szCs w:val="26"/>
+              </w:rPr>
+              <w:t>Mô tả</w:t>
+            </w:r>
+          </w:p>
+        </w:tc>
+        <w:tc>
+          <w:tcPr>
+            <w:tcW w:w="7290" w:type="dxa"/>
+            <w:gridSpan w:val="3"/>
+            <w:tcBorders>
+              <w:top w:val="single" w:sz="4" w:space="0" w:color="auto"/>
+              <w:bottom w:val="single" w:sz="4" w:space="0" w:color="auto"/>
+            </w:tcBorders>
+          </w:tcPr>
+          <w:p>
+            <w:pPr>
+              <w:pStyle w:val="MyTable1"/>
+              <w:spacing w:line="360" w:lineRule="auto"/>
+              <w:cnfStyle w:val="000000000000" w:firstRow="0" w:lastRow="0" w:firstColumn="0" w:lastColumn="0" w:oddVBand="0" w:evenVBand="0" w:oddHBand="0" w:evenHBand="0" w:firstRowFirstColumn="0" w:firstRowLastColumn="0" w:lastRowFirstColumn="0" w:lastRowLastColumn="0"/>
+              <w:rPr>
+                <w:sz w:val="26"/>
+                <w:szCs w:val="26"/>
+              </w:rPr>
+            </w:pPr>
+            <w:r>
+              <w:rPr>
+                <w:sz w:val="26"/>
+                <w:szCs w:val="26"/>
+              </w:rPr>
+              <w:t>Lưu trữ chi tiết bán được của 1 sản phẩm</w:t>
+            </w:r>
+          </w:p>
+        </w:tc>
+      </w:tr>
+      <w:tr>
+        <w:trPr>
+          <w:cnfStyle w:val="000000100000" w:firstRow="0" w:lastRow="0" w:firstColumn="0" w:lastColumn="0" w:oddVBand="0" w:evenVBand="0" w:oddHBand="1" w:evenHBand="0" w:firstRowFirstColumn="0" w:firstRowLastColumn="0" w:lastRowFirstColumn="0" w:lastRowLastColumn="0"/>
+        </w:trPr>
+        <w:tc>
+          <w:tcPr>
+            <w:cnfStyle w:val="001000000000" w:firstRow="0" w:lastRow="0" w:firstColumn="1" w:lastColumn="0" w:oddVBand="0" w:evenVBand="0" w:oddHBand="0" w:evenHBand="0" w:firstRowFirstColumn="0" w:firstRowLastColumn="0" w:lastRowFirstColumn="0" w:lastRowLastColumn="0"/>
+            <w:tcW w:w="1867" w:type="dxa"/>
+            <w:vMerge w:val="restart"/>
+            <w:tcBorders>
+              <w:top w:val="single" w:sz="4" w:space="0" w:color="auto"/>
+            </w:tcBorders>
+            <w:shd w:val="clear" w:color="auto" w:fill="7F7F7F" w:themeFill="text1" w:themeFillTint="80"/>
+          </w:tcPr>
+          <w:p>
+            <w:pPr>
+              <w:pStyle w:val="MyTable1"/>
+              <w:spacing w:line="360" w:lineRule="auto"/>
+              <w:rPr>
+                <w:sz w:val="26"/>
+                <w:szCs w:val="26"/>
+              </w:rPr>
+            </w:pPr>
+            <w:r>
+              <w:rPr>
+                <w:sz w:val="26"/>
+                <w:szCs w:val="26"/>
+              </w:rPr>
+              <w:t>Thuộc tính</w:t>
+            </w:r>
+          </w:p>
+        </w:tc>
+        <w:tc>
+          <w:tcPr>
+            <w:tcW w:w="3645" w:type="dxa"/>
+            <w:tcBorders>
+              <w:top w:val="single" w:sz="4" w:space="0" w:color="auto"/>
+              <w:bottom w:val="single" w:sz="4" w:space="0" w:color="auto"/>
+            </w:tcBorders>
+            <w:shd w:val="clear" w:color="auto" w:fill="7F7F7F" w:themeFill="text1" w:themeFillTint="80"/>
+          </w:tcPr>
+          <w:p>
+            <w:pPr>
+              <w:pStyle w:val="MyTable1"/>
+              <w:spacing w:line="360" w:lineRule="auto"/>
+              <w:cnfStyle w:val="000000100000" w:firstRow="0" w:lastRow="0" w:firstColumn="0" w:lastColumn="0" w:oddVBand="0" w:evenVBand="0" w:oddHBand="1" w:evenHBand="0" w:firstRowFirstColumn="0" w:firstRowLastColumn="0" w:lastRowFirstColumn="0" w:lastRowLastColumn="0"/>
+              <w:rPr>
+                <w:sz w:val="26"/>
+                <w:szCs w:val="26"/>
+              </w:rPr>
+            </w:pPr>
+            <w:r>
+              <w:rPr>
+                <w:sz w:val="26"/>
+                <w:szCs w:val="26"/>
+              </w:rPr>
+              <w:t>Tên thuộc tính</w:t>
+            </w:r>
+          </w:p>
+        </w:tc>
+        <w:tc>
+          <w:tcPr>
+            <w:tcW w:w="3645" w:type="dxa"/>
+            <w:gridSpan w:val="2"/>
+            <w:tcBorders>
+              <w:top w:val="single" w:sz="4" w:space="0" w:color="auto"/>
+              <w:bottom w:val="single" w:sz="4" w:space="0" w:color="auto"/>
+            </w:tcBorders>
+            <w:shd w:val="clear" w:color="auto" w:fill="7F7F7F" w:themeFill="text1" w:themeFillTint="80"/>
+          </w:tcPr>
+          <w:p>
+            <w:pPr>
+              <w:pStyle w:val="MyTable1"/>
+              <w:spacing w:line="360" w:lineRule="auto"/>
+              <w:cnfStyle w:val="000000100000" w:firstRow="0" w:lastRow="0" w:firstColumn="0" w:lastColumn="0" w:oddVBand="0" w:evenVBand="0" w:oddHBand="1" w:evenHBand="0" w:firstRowFirstColumn="0" w:firstRowLastColumn="0" w:lastRowFirstColumn="0" w:lastRowLastColumn="0"/>
+              <w:rPr>
+                <w:sz w:val="26"/>
+                <w:szCs w:val="26"/>
+              </w:rPr>
+            </w:pPr>
+            <w:r>
+              <w:rPr>
+                <w:sz w:val="26"/>
+                <w:szCs w:val="26"/>
+              </w:rPr>
+              <w:t>Mô tả</w:t>
+            </w:r>
+          </w:p>
+        </w:tc>
+      </w:tr>
+      <w:tr>
+        <w:tc>
+          <w:tcPr>
+            <w:cnfStyle w:val="001000000000" w:firstRow="0" w:lastRow="0" w:firstColumn="1" w:lastColumn="0" w:oddVBand="0" w:evenVBand="0" w:oddHBand="0" w:evenHBand="0" w:firstRowFirstColumn="0" w:firstRowLastColumn="0" w:lastRowFirstColumn="0" w:lastRowLastColumn="0"/>
+            <w:tcW w:w="1867" w:type="dxa"/>
+            <w:vMerge/>
+            <w:shd w:val="clear" w:color="auto" w:fill="FFFFFF" w:themeFill="background1"/>
+          </w:tcPr>
+          <w:p>
+            <w:pPr>
+              <w:pStyle w:val="MyTable1"/>
+              <w:spacing w:line="360" w:lineRule="auto"/>
+              <w:rPr>
+                <w:sz w:val="26"/>
+                <w:szCs w:val="26"/>
+              </w:rPr>
+            </w:pPr>
+          </w:p>
+        </w:tc>
+        <w:tc>
+          <w:tcPr>
+            <w:tcW w:w="3645" w:type="dxa"/>
+            <w:tcBorders>
+              <w:top w:val="single" w:sz="4" w:space="0" w:color="auto"/>
+              <w:bottom w:val="single" w:sz="4" w:space="0" w:color="auto"/>
+            </w:tcBorders>
+            <w:shd w:val="clear" w:color="auto" w:fill="FFFFFF" w:themeFill="background1"/>
+          </w:tcPr>
+          <w:p>
+            <w:pPr>
+              <w:pStyle w:val="MyTable1"/>
+              <w:spacing w:line="360" w:lineRule="auto"/>
+              <w:cnfStyle w:val="000000000000" w:firstRow="0" w:lastRow="0" w:firstColumn="0" w:lastColumn="0" w:oddVBand="0" w:evenVBand="0" w:oddHBand="0" w:evenHBand="0" w:firstRowFirstColumn="0" w:firstRowLastColumn="0" w:lastRowFirstColumn="0" w:lastRowLastColumn="0"/>
+              <w:rPr>
+                <w:sz w:val="26"/>
+                <w:szCs w:val="26"/>
+              </w:rPr>
+            </w:pPr>
+            <w:r>
+              <w:rPr>
+                <w:sz w:val="26"/>
+                <w:szCs w:val="26"/>
+              </w:rPr>
+              <w:t>SoLuong</w:t>
+            </w:r>
+          </w:p>
+        </w:tc>
+        <w:tc>
+          <w:tcPr>
+            <w:tcW w:w="3645" w:type="dxa"/>
+            <w:gridSpan w:val="2"/>
+            <w:tcBorders>
+              <w:top w:val="single" w:sz="4" w:space="0" w:color="auto"/>
+              <w:bottom w:val="single" w:sz="4" w:space="0" w:color="auto"/>
+            </w:tcBorders>
+            <w:shd w:val="clear" w:color="auto" w:fill="FFFFFF" w:themeFill="background1"/>
+          </w:tcPr>
+          <w:p>
+            <w:pPr>
+              <w:pStyle w:val="MyTable1"/>
+              <w:spacing w:line="360" w:lineRule="auto"/>
+              <w:cnfStyle w:val="000000000000" w:firstRow="0" w:lastRow="0" w:firstColumn="0" w:lastColumn="0" w:oddVBand="0" w:evenVBand="0" w:oddHBand="0" w:evenHBand="0" w:firstRowFirstColumn="0" w:firstRowLastColumn="0" w:lastRowFirstColumn="0" w:lastRowLastColumn="0"/>
+              <w:rPr>
+                <w:sz w:val="26"/>
+                <w:szCs w:val="26"/>
+              </w:rPr>
+            </w:pPr>
+            <w:r>
+              <w:rPr>
+                <w:sz w:val="26"/>
+                <w:szCs w:val="26"/>
+              </w:rPr>
+              <w:t>Số lượng sản phẩm bán được từ ngày bắt đầu đến ngày kết thúc tính doanh thu</w:t>
+            </w:r>
+          </w:p>
+        </w:tc>
+      </w:tr>
+      <w:tr>
+        <w:trPr>
+          <w:cnfStyle w:val="000000100000" w:firstRow="0" w:lastRow="0" w:firstColumn="0" w:lastColumn="0" w:oddVBand="0" w:evenVBand="0" w:oddHBand="1" w:evenHBand="0" w:firstRowFirstColumn="0" w:firstRowLastColumn="0" w:lastRowFirstColumn="0" w:lastRowLastColumn="0"/>
+        </w:trPr>
+        <w:tc>
+          <w:tcPr>
+            <w:cnfStyle w:val="001000000000" w:firstRow="0" w:lastRow="0" w:firstColumn="1" w:lastColumn="0" w:oddVBand="0" w:evenVBand="0" w:oddHBand="0" w:evenHBand="0" w:firstRowFirstColumn="0" w:firstRowLastColumn="0" w:lastRowFirstColumn="0" w:lastRowLastColumn="0"/>
+            <w:tcW w:w="1867" w:type="dxa"/>
+            <w:vMerge/>
+            <w:shd w:val="clear" w:color="auto" w:fill="FFFFFF" w:themeFill="background1"/>
+          </w:tcPr>
+          <w:p>
+            <w:pPr>
+              <w:pStyle w:val="MyTable1"/>
+              <w:spacing w:line="360" w:lineRule="auto"/>
+              <w:rPr>
+                <w:sz w:val="26"/>
+                <w:szCs w:val="26"/>
+              </w:rPr>
+            </w:pPr>
+          </w:p>
+        </w:tc>
+        <w:tc>
+          <w:tcPr>
+            <w:tcW w:w="3645" w:type="dxa"/>
+            <w:tcBorders>
+              <w:top w:val="single" w:sz="4" w:space="0" w:color="auto"/>
+              <w:bottom w:val="single" w:sz="4" w:space="0" w:color="auto"/>
+            </w:tcBorders>
+            <w:shd w:val="clear" w:color="auto" w:fill="FFFFFF" w:themeFill="background1"/>
+          </w:tcPr>
+          <w:p>
+            <w:pPr>
+              <w:pStyle w:val="MyTable1"/>
+              <w:spacing w:line="360" w:lineRule="auto"/>
+              <w:cnfStyle w:val="000000100000" w:firstRow="0" w:lastRow="0" w:firstColumn="0" w:lastColumn="0" w:oddVBand="0" w:evenVBand="0" w:oddHBand="1" w:evenHBand="0" w:firstRowFirstColumn="0" w:firstRowLastColumn="0" w:lastRowFirstColumn="0" w:lastRowLastColumn="0"/>
+              <w:rPr>
+                <w:sz w:val="26"/>
+                <w:szCs w:val="26"/>
+              </w:rPr>
+            </w:pPr>
+            <w:r>
+              <w:rPr>
+                <w:sz w:val="26"/>
+                <w:szCs w:val="26"/>
+              </w:rPr>
+              <w:t>DonGiaBan</w:t>
+            </w:r>
+          </w:p>
+        </w:tc>
+        <w:tc>
+          <w:tcPr>
+            <w:tcW w:w="3645" w:type="dxa"/>
+            <w:gridSpan w:val="2"/>
+            <w:tcBorders>
+              <w:top w:val="single" w:sz="4" w:space="0" w:color="auto"/>
+              <w:bottom w:val="single" w:sz="4" w:space="0" w:color="auto"/>
+            </w:tcBorders>
+            <w:shd w:val="clear" w:color="auto" w:fill="FFFFFF" w:themeFill="background1"/>
+          </w:tcPr>
+          <w:p>
+            <w:pPr>
+              <w:pStyle w:val="MyTable1"/>
+              <w:spacing w:line="360" w:lineRule="auto"/>
+              <w:cnfStyle w:val="000000100000" w:firstRow="0" w:lastRow="0" w:firstColumn="0" w:lastColumn="0" w:oddVBand="0" w:evenVBand="0" w:oddHBand="1" w:evenHBand="0" w:firstRowFirstColumn="0" w:firstRowLastColumn="0" w:lastRowFirstColumn="0" w:lastRowLastColumn="0"/>
+              <w:rPr>
+                <w:sz w:val="26"/>
+                <w:szCs w:val="26"/>
+              </w:rPr>
+            </w:pPr>
+            <w:r>
+              <w:rPr>
+                <w:sz w:val="26"/>
+                <w:szCs w:val="26"/>
+              </w:rPr>
+              <w:t>Đơn giá bản lẻ của một loại sản phẩm (của nhà phân phối)</w:t>
+            </w:r>
+          </w:p>
+        </w:tc>
+      </w:tr>
+      <w:tr>
+        <w:tc>
+          <w:tcPr>
+            <w:cnfStyle w:val="001000000000" w:firstRow="0" w:lastRow="0" w:firstColumn="1" w:lastColumn="0" w:oddVBand="0" w:evenVBand="0" w:oddHBand="0" w:evenHBand="0" w:firstRowFirstColumn="0" w:firstRowLastColumn="0" w:lastRowFirstColumn="0" w:lastRowLastColumn="0"/>
+            <w:tcW w:w="1867" w:type="dxa"/>
+            <w:vMerge w:val="restart"/>
+            <w:shd w:val="clear" w:color="auto" w:fill="7F7F7F" w:themeFill="text1" w:themeFillTint="80"/>
+          </w:tcPr>
+          <w:p>
+            <w:pPr>
+              <w:pStyle w:val="MyTable1"/>
+              <w:spacing w:line="360" w:lineRule="auto"/>
+              <w:rPr>
+                <w:sz w:val="26"/>
+                <w:szCs w:val="26"/>
+              </w:rPr>
+            </w:pPr>
+            <w:r>
+              <w:rPr>
+                <w:sz w:val="26"/>
+                <w:szCs w:val="26"/>
+              </w:rPr>
+              <w:t>Phương thức</w:t>
+            </w:r>
+          </w:p>
+        </w:tc>
+        <w:tc>
+          <w:tcPr>
+            <w:tcW w:w="3645" w:type="dxa"/>
+            <w:tcBorders>
+              <w:top w:val="single" w:sz="4" w:space="0" w:color="auto"/>
+              <w:bottom w:val="single" w:sz="4" w:space="0" w:color="auto"/>
+            </w:tcBorders>
+            <w:shd w:val="clear" w:color="auto" w:fill="7F7F7F" w:themeFill="text1" w:themeFillTint="80"/>
+          </w:tcPr>
+          <w:p>
+            <w:pPr>
+              <w:pStyle w:val="MyTable1"/>
+              <w:spacing w:line="360" w:lineRule="auto"/>
+              <w:cnfStyle w:val="000000000000" w:firstRow="0" w:lastRow="0" w:firstColumn="0" w:lastColumn="0" w:oddVBand="0" w:evenVBand="0" w:oddHBand="0" w:evenHBand="0" w:firstRowFirstColumn="0" w:firstRowLastColumn="0" w:lastRowFirstColumn="0" w:lastRowLastColumn="0"/>
+              <w:rPr>
+                <w:sz w:val="26"/>
+                <w:szCs w:val="26"/>
+              </w:rPr>
+            </w:pPr>
+            <w:r>
+              <w:rPr>
+                <w:sz w:val="26"/>
+                <w:szCs w:val="26"/>
+              </w:rPr>
+              <w:t>Tên phương thức</w:t>
+            </w:r>
+          </w:p>
+        </w:tc>
+        <w:tc>
+          <w:tcPr>
+            <w:tcW w:w="3645" w:type="dxa"/>
+            <w:gridSpan w:val="2"/>
+            <w:tcBorders>
+              <w:top w:val="single" w:sz="4" w:space="0" w:color="auto"/>
+              <w:bottom w:val="single" w:sz="4" w:space="0" w:color="auto"/>
+            </w:tcBorders>
+            <w:shd w:val="clear" w:color="auto" w:fill="7F7F7F" w:themeFill="text1" w:themeFillTint="80"/>
+          </w:tcPr>
+          <w:p>
+            <w:pPr>
+              <w:pStyle w:val="MyTable1"/>
+              <w:spacing w:line="360" w:lineRule="auto"/>
+              <w:cnfStyle w:val="000000000000" w:firstRow="0" w:lastRow="0" w:firstColumn="0" w:lastColumn="0" w:oddVBand="0" w:evenVBand="0" w:oddHBand="0" w:evenHBand="0" w:firstRowFirstColumn="0" w:firstRowLastColumn="0" w:lastRowFirstColumn="0" w:lastRowLastColumn="0"/>
+              <w:rPr>
+                <w:sz w:val="26"/>
+                <w:szCs w:val="26"/>
+              </w:rPr>
+            </w:pPr>
+            <w:r>
+              <w:rPr>
+                <w:sz w:val="26"/>
+                <w:szCs w:val="26"/>
+              </w:rPr>
+              <w:t>Mô tả</w:t>
+            </w:r>
+          </w:p>
+        </w:tc>
+      </w:tr>
+      <w:tr>
+        <w:trPr>
+          <w:cnfStyle w:val="000000100000" w:firstRow="0" w:lastRow="0" w:firstColumn="0" w:lastColumn="0" w:oddVBand="0" w:evenVBand="0" w:oddHBand="1" w:evenHBand="0" w:firstRowFirstColumn="0" w:firstRowLastColumn="0" w:lastRowFirstColumn="0" w:lastRowLastColumn="0"/>
+        </w:trPr>
+        <w:tc>
+          <w:tcPr>
+            <w:cnfStyle w:val="001000000000" w:firstRow="0" w:lastRow="0" w:firstColumn="1" w:lastColumn="0" w:oddVBand="0" w:evenVBand="0" w:oddHBand="0" w:evenHBand="0" w:firstRowFirstColumn="0" w:firstRowLastColumn="0" w:lastRowFirstColumn="0" w:lastRowLastColumn="0"/>
+            <w:tcW w:w="1867" w:type="dxa"/>
+            <w:vMerge/>
+            <w:shd w:val="clear" w:color="auto" w:fill="FFFFFF" w:themeFill="background1"/>
+          </w:tcPr>
+          <w:p>
+            <w:pPr>
+              <w:pStyle w:val="MyTable1"/>
+              <w:spacing w:line="360" w:lineRule="auto"/>
+              <w:rPr>
+                <w:sz w:val="26"/>
+                <w:szCs w:val="26"/>
+              </w:rPr>
+            </w:pPr>
+          </w:p>
+        </w:tc>
+        <w:tc>
+          <w:tcPr>
+            <w:tcW w:w="3645" w:type="dxa"/>
+            <w:tcBorders>
+              <w:top w:val="single" w:sz="4" w:space="0" w:color="auto"/>
+              <w:bottom w:val="single" w:sz="4" w:space="0" w:color="auto"/>
+            </w:tcBorders>
+            <w:shd w:val="clear" w:color="auto" w:fill="FFFFFF" w:themeFill="background1"/>
+          </w:tcPr>
+          <w:p>
+            <w:pPr>
+              <w:pStyle w:val="MyTable1"/>
+              <w:spacing w:line="360" w:lineRule="auto"/>
+              <w:cnfStyle w:val="000000100000" w:firstRow="0" w:lastRow="0" w:firstColumn="0" w:lastColumn="0" w:oddVBand="0" w:evenVBand="0" w:oddHBand="1" w:evenHBand="0" w:firstRowFirstColumn="0" w:firstRowLastColumn="0" w:lastRowFirstColumn="0" w:lastRowLastColumn="0"/>
+              <w:rPr>
+                <w:sz w:val="26"/>
+                <w:szCs w:val="26"/>
+              </w:rPr>
+            </w:pPr>
+            <w:r>
+              <w:rPr>
+                <w:sz w:val="26"/>
+                <w:szCs w:val="26"/>
+              </w:rPr>
+              <w:t>Không có</w:t>
+            </w:r>
+          </w:p>
+        </w:tc>
+        <w:tc>
+          <w:tcPr>
+            <w:tcW w:w="3645" w:type="dxa"/>
+            <w:gridSpan w:val="2"/>
+            <w:tcBorders>
+              <w:top w:val="single" w:sz="4" w:space="0" w:color="auto"/>
+              <w:bottom w:val="single" w:sz="4" w:space="0" w:color="auto"/>
+            </w:tcBorders>
+            <w:shd w:val="clear" w:color="auto" w:fill="FFFFFF" w:themeFill="background1"/>
+          </w:tcPr>
+          <w:p>
+            <w:pPr>
+              <w:pStyle w:val="MyTable1"/>
+              <w:spacing w:line="360" w:lineRule="auto"/>
+              <w:cnfStyle w:val="000000100000" w:firstRow="0" w:lastRow="0" w:firstColumn="0" w:lastColumn="0" w:oddVBand="0" w:evenVBand="0" w:oddHBand="1" w:evenHBand="0" w:firstRowFirstColumn="0" w:firstRowLastColumn="0" w:lastRowFirstColumn="0" w:lastRowLastColumn="0"/>
+              <w:rPr>
+                <w:sz w:val="26"/>
+                <w:szCs w:val="26"/>
+              </w:rPr>
+            </w:pPr>
+          </w:p>
+        </w:tc>
+      </w:tr>
+      <w:tr>
+        <w:tc>
+          <w:tcPr>
+            <w:cnfStyle w:val="001000000000" w:firstRow="0" w:lastRow="0" w:firstColumn="1" w:lastColumn="0" w:oddVBand="0" w:evenVBand="0" w:oddHBand="0" w:evenHBand="0" w:firstRowFirstColumn="0" w:firstRowLastColumn="0" w:lastRowFirstColumn="0" w:lastRowLastColumn="0"/>
+            <w:tcW w:w="1867" w:type="dxa"/>
+            <w:vMerge w:val="restart"/>
+            <w:shd w:val="clear" w:color="auto" w:fill="7F7F7F" w:themeFill="text1" w:themeFillTint="80"/>
+          </w:tcPr>
+          <w:p>
+            <w:pPr>
+              <w:pStyle w:val="MyTable1"/>
+              <w:spacing w:line="360" w:lineRule="auto"/>
+              <w:rPr>
+                <w:sz w:val="26"/>
+                <w:szCs w:val="26"/>
+              </w:rPr>
+            </w:pPr>
+            <w:r>
+              <w:rPr>
+                <w:sz w:val="26"/>
+                <w:szCs w:val="26"/>
+              </w:rPr>
+              <w:lastRenderedPageBreak/>
+              <w:t>Quan hệ</w:t>
+            </w:r>
+          </w:p>
+        </w:tc>
+        <w:tc>
+          <w:tcPr>
+            <w:tcW w:w="3645" w:type="dxa"/>
+            <w:tcBorders>
+              <w:top w:val="single" w:sz="4" w:space="0" w:color="auto"/>
+              <w:bottom w:val="single" w:sz="4" w:space="0" w:color="auto"/>
+            </w:tcBorders>
+            <w:shd w:val="clear" w:color="auto" w:fill="7F7F7F" w:themeFill="text1" w:themeFillTint="80"/>
+          </w:tcPr>
+          <w:p>
+            <w:pPr>
+              <w:pStyle w:val="MyTable1"/>
+              <w:spacing w:line="360" w:lineRule="auto"/>
+              <w:cnfStyle w:val="000000000000" w:firstRow="0" w:lastRow="0" w:firstColumn="0" w:lastColumn="0" w:oddVBand="0" w:evenVBand="0" w:oddHBand="0" w:evenHBand="0" w:firstRowFirstColumn="0" w:firstRowLastColumn="0" w:lastRowFirstColumn="0" w:lastRowLastColumn="0"/>
+              <w:rPr>
+                <w:sz w:val="26"/>
+                <w:szCs w:val="26"/>
+              </w:rPr>
+            </w:pPr>
+            <w:r>
+              <w:rPr>
+                <w:sz w:val="26"/>
+                <w:szCs w:val="26"/>
+              </w:rPr>
+              <w:t>Tên lớp</w:t>
+            </w:r>
+          </w:p>
+        </w:tc>
+        <w:tc>
+          <w:tcPr>
+            <w:tcW w:w="3645" w:type="dxa"/>
+            <w:gridSpan w:val="2"/>
+            <w:tcBorders>
+              <w:top w:val="single" w:sz="4" w:space="0" w:color="auto"/>
+              <w:bottom w:val="single" w:sz="4" w:space="0" w:color="auto"/>
+            </w:tcBorders>
+            <w:shd w:val="clear" w:color="auto" w:fill="7F7F7F" w:themeFill="text1" w:themeFillTint="80"/>
+          </w:tcPr>
+          <w:p>
+            <w:pPr>
+              <w:pStyle w:val="MyTable1"/>
+              <w:spacing w:line="360" w:lineRule="auto"/>
+              <w:cnfStyle w:val="000000000000" w:firstRow="0" w:lastRow="0" w:firstColumn="0" w:lastColumn="0" w:oddVBand="0" w:evenVBand="0" w:oddHBand="0" w:evenHBand="0" w:firstRowFirstColumn="0" w:firstRowLastColumn="0" w:lastRowFirstColumn="0" w:lastRowLastColumn="0"/>
+              <w:rPr>
+                <w:sz w:val="26"/>
+                <w:szCs w:val="26"/>
+              </w:rPr>
+            </w:pPr>
+            <w:r>
+              <w:rPr>
+                <w:sz w:val="26"/>
+                <w:szCs w:val="26"/>
+              </w:rPr>
+              <w:t>Mô tả</w:t>
+            </w:r>
+          </w:p>
+        </w:tc>
+      </w:tr>
+      <w:tr>
+        <w:trPr>
+          <w:cnfStyle w:val="000000100000" w:firstRow="0" w:lastRow="0" w:firstColumn="0" w:lastColumn="0" w:oddVBand="0" w:evenVBand="0" w:oddHBand="1" w:evenHBand="0" w:firstRowFirstColumn="0" w:firstRowLastColumn="0" w:lastRowFirstColumn="0" w:lastRowLastColumn="0"/>
+          <w:trHeight w:val="1412"/>
+        </w:trPr>
+        <w:tc>
+          <w:tcPr>
+            <w:cnfStyle w:val="001000000000" w:firstRow="0" w:lastRow="0" w:firstColumn="1" w:lastColumn="0" w:oddVBand="0" w:evenVBand="0" w:oddHBand="0" w:evenHBand="0" w:firstRowFirstColumn="0" w:firstRowLastColumn="0" w:lastRowFirstColumn="0" w:lastRowLastColumn="0"/>
+            <w:tcW w:w="1867" w:type="dxa"/>
+            <w:vMerge/>
+            <w:shd w:val="clear" w:color="auto" w:fill="7F7F7F" w:themeFill="text1" w:themeFillTint="80"/>
+          </w:tcPr>
+          <w:p>
+            <w:pPr>
+              <w:pStyle w:val="MyTable1"/>
+              <w:spacing w:line="360" w:lineRule="auto"/>
+              <w:rPr>
+                <w:sz w:val="26"/>
+                <w:szCs w:val="26"/>
+              </w:rPr>
+            </w:pPr>
+          </w:p>
+        </w:tc>
+        <w:tc>
+          <w:tcPr>
+            <w:tcW w:w="3645" w:type="dxa"/>
+            <w:tcBorders>
+              <w:top w:val="single" w:sz="4" w:space="0" w:color="auto"/>
+              <w:bottom w:val="single" w:sz="4" w:space="0" w:color="auto"/>
+            </w:tcBorders>
+            <w:shd w:val="clear" w:color="auto" w:fill="FFFFFF" w:themeFill="background1"/>
+          </w:tcPr>
+          <w:p>
+            <w:pPr>
+              <w:pStyle w:val="MyTable1"/>
+              <w:spacing w:line="360" w:lineRule="auto"/>
+              <w:cnfStyle w:val="000000100000" w:firstRow="0" w:lastRow="0" w:firstColumn="0" w:lastColumn="0" w:oddVBand="0" w:evenVBand="0" w:oddHBand="1" w:evenHBand="0" w:firstRowFirstColumn="0" w:firstRowLastColumn="0" w:lastRowFirstColumn="0" w:lastRowLastColumn="0"/>
+              <w:rPr>
+                <w:sz w:val="26"/>
+                <w:szCs w:val="26"/>
+              </w:rPr>
+            </w:pPr>
+            <w:r>
+              <w:rPr>
+                <w:sz w:val="26"/>
+                <w:szCs w:val="26"/>
+              </w:rPr>
+              <w:t>LoaiSanPham</w:t>
+            </w:r>
+          </w:p>
+        </w:tc>
+        <w:tc>
+          <w:tcPr>
+            <w:tcW w:w="3645" w:type="dxa"/>
+            <w:gridSpan w:val="2"/>
+            <w:tcBorders>
+              <w:top w:val="single" w:sz="4" w:space="0" w:color="auto"/>
+              <w:bottom w:val="single" w:sz="4" w:space="0" w:color="auto"/>
+            </w:tcBorders>
+            <w:shd w:val="clear" w:color="auto" w:fill="FFFFFF" w:themeFill="background1"/>
+          </w:tcPr>
+          <w:p>
+            <w:pPr>
+              <w:pStyle w:val="MyTable1"/>
+              <w:spacing w:line="360" w:lineRule="auto"/>
+              <w:cnfStyle w:val="000000100000" w:firstRow="0" w:lastRow="0" w:firstColumn="0" w:lastColumn="0" w:oddVBand="0" w:evenVBand="0" w:oddHBand="1" w:evenHBand="0" w:firstRowFirstColumn="0" w:firstRowLastColumn="0" w:lastRowFirstColumn="0" w:lastRowLastColumn="0"/>
+              <w:rPr>
+                <w:sz w:val="26"/>
+                <w:szCs w:val="26"/>
+              </w:rPr>
+            </w:pPr>
+            <w:r>
+              <w:rPr>
+                <w:sz w:val="26"/>
+                <w:szCs w:val="26"/>
+              </w:rPr>
+              <w:t>Một chi tiết doanh thu ứng với một loại sản phẩm. Một loại sản phẩm có thể có trong nhiều chi tiêt doanh thu.</w:t>
+            </w:r>
+          </w:p>
+        </w:tc>
+      </w:tr>
+    </w:tbl>
     <w:p>
       <w:pPr>
         <w:spacing w:before="0" w:after="160" w:line="259" w:lineRule="auto"/>
@@ -1604,6 +2326,7 @@
     <w:lsdException w:name="HTML Sample" w:semiHidden="1" w:unhideWhenUsed="1"/>
     <w:lsdException w:name="HTML Typewriter" w:semiHidden="1" w:unhideWhenUsed="1"/>
     <w:lsdException w:name="HTML Variable" w:semiHidden="1" w:unhideWhenUsed="1"/>
+    <w:lsdException w:name="Normal Table" w:semiHidden="1" w:unhideWhenUsed="1"/>
     <w:lsdException w:name="annotation subject" w:semiHidden="1" w:unhideWhenUsed="1"/>
     <w:lsdException w:name="No List" w:semiHidden="1" w:unhideWhenUsed="1"/>
     <w:lsdException w:name="Outline List 1" w:semiHidden="1" w:unhideWhenUsed="1"/>
@@ -1647,8 +2370,10 @@
     <w:lsdException w:name="Table Elegant" w:semiHidden="1" w:unhideWhenUsed="1"/>
     <w:lsdException w:name="Table Professional" w:semiHidden="1" w:unhideWhenUsed="1"/>
     <w:lsdException w:name="Table Subtle 1" w:semiHidden="1" w:unhideWhenUsed="1"/>
+    <w:lsdException w:name="Table Subtle 2" w:semiHidden="1" w:unhideWhenUsed="1"/>
     <w:lsdException w:name="Table Web 1" w:semiHidden="1" w:unhideWhenUsed="1"/>
     <w:lsdException w:name="Table Web 2" w:semiHidden="1" w:unhideWhenUsed="1"/>
+    <w:lsdException w:name="Table Web 3" w:semiHidden="1" w:unhideWhenUsed="1"/>
     <w:lsdException w:name="Balloon Text" w:semiHidden="1" w:unhideWhenUsed="1"/>
     <w:lsdException w:name="Table Grid" w:uiPriority="39"/>
     <w:lsdException w:name="Table Theme" w:semiHidden="1" w:unhideWhenUsed="1"/>
@@ -2357,7 +3082,7 @@
 </file>
 
 <file path=customXml/itemProps1.xml><?xml version="1.0" encoding="utf-8"?>
-<ds:datastoreItem xmlns:ds="http://schemas.openxmlformats.org/officeDocument/2006/customXml" ds:itemID="{2E542E2E-6127-417A-AA8A-D4BE863B72E8}">
+<ds:datastoreItem xmlns:ds="http://schemas.openxmlformats.org/officeDocument/2006/customXml" ds:itemID="{6115881E-850A-4D4F-B081-68D48BC8FF3E}">
   <ds:schemaRefs>
     <ds:schemaRef ds:uri="http://schemas.openxmlformats.org/officeDocument/2006/bibliography"/>
   </ds:schemaRefs>

</xml_diff>

<commit_message>
Chỉnh sửa đặt tả class diagram
</commit_message>
<xml_diff>
--- a/BaoCao/FRA/FRA_ClassDiagram/Truoc_Review/1412689/1412689 Dac ta.docx
+++ b/BaoCao/FRA/FRA_ClassDiagram/Truoc_Review/1412689/1412689 Dac ta.docx
@@ -37,7 +37,7 @@
                     <pic:cNvPicPr/>
                   </pic:nvPicPr>
                   <pic:blipFill>
-                    <a:blip r:embed="rId7">
+                    <a:blip r:embed="rId8">
                       <a:extLst>
                         <a:ext uri="{28A0092B-C50C-407E-A947-70E740481C1C}">
                           <a14:useLocalDpi xmlns:a14="http://schemas.microsoft.com/office/drawing/2010/main" val="0"/>
@@ -170,7 +170,7 @@
           <w:szCs w:val="26"/>
           <w:lang w:val="en-US"/>
         </w:rPr>
-        <w:t>Báo cáo doanh thu</w:t>
+        <w:t>BaoCaoDoanhThu</w:t>
       </w:r>
     </w:p>
     <w:tbl>
@@ -258,16 +258,7 @@
                 <w:sz w:val="26"/>
                 <w:szCs w:val="26"/>
               </w:rPr>
-              <w:t>Doa</w:t>
-            </w:r>
-            <w:bookmarkStart w:id="0" w:name="_GoBack"/>
-            <w:bookmarkEnd w:id="0"/>
-            <w:r>
-              <w:rPr>
-                <w:sz w:val="26"/>
-                <w:szCs w:val="26"/>
-              </w:rPr>
-              <w:t>nhThu</w:t>
+              <w:t>DoanhThu</w:t>
             </w:r>
           </w:p>
         </w:tc>
@@ -1296,7 +1287,885 @@
           <w:szCs w:val="26"/>
           <w:lang w:val="en-US"/>
         </w:rPr>
-        <w:t>Chi tiết doanh thu</w:t>
+        <w:t>ChiTietDoanhThu</w:t>
+      </w:r>
+      <w:bookmarkStart w:id="0" w:name="_GoBack"/>
+      <w:bookmarkEnd w:id="0"/>
+    </w:p>
+    <w:tbl>
+      <w:tblPr>
+        <w:tblStyle w:val="PlainTable11"/>
+        <w:tblW w:w="9157" w:type="dxa"/>
+        <w:tblInd w:w="198" w:type="dxa"/>
+        <w:tblLook w:val="04A0" w:firstRow="1" w:lastRow="0" w:firstColumn="1" w:lastColumn="0" w:noHBand="0" w:noVBand="1"/>
+      </w:tblPr>
+      <w:tblGrid>
+        <w:gridCol w:w="1867"/>
+        <w:gridCol w:w="3645"/>
+        <w:gridCol w:w="788"/>
+        <w:gridCol w:w="2857"/>
+      </w:tblGrid>
+      <w:tr>
+        <w:trPr>
+          <w:cnfStyle w:val="100000000000" w:firstRow="1" w:lastRow="0" w:firstColumn="0" w:lastColumn="0" w:oddVBand="0" w:evenVBand="0" w:oddHBand="0" w:evenHBand="0" w:firstRowFirstColumn="0" w:firstRowLastColumn="0" w:lastRowFirstColumn="0" w:lastRowLastColumn="0"/>
+          <w:trHeight w:val="539"/>
+        </w:trPr>
+        <w:tc>
+          <w:tcPr>
+            <w:cnfStyle w:val="001000000000" w:firstRow="0" w:lastRow="0" w:firstColumn="1" w:lastColumn="0" w:oddVBand="0" w:evenVBand="0" w:oddHBand="0" w:evenHBand="0" w:firstRowFirstColumn="0" w:firstRowLastColumn="0" w:lastRowFirstColumn="0" w:lastRowLastColumn="0"/>
+            <w:tcW w:w="1867" w:type="dxa"/>
+            <w:vMerge w:val="restart"/>
+            <w:tcBorders>
+              <w:top w:val="single" w:sz="4" w:space="0" w:color="auto"/>
+              <w:left w:val="single" w:sz="4" w:space="0" w:color="auto"/>
+              <w:bottom w:val="single" w:sz="4" w:space="0" w:color="auto"/>
+              <w:right w:val="single" w:sz="4" w:space="0" w:color="auto"/>
+            </w:tcBorders>
+            <w:shd w:val="clear" w:color="auto" w:fill="BFBFBF" w:themeFill="background1" w:themeFillShade="BF"/>
+          </w:tcPr>
+          <w:p>
+            <w:pPr>
+              <w:pStyle w:val="MyTable1"/>
+              <w:spacing w:line="360" w:lineRule="auto"/>
+              <w:rPr>
+                <w:sz w:val="26"/>
+                <w:szCs w:val="26"/>
+              </w:rPr>
+            </w:pPr>
+            <w:r>
+              <w:rPr>
+                <w:sz w:val="26"/>
+                <w:szCs w:val="26"/>
+              </w:rPr>
+              <w:t>Tên class</w:t>
+            </w:r>
+          </w:p>
+        </w:tc>
+        <w:tc>
+          <w:tcPr>
+            <w:tcW w:w="4433" w:type="dxa"/>
+            <w:gridSpan w:val="2"/>
+            <w:vMerge w:val="restart"/>
+            <w:tcBorders>
+              <w:top w:val="single" w:sz="4" w:space="0" w:color="auto"/>
+              <w:left w:val="single" w:sz="4" w:space="0" w:color="auto"/>
+              <w:bottom w:val="single" w:sz="4" w:space="0" w:color="auto"/>
+              <w:right w:val="single" w:sz="4" w:space="0" w:color="auto"/>
+            </w:tcBorders>
+            <w:shd w:val="clear" w:color="auto" w:fill="BFBFBF" w:themeFill="background1" w:themeFillShade="BF"/>
+          </w:tcPr>
+          <w:p>
+            <w:pPr>
+              <w:pStyle w:val="MyTable1"/>
+              <w:spacing w:line="360" w:lineRule="auto"/>
+              <w:cnfStyle w:val="100000000000" w:firstRow="1" w:lastRow="0" w:firstColumn="0" w:lastColumn="0" w:oddVBand="0" w:evenVBand="0" w:oddHBand="0" w:evenHBand="0" w:firstRowFirstColumn="0" w:firstRowLastColumn="0" w:lastRowFirstColumn="0" w:lastRowLastColumn="0"/>
+              <w:rPr>
+                <w:sz w:val="26"/>
+                <w:szCs w:val="26"/>
+              </w:rPr>
+            </w:pPr>
+            <w:r>
+              <w:rPr>
+                <w:sz w:val="26"/>
+                <w:szCs w:val="26"/>
+              </w:rPr>
+              <w:t>CT_DoanhThu</w:t>
+            </w:r>
+          </w:p>
+        </w:tc>
+        <w:tc>
+          <w:tcPr>
+            <w:tcW w:w="2857" w:type="dxa"/>
+            <w:tcBorders>
+              <w:top w:val="single" w:sz="4" w:space="0" w:color="auto"/>
+              <w:left w:val="single" w:sz="4" w:space="0" w:color="auto"/>
+              <w:bottom w:val="single" w:sz="4" w:space="0" w:color="auto"/>
+              <w:right w:val="single" w:sz="4" w:space="0" w:color="auto"/>
+            </w:tcBorders>
+            <w:shd w:val="clear" w:color="auto" w:fill="BFBFBF" w:themeFill="background1" w:themeFillShade="BF"/>
+          </w:tcPr>
+          <w:p>
+            <w:pPr>
+              <w:pStyle w:val="MyTable1"/>
+              <w:spacing w:line="360" w:lineRule="auto"/>
+              <w:cnfStyle w:val="100000000000" w:firstRow="1" w:lastRow="0" w:firstColumn="0" w:lastColumn="0" w:oddVBand="0" w:evenVBand="0" w:oddHBand="0" w:evenHBand="0" w:firstRowFirstColumn="0" w:firstRowLastColumn="0" w:lastRowFirstColumn="0" w:lastRowLastColumn="0"/>
+              <w:rPr>
+                <w:sz w:val="26"/>
+                <w:szCs w:val="26"/>
+              </w:rPr>
+            </w:pPr>
+            <w:r>
+              <w:rPr>
+                <w:sz w:val="26"/>
+                <w:szCs w:val="26"/>
+              </w:rPr>
+              <w:t>Mã số: CLS_</w:t>
+            </w:r>
+            <w:r>
+              <w:rPr>
+                <w:sz w:val="26"/>
+                <w:szCs w:val="26"/>
+              </w:rPr>
+              <w:t>16</w:t>
+            </w:r>
+          </w:p>
+        </w:tc>
+      </w:tr>
+      <w:tr>
+        <w:trPr>
+          <w:cnfStyle w:val="000000100000" w:firstRow="0" w:lastRow="0" w:firstColumn="0" w:lastColumn="0" w:oddVBand="0" w:evenVBand="0" w:oddHBand="1" w:evenHBand="0" w:firstRowFirstColumn="0" w:firstRowLastColumn="0" w:lastRowFirstColumn="0" w:lastRowLastColumn="0"/>
+          <w:trHeight w:val="699"/>
+        </w:trPr>
+        <w:tc>
+          <w:tcPr>
+            <w:cnfStyle w:val="001000000000" w:firstRow="0" w:lastRow="0" w:firstColumn="1" w:lastColumn="0" w:oddVBand="0" w:evenVBand="0" w:oddHBand="0" w:evenHBand="0" w:firstRowFirstColumn="0" w:firstRowLastColumn="0" w:lastRowFirstColumn="0" w:lastRowLastColumn="0"/>
+            <w:tcW w:w="1867" w:type="dxa"/>
+            <w:vMerge/>
+            <w:tcBorders>
+              <w:top w:val="single" w:sz="4" w:space="0" w:color="auto"/>
+              <w:left w:val="single" w:sz="4" w:space="0" w:color="auto"/>
+              <w:bottom w:val="single" w:sz="4" w:space="0" w:color="auto"/>
+              <w:right w:val="single" w:sz="4" w:space="0" w:color="auto"/>
+            </w:tcBorders>
+            <w:shd w:val="clear" w:color="auto" w:fill="BFBFBF" w:themeFill="background1" w:themeFillShade="BF"/>
+          </w:tcPr>
+          <w:p>
+            <w:pPr>
+              <w:pStyle w:val="MyTable1"/>
+              <w:spacing w:line="360" w:lineRule="auto"/>
+              <w:rPr>
+                <w:sz w:val="26"/>
+                <w:szCs w:val="26"/>
+              </w:rPr>
+            </w:pPr>
+          </w:p>
+        </w:tc>
+        <w:tc>
+          <w:tcPr>
+            <w:tcW w:w="4433" w:type="dxa"/>
+            <w:gridSpan w:val="2"/>
+            <w:vMerge/>
+            <w:tcBorders>
+              <w:top w:val="single" w:sz="4" w:space="0" w:color="auto"/>
+              <w:left w:val="single" w:sz="4" w:space="0" w:color="auto"/>
+              <w:bottom w:val="single" w:sz="4" w:space="0" w:color="auto"/>
+              <w:right w:val="single" w:sz="4" w:space="0" w:color="auto"/>
+            </w:tcBorders>
+            <w:shd w:val="clear" w:color="auto" w:fill="BFBFBF" w:themeFill="background1" w:themeFillShade="BF"/>
+          </w:tcPr>
+          <w:p>
+            <w:pPr>
+              <w:pStyle w:val="MyTable1"/>
+              <w:spacing w:line="360" w:lineRule="auto"/>
+              <w:cnfStyle w:val="000000100000" w:firstRow="0" w:lastRow="0" w:firstColumn="0" w:lastColumn="0" w:oddVBand="0" w:evenVBand="0" w:oddHBand="1" w:evenHBand="0" w:firstRowFirstColumn="0" w:firstRowLastColumn="0" w:lastRowFirstColumn="0" w:lastRowLastColumn="0"/>
+              <w:rPr>
+                <w:sz w:val="26"/>
+                <w:szCs w:val="26"/>
+              </w:rPr>
+            </w:pPr>
+          </w:p>
+        </w:tc>
+        <w:tc>
+          <w:tcPr>
+            <w:tcW w:w="2857" w:type="dxa"/>
+            <w:tcBorders>
+              <w:top w:val="single" w:sz="4" w:space="0" w:color="auto"/>
+              <w:left w:val="single" w:sz="4" w:space="0" w:color="auto"/>
+              <w:bottom w:val="single" w:sz="4" w:space="0" w:color="auto"/>
+              <w:right w:val="single" w:sz="4" w:space="0" w:color="auto"/>
+            </w:tcBorders>
+            <w:shd w:val="clear" w:color="auto" w:fill="BFBFBF" w:themeFill="background1" w:themeFillShade="BF"/>
+          </w:tcPr>
+          <w:p>
+            <w:pPr>
+              <w:pStyle w:val="MyTable1"/>
+              <w:spacing w:line="360" w:lineRule="auto"/>
+              <w:cnfStyle w:val="000000100000" w:firstRow="0" w:lastRow="0" w:firstColumn="0" w:lastColumn="0" w:oddVBand="0" w:evenVBand="0" w:oddHBand="1" w:evenHBand="0" w:firstRowFirstColumn="0" w:firstRowLastColumn="0" w:lastRowFirstColumn="0" w:lastRowLastColumn="0"/>
+              <w:rPr>
+                <w:sz w:val="26"/>
+                <w:szCs w:val="26"/>
+              </w:rPr>
+            </w:pPr>
+            <w:r>
+              <w:rPr>
+                <w:sz w:val="26"/>
+                <w:szCs w:val="26"/>
+              </w:rPr>
+              <w:t>Tham chiếu: [UCCN-01] [UCCN-02] [UCCN-03] [UCCN-04] [UCCN-07] [UCCN-08] [UCCN-10]   [R3]</w:t>
+            </w:r>
+          </w:p>
+        </w:tc>
+      </w:tr>
+      <w:tr>
+        <w:tc>
+          <w:tcPr>
+            <w:cnfStyle w:val="001000000000" w:firstRow="0" w:lastRow="0" w:firstColumn="1" w:lastColumn="0" w:oddVBand="0" w:evenVBand="0" w:oddHBand="0" w:evenHBand="0" w:firstRowFirstColumn="0" w:firstRowLastColumn="0" w:lastRowFirstColumn="0" w:lastRowLastColumn="0"/>
+            <w:tcW w:w="1867" w:type="dxa"/>
+            <w:tcBorders>
+              <w:top w:val="single" w:sz="4" w:space="0" w:color="auto"/>
+              <w:bottom w:val="single" w:sz="4" w:space="0" w:color="auto"/>
+            </w:tcBorders>
+          </w:tcPr>
+          <w:p>
+            <w:pPr>
+              <w:pStyle w:val="MyTable1"/>
+              <w:spacing w:line="360" w:lineRule="auto"/>
+              <w:rPr>
+                <w:sz w:val="26"/>
+                <w:szCs w:val="26"/>
+              </w:rPr>
+            </w:pPr>
+            <w:r>
+              <w:rPr>
+                <w:sz w:val="26"/>
+                <w:szCs w:val="26"/>
+              </w:rPr>
+              <w:t>Mô tả</w:t>
+            </w:r>
+          </w:p>
+        </w:tc>
+        <w:tc>
+          <w:tcPr>
+            <w:tcW w:w="7290" w:type="dxa"/>
+            <w:gridSpan w:val="3"/>
+            <w:tcBorders>
+              <w:top w:val="single" w:sz="4" w:space="0" w:color="auto"/>
+              <w:bottom w:val="single" w:sz="4" w:space="0" w:color="auto"/>
+            </w:tcBorders>
+          </w:tcPr>
+          <w:p>
+            <w:pPr>
+              <w:pStyle w:val="MyTable1"/>
+              <w:spacing w:line="360" w:lineRule="auto"/>
+              <w:cnfStyle w:val="000000000000" w:firstRow="0" w:lastRow="0" w:firstColumn="0" w:lastColumn="0" w:oddVBand="0" w:evenVBand="0" w:oddHBand="0" w:evenHBand="0" w:firstRowFirstColumn="0" w:firstRowLastColumn="0" w:lastRowFirstColumn="0" w:lastRowLastColumn="0"/>
+              <w:rPr>
+                <w:sz w:val="26"/>
+                <w:szCs w:val="26"/>
+              </w:rPr>
+            </w:pPr>
+            <w:r>
+              <w:rPr>
+                <w:sz w:val="26"/>
+                <w:szCs w:val="26"/>
+              </w:rPr>
+              <w:t>Lưu trữ chi tiết bán được của 1 sản phẩm</w:t>
+            </w:r>
+          </w:p>
+        </w:tc>
+      </w:tr>
+      <w:tr>
+        <w:trPr>
+          <w:cnfStyle w:val="000000100000" w:firstRow="0" w:lastRow="0" w:firstColumn="0" w:lastColumn="0" w:oddVBand="0" w:evenVBand="0" w:oddHBand="1" w:evenHBand="0" w:firstRowFirstColumn="0" w:firstRowLastColumn="0" w:lastRowFirstColumn="0" w:lastRowLastColumn="0"/>
+        </w:trPr>
+        <w:tc>
+          <w:tcPr>
+            <w:cnfStyle w:val="001000000000" w:firstRow="0" w:lastRow="0" w:firstColumn="1" w:lastColumn="0" w:oddVBand="0" w:evenVBand="0" w:oddHBand="0" w:evenHBand="0" w:firstRowFirstColumn="0" w:firstRowLastColumn="0" w:lastRowFirstColumn="0" w:lastRowLastColumn="0"/>
+            <w:tcW w:w="1867" w:type="dxa"/>
+            <w:vMerge w:val="restart"/>
+            <w:tcBorders>
+              <w:top w:val="single" w:sz="4" w:space="0" w:color="auto"/>
+            </w:tcBorders>
+            <w:shd w:val="clear" w:color="auto" w:fill="7F7F7F" w:themeFill="text1" w:themeFillTint="80"/>
+          </w:tcPr>
+          <w:p>
+            <w:pPr>
+              <w:pStyle w:val="MyTable1"/>
+              <w:spacing w:line="360" w:lineRule="auto"/>
+              <w:rPr>
+                <w:sz w:val="26"/>
+                <w:szCs w:val="26"/>
+              </w:rPr>
+            </w:pPr>
+            <w:r>
+              <w:rPr>
+                <w:sz w:val="26"/>
+                <w:szCs w:val="26"/>
+              </w:rPr>
+              <w:t>Thuộc tính</w:t>
+            </w:r>
+          </w:p>
+        </w:tc>
+        <w:tc>
+          <w:tcPr>
+            <w:tcW w:w="3645" w:type="dxa"/>
+            <w:tcBorders>
+              <w:top w:val="single" w:sz="4" w:space="0" w:color="auto"/>
+              <w:bottom w:val="single" w:sz="4" w:space="0" w:color="auto"/>
+            </w:tcBorders>
+            <w:shd w:val="clear" w:color="auto" w:fill="7F7F7F" w:themeFill="text1" w:themeFillTint="80"/>
+          </w:tcPr>
+          <w:p>
+            <w:pPr>
+              <w:pStyle w:val="MyTable1"/>
+              <w:spacing w:line="360" w:lineRule="auto"/>
+              <w:cnfStyle w:val="000000100000" w:firstRow="0" w:lastRow="0" w:firstColumn="0" w:lastColumn="0" w:oddVBand="0" w:evenVBand="0" w:oddHBand="1" w:evenHBand="0" w:firstRowFirstColumn="0" w:firstRowLastColumn="0" w:lastRowFirstColumn="0" w:lastRowLastColumn="0"/>
+              <w:rPr>
+                <w:sz w:val="26"/>
+                <w:szCs w:val="26"/>
+              </w:rPr>
+            </w:pPr>
+            <w:r>
+              <w:rPr>
+                <w:sz w:val="26"/>
+                <w:szCs w:val="26"/>
+              </w:rPr>
+              <w:t>Tên thuộc tính</w:t>
+            </w:r>
+          </w:p>
+        </w:tc>
+        <w:tc>
+          <w:tcPr>
+            <w:tcW w:w="3645" w:type="dxa"/>
+            <w:gridSpan w:val="2"/>
+            <w:tcBorders>
+              <w:top w:val="single" w:sz="4" w:space="0" w:color="auto"/>
+              <w:bottom w:val="single" w:sz="4" w:space="0" w:color="auto"/>
+            </w:tcBorders>
+            <w:shd w:val="clear" w:color="auto" w:fill="7F7F7F" w:themeFill="text1" w:themeFillTint="80"/>
+          </w:tcPr>
+          <w:p>
+            <w:pPr>
+              <w:pStyle w:val="MyTable1"/>
+              <w:spacing w:line="360" w:lineRule="auto"/>
+              <w:cnfStyle w:val="000000100000" w:firstRow="0" w:lastRow="0" w:firstColumn="0" w:lastColumn="0" w:oddVBand="0" w:evenVBand="0" w:oddHBand="1" w:evenHBand="0" w:firstRowFirstColumn="0" w:firstRowLastColumn="0" w:lastRowFirstColumn="0" w:lastRowLastColumn="0"/>
+              <w:rPr>
+                <w:sz w:val="26"/>
+                <w:szCs w:val="26"/>
+              </w:rPr>
+            </w:pPr>
+            <w:r>
+              <w:rPr>
+                <w:sz w:val="26"/>
+                <w:szCs w:val="26"/>
+              </w:rPr>
+              <w:t>Mô tả</w:t>
+            </w:r>
+          </w:p>
+        </w:tc>
+      </w:tr>
+      <w:tr>
+        <w:tc>
+          <w:tcPr>
+            <w:cnfStyle w:val="001000000000" w:firstRow="0" w:lastRow="0" w:firstColumn="1" w:lastColumn="0" w:oddVBand="0" w:evenVBand="0" w:oddHBand="0" w:evenHBand="0" w:firstRowFirstColumn="0" w:firstRowLastColumn="0" w:lastRowFirstColumn="0" w:lastRowLastColumn="0"/>
+            <w:tcW w:w="1867" w:type="dxa"/>
+            <w:vMerge/>
+            <w:shd w:val="clear" w:color="auto" w:fill="FFFFFF" w:themeFill="background1"/>
+          </w:tcPr>
+          <w:p>
+            <w:pPr>
+              <w:pStyle w:val="MyTable1"/>
+              <w:spacing w:line="360" w:lineRule="auto"/>
+              <w:rPr>
+                <w:sz w:val="26"/>
+                <w:szCs w:val="26"/>
+              </w:rPr>
+            </w:pPr>
+          </w:p>
+        </w:tc>
+        <w:tc>
+          <w:tcPr>
+            <w:tcW w:w="3645" w:type="dxa"/>
+            <w:tcBorders>
+              <w:top w:val="single" w:sz="4" w:space="0" w:color="auto"/>
+              <w:bottom w:val="single" w:sz="4" w:space="0" w:color="auto"/>
+            </w:tcBorders>
+            <w:shd w:val="clear" w:color="auto" w:fill="FFFFFF" w:themeFill="background1"/>
+          </w:tcPr>
+          <w:p>
+            <w:pPr>
+              <w:pStyle w:val="MyTable1"/>
+              <w:spacing w:line="360" w:lineRule="auto"/>
+              <w:cnfStyle w:val="000000000000" w:firstRow="0" w:lastRow="0" w:firstColumn="0" w:lastColumn="0" w:oddVBand="0" w:evenVBand="0" w:oddHBand="0" w:evenHBand="0" w:firstRowFirstColumn="0" w:firstRowLastColumn="0" w:lastRowFirstColumn="0" w:lastRowLastColumn="0"/>
+              <w:rPr>
+                <w:sz w:val="26"/>
+                <w:szCs w:val="26"/>
+              </w:rPr>
+            </w:pPr>
+            <w:r>
+              <w:rPr>
+                <w:sz w:val="26"/>
+                <w:szCs w:val="26"/>
+              </w:rPr>
+              <w:t>SoLuong</w:t>
+            </w:r>
+          </w:p>
+        </w:tc>
+        <w:tc>
+          <w:tcPr>
+            <w:tcW w:w="3645" w:type="dxa"/>
+            <w:gridSpan w:val="2"/>
+            <w:tcBorders>
+              <w:top w:val="single" w:sz="4" w:space="0" w:color="auto"/>
+              <w:bottom w:val="single" w:sz="4" w:space="0" w:color="auto"/>
+            </w:tcBorders>
+            <w:shd w:val="clear" w:color="auto" w:fill="FFFFFF" w:themeFill="background1"/>
+          </w:tcPr>
+          <w:p>
+            <w:pPr>
+              <w:pStyle w:val="MyTable1"/>
+              <w:spacing w:line="360" w:lineRule="auto"/>
+              <w:cnfStyle w:val="000000000000" w:firstRow="0" w:lastRow="0" w:firstColumn="0" w:lastColumn="0" w:oddVBand="0" w:evenVBand="0" w:oddHBand="0" w:evenHBand="0" w:firstRowFirstColumn="0" w:firstRowLastColumn="0" w:lastRowFirstColumn="0" w:lastRowLastColumn="0"/>
+              <w:rPr>
+                <w:sz w:val="26"/>
+                <w:szCs w:val="26"/>
+              </w:rPr>
+            </w:pPr>
+            <w:r>
+              <w:rPr>
+                <w:sz w:val="26"/>
+                <w:szCs w:val="26"/>
+              </w:rPr>
+              <w:t>Số lượng sản phẩm bán được từ ngày bắt đầu đến ngày kết thúc tính doanh thu</w:t>
+            </w:r>
+          </w:p>
+        </w:tc>
+      </w:tr>
+      <w:tr>
+        <w:trPr>
+          <w:cnfStyle w:val="000000100000" w:firstRow="0" w:lastRow="0" w:firstColumn="0" w:lastColumn="0" w:oddVBand="0" w:evenVBand="0" w:oddHBand="1" w:evenHBand="0" w:firstRowFirstColumn="0" w:firstRowLastColumn="0" w:lastRowFirstColumn="0" w:lastRowLastColumn="0"/>
+        </w:trPr>
+        <w:tc>
+          <w:tcPr>
+            <w:cnfStyle w:val="001000000000" w:firstRow="0" w:lastRow="0" w:firstColumn="1" w:lastColumn="0" w:oddVBand="0" w:evenVBand="0" w:oddHBand="0" w:evenHBand="0" w:firstRowFirstColumn="0" w:firstRowLastColumn="0" w:lastRowFirstColumn="0" w:lastRowLastColumn="0"/>
+            <w:tcW w:w="1867" w:type="dxa"/>
+            <w:vMerge/>
+            <w:shd w:val="clear" w:color="auto" w:fill="FFFFFF" w:themeFill="background1"/>
+          </w:tcPr>
+          <w:p>
+            <w:pPr>
+              <w:pStyle w:val="MyTable1"/>
+              <w:spacing w:line="360" w:lineRule="auto"/>
+              <w:rPr>
+                <w:sz w:val="26"/>
+                <w:szCs w:val="26"/>
+              </w:rPr>
+            </w:pPr>
+          </w:p>
+        </w:tc>
+        <w:tc>
+          <w:tcPr>
+            <w:tcW w:w="3645" w:type="dxa"/>
+            <w:tcBorders>
+              <w:top w:val="single" w:sz="4" w:space="0" w:color="auto"/>
+              <w:bottom w:val="single" w:sz="4" w:space="0" w:color="auto"/>
+            </w:tcBorders>
+            <w:shd w:val="clear" w:color="auto" w:fill="FFFFFF" w:themeFill="background1"/>
+          </w:tcPr>
+          <w:p>
+            <w:pPr>
+              <w:pStyle w:val="MyTable1"/>
+              <w:spacing w:line="360" w:lineRule="auto"/>
+              <w:cnfStyle w:val="000000100000" w:firstRow="0" w:lastRow="0" w:firstColumn="0" w:lastColumn="0" w:oddVBand="0" w:evenVBand="0" w:oddHBand="1" w:evenHBand="0" w:firstRowFirstColumn="0" w:firstRowLastColumn="0" w:lastRowFirstColumn="0" w:lastRowLastColumn="0"/>
+              <w:rPr>
+                <w:sz w:val="26"/>
+                <w:szCs w:val="26"/>
+              </w:rPr>
+            </w:pPr>
+            <w:r>
+              <w:rPr>
+                <w:sz w:val="26"/>
+                <w:szCs w:val="26"/>
+              </w:rPr>
+              <w:t>DonGiaBan</w:t>
+            </w:r>
+          </w:p>
+        </w:tc>
+        <w:tc>
+          <w:tcPr>
+            <w:tcW w:w="3645" w:type="dxa"/>
+            <w:gridSpan w:val="2"/>
+            <w:tcBorders>
+              <w:top w:val="single" w:sz="4" w:space="0" w:color="auto"/>
+              <w:bottom w:val="single" w:sz="4" w:space="0" w:color="auto"/>
+            </w:tcBorders>
+            <w:shd w:val="clear" w:color="auto" w:fill="FFFFFF" w:themeFill="background1"/>
+          </w:tcPr>
+          <w:p>
+            <w:pPr>
+              <w:pStyle w:val="MyTable1"/>
+              <w:spacing w:line="360" w:lineRule="auto"/>
+              <w:cnfStyle w:val="000000100000" w:firstRow="0" w:lastRow="0" w:firstColumn="0" w:lastColumn="0" w:oddVBand="0" w:evenVBand="0" w:oddHBand="1" w:evenHBand="0" w:firstRowFirstColumn="0" w:firstRowLastColumn="0" w:lastRowFirstColumn="0" w:lastRowLastColumn="0"/>
+              <w:rPr>
+                <w:sz w:val="26"/>
+                <w:szCs w:val="26"/>
+              </w:rPr>
+            </w:pPr>
+            <w:r>
+              <w:rPr>
+                <w:sz w:val="26"/>
+                <w:szCs w:val="26"/>
+              </w:rPr>
+              <w:t>Đơn giá bản lẻ của một loại sản phẩm (của nhà phân phối)</w:t>
+            </w:r>
+          </w:p>
+        </w:tc>
+      </w:tr>
+      <w:tr>
+        <w:tc>
+          <w:tcPr>
+            <w:cnfStyle w:val="001000000000" w:firstRow="0" w:lastRow="0" w:firstColumn="1" w:lastColumn="0" w:oddVBand="0" w:evenVBand="0" w:oddHBand="0" w:evenHBand="0" w:firstRowFirstColumn="0" w:firstRowLastColumn="0" w:lastRowFirstColumn="0" w:lastRowLastColumn="0"/>
+            <w:tcW w:w="1867" w:type="dxa"/>
+            <w:vMerge w:val="restart"/>
+            <w:shd w:val="clear" w:color="auto" w:fill="7F7F7F" w:themeFill="text1" w:themeFillTint="80"/>
+          </w:tcPr>
+          <w:p>
+            <w:pPr>
+              <w:pStyle w:val="MyTable1"/>
+              <w:spacing w:line="360" w:lineRule="auto"/>
+              <w:rPr>
+                <w:sz w:val="26"/>
+                <w:szCs w:val="26"/>
+              </w:rPr>
+            </w:pPr>
+            <w:r>
+              <w:rPr>
+                <w:sz w:val="26"/>
+                <w:szCs w:val="26"/>
+              </w:rPr>
+              <w:t>Phương thức</w:t>
+            </w:r>
+          </w:p>
+        </w:tc>
+        <w:tc>
+          <w:tcPr>
+            <w:tcW w:w="3645" w:type="dxa"/>
+            <w:tcBorders>
+              <w:top w:val="single" w:sz="4" w:space="0" w:color="auto"/>
+              <w:bottom w:val="single" w:sz="4" w:space="0" w:color="auto"/>
+            </w:tcBorders>
+            <w:shd w:val="clear" w:color="auto" w:fill="7F7F7F" w:themeFill="text1" w:themeFillTint="80"/>
+          </w:tcPr>
+          <w:p>
+            <w:pPr>
+              <w:pStyle w:val="MyTable1"/>
+              <w:spacing w:line="360" w:lineRule="auto"/>
+              <w:cnfStyle w:val="000000000000" w:firstRow="0" w:lastRow="0" w:firstColumn="0" w:lastColumn="0" w:oddVBand="0" w:evenVBand="0" w:oddHBand="0" w:evenHBand="0" w:firstRowFirstColumn="0" w:firstRowLastColumn="0" w:lastRowFirstColumn="0" w:lastRowLastColumn="0"/>
+              <w:rPr>
+                <w:sz w:val="26"/>
+                <w:szCs w:val="26"/>
+              </w:rPr>
+            </w:pPr>
+            <w:r>
+              <w:rPr>
+                <w:sz w:val="26"/>
+                <w:szCs w:val="26"/>
+              </w:rPr>
+              <w:t>Tên phương thức</w:t>
+            </w:r>
+          </w:p>
+        </w:tc>
+        <w:tc>
+          <w:tcPr>
+            <w:tcW w:w="3645" w:type="dxa"/>
+            <w:gridSpan w:val="2"/>
+            <w:tcBorders>
+              <w:top w:val="single" w:sz="4" w:space="0" w:color="auto"/>
+              <w:bottom w:val="single" w:sz="4" w:space="0" w:color="auto"/>
+            </w:tcBorders>
+            <w:shd w:val="clear" w:color="auto" w:fill="7F7F7F" w:themeFill="text1" w:themeFillTint="80"/>
+          </w:tcPr>
+          <w:p>
+            <w:pPr>
+              <w:pStyle w:val="MyTable1"/>
+              <w:spacing w:line="360" w:lineRule="auto"/>
+              <w:cnfStyle w:val="000000000000" w:firstRow="0" w:lastRow="0" w:firstColumn="0" w:lastColumn="0" w:oddVBand="0" w:evenVBand="0" w:oddHBand="0" w:evenHBand="0" w:firstRowFirstColumn="0" w:firstRowLastColumn="0" w:lastRowFirstColumn="0" w:lastRowLastColumn="0"/>
+              <w:rPr>
+                <w:sz w:val="26"/>
+                <w:szCs w:val="26"/>
+              </w:rPr>
+            </w:pPr>
+            <w:r>
+              <w:rPr>
+                <w:sz w:val="26"/>
+                <w:szCs w:val="26"/>
+              </w:rPr>
+              <w:t>Mô tả</w:t>
+            </w:r>
+          </w:p>
+        </w:tc>
+      </w:tr>
+      <w:tr>
+        <w:trPr>
+          <w:cnfStyle w:val="000000100000" w:firstRow="0" w:lastRow="0" w:firstColumn="0" w:lastColumn="0" w:oddVBand="0" w:evenVBand="0" w:oddHBand="1" w:evenHBand="0" w:firstRowFirstColumn="0" w:firstRowLastColumn="0" w:lastRowFirstColumn="0" w:lastRowLastColumn="0"/>
+        </w:trPr>
+        <w:tc>
+          <w:tcPr>
+            <w:cnfStyle w:val="001000000000" w:firstRow="0" w:lastRow="0" w:firstColumn="1" w:lastColumn="0" w:oddVBand="0" w:evenVBand="0" w:oddHBand="0" w:evenHBand="0" w:firstRowFirstColumn="0" w:firstRowLastColumn="0" w:lastRowFirstColumn="0" w:lastRowLastColumn="0"/>
+            <w:tcW w:w="1867" w:type="dxa"/>
+            <w:vMerge/>
+            <w:shd w:val="clear" w:color="auto" w:fill="FFFFFF" w:themeFill="background1"/>
+          </w:tcPr>
+          <w:p>
+            <w:pPr>
+              <w:pStyle w:val="MyTable1"/>
+              <w:spacing w:line="360" w:lineRule="auto"/>
+              <w:rPr>
+                <w:sz w:val="26"/>
+                <w:szCs w:val="26"/>
+              </w:rPr>
+            </w:pPr>
+          </w:p>
+        </w:tc>
+        <w:tc>
+          <w:tcPr>
+            <w:tcW w:w="3645" w:type="dxa"/>
+            <w:tcBorders>
+              <w:top w:val="single" w:sz="4" w:space="0" w:color="auto"/>
+              <w:bottom w:val="single" w:sz="4" w:space="0" w:color="auto"/>
+            </w:tcBorders>
+            <w:shd w:val="clear" w:color="auto" w:fill="FFFFFF" w:themeFill="background1"/>
+          </w:tcPr>
+          <w:p>
+            <w:pPr>
+              <w:pStyle w:val="MyTable1"/>
+              <w:spacing w:line="360" w:lineRule="auto"/>
+              <w:cnfStyle w:val="000000100000" w:firstRow="0" w:lastRow="0" w:firstColumn="0" w:lastColumn="0" w:oddVBand="0" w:evenVBand="0" w:oddHBand="1" w:evenHBand="0" w:firstRowFirstColumn="0" w:firstRowLastColumn="0" w:lastRowFirstColumn="0" w:lastRowLastColumn="0"/>
+              <w:rPr>
+                <w:sz w:val="26"/>
+                <w:szCs w:val="26"/>
+              </w:rPr>
+            </w:pPr>
+            <w:r>
+              <w:rPr>
+                <w:sz w:val="26"/>
+                <w:szCs w:val="26"/>
+              </w:rPr>
+              <w:t>Không có</w:t>
+            </w:r>
+          </w:p>
+        </w:tc>
+        <w:tc>
+          <w:tcPr>
+            <w:tcW w:w="3645" w:type="dxa"/>
+            <w:gridSpan w:val="2"/>
+            <w:tcBorders>
+              <w:top w:val="single" w:sz="4" w:space="0" w:color="auto"/>
+              <w:bottom w:val="single" w:sz="4" w:space="0" w:color="auto"/>
+            </w:tcBorders>
+            <w:shd w:val="clear" w:color="auto" w:fill="FFFFFF" w:themeFill="background1"/>
+          </w:tcPr>
+          <w:p>
+            <w:pPr>
+              <w:pStyle w:val="MyTable1"/>
+              <w:spacing w:line="360" w:lineRule="auto"/>
+              <w:cnfStyle w:val="000000100000" w:firstRow="0" w:lastRow="0" w:firstColumn="0" w:lastColumn="0" w:oddVBand="0" w:evenVBand="0" w:oddHBand="1" w:evenHBand="0" w:firstRowFirstColumn="0" w:firstRowLastColumn="0" w:lastRowFirstColumn="0" w:lastRowLastColumn="0"/>
+              <w:rPr>
+                <w:sz w:val="26"/>
+                <w:szCs w:val="26"/>
+              </w:rPr>
+            </w:pPr>
+          </w:p>
+        </w:tc>
+      </w:tr>
+      <w:tr>
+        <w:tc>
+          <w:tcPr>
+            <w:cnfStyle w:val="001000000000" w:firstRow="0" w:lastRow="0" w:firstColumn="1" w:lastColumn="0" w:oddVBand="0" w:evenVBand="0" w:oddHBand="0" w:evenHBand="0" w:firstRowFirstColumn="0" w:firstRowLastColumn="0" w:lastRowFirstColumn="0" w:lastRowLastColumn="0"/>
+            <w:tcW w:w="1867" w:type="dxa"/>
+            <w:vMerge w:val="restart"/>
+            <w:shd w:val="clear" w:color="auto" w:fill="7F7F7F" w:themeFill="text1" w:themeFillTint="80"/>
+          </w:tcPr>
+          <w:p>
+            <w:pPr>
+              <w:pStyle w:val="MyTable1"/>
+              <w:spacing w:line="360" w:lineRule="auto"/>
+              <w:rPr>
+                <w:sz w:val="26"/>
+                <w:szCs w:val="26"/>
+              </w:rPr>
+            </w:pPr>
+            <w:r>
+              <w:rPr>
+                <w:sz w:val="26"/>
+                <w:szCs w:val="26"/>
+              </w:rPr>
+              <w:lastRenderedPageBreak/>
+              <w:t>Quan hệ</w:t>
+            </w:r>
+          </w:p>
+        </w:tc>
+        <w:tc>
+          <w:tcPr>
+            <w:tcW w:w="3645" w:type="dxa"/>
+            <w:tcBorders>
+              <w:top w:val="single" w:sz="4" w:space="0" w:color="auto"/>
+              <w:bottom w:val="single" w:sz="4" w:space="0" w:color="auto"/>
+            </w:tcBorders>
+            <w:shd w:val="clear" w:color="auto" w:fill="7F7F7F" w:themeFill="text1" w:themeFillTint="80"/>
+          </w:tcPr>
+          <w:p>
+            <w:pPr>
+              <w:pStyle w:val="MyTable1"/>
+              <w:spacing w:line="360" w:lineRule="auto"/>
+              <w:cnfStyle w:val="000000000000" w:firstRow="0" w:lastRow="0" w:firstColumn="0" w:lastColumn="0" w:oddVBand="0" w:evenVBand="0" w:oddHBand="0" w:evenHBand="0" w:firstRowFirstColumn="0" w:firstRowLastColumn="0" w:lastRowFirstColumn="0" w:lastRowLastColumn="0"/>
+              <w:rPr>
+                <w:sz w:val="26"/>
+                <w:szCs w:val="26"/>
+              </w:rPr>
+            </w:pPr>
+            <w:r>
+              <w:rPr>
+                <w:sz w:val="26"/>
+                <w:szCs w:val="26"/>
+              </w:rPr>
+              <w:t>Tên lớp</w:t>
+            </w:r>
+          </w:p>
+        </w:tc>
+        <w:tc>
+          <w:tcPr>
+            <w:tcW w:w="3645" w:type="dxa"/>
+            <w:gridSpan w:val="2"/>
+            <w:tcBorders>
+              <w:top w:val="single" w:sz="4" w:space="0" w:color="auto"/>
+              <w:bottom w:val="single" w:sz="4" w:space="0" w:color="auto"/>
+            </w:tcBorders>
+            <w:shd w:val="clear" w:color="auto" w:fill="7F7F7F" w:themeFill="text1" w:themeFillTint="80"/>
+          </w:tcPr>
+          <w:p>
+            <w:pPr>
+              <w:pStyle w:val="MyTable1"/>
+              <w:spacing w:line="360" w:lineRule="auto"/>
+              <w:cnfStyle w:val="000000000000" w:firstRow="0" w:lastRow="0" w:firstColumn="0" w:lastColumn="0" w:oddVBand="0" w:evenVBand="0" w:oddHBand="0" w:evenHBand="0" w:firstRowFirstColumn="0" w:firstRowLastColumn="0" w:lastRowFirstColumn="0" w:lastRowLastColumn="0"/>
+              <w:rPr>
+                <w:sz w:val="26"/>
+                <w:szCs w:val="26"/>
+              </w:rPr>
+            </w:pPr>
+            <w:r>
+              <w:rPr>
+                <w:sz w:val="26"/>
+                <w:szCs w:val="26"/>
+              </w:rPr>
+              <w:t>Mô tả</w:t>
+            </w:r>
+          </w:p>
+        </w:tc>
+      </w:tr>
+      <w:tr>
+        <w:trPr>
+          <w:cnfStyle w:val="000000100000" w:firstRow="0" w:lastRow="0" w:firstColumn="0" w:lastColumn="0" w:oddVBand="0" w:evenVBand="0" w:oddHBand="1" w:evenHBand="0" w:firstRowFirstColumn="0" w:firstRowLastColumn="0" w:lastRowFirstColumn="0" w:lastRowLastColumn="0"/>
+          <w:trHeight w:val="1412"/>
+        </w:trPr>
+        <w:tc>
+          <w:tcPr>
+            <w:cnfStyle w:val="001000000000" w:firstRow="0" w:lastRow="0" w:firstColumn="1" w:lastColumn="0" w:oddVBand="0" w:evenVBand="0" w:oddHBand="0" w:evenHBand="0" w:firstRowFirstColumn="0" w:firstRowLastColumn="0" w:lastRowFirstColumn="0" w:lastRowLastColumn="0"/>
+            <w:tcW w:w="1867" w:type="dxa"/>
+            <w:vMerge/>
+            <w:shd w:val="clear" w:color="auto" w:fill="7F7F7F" w:themeFill="text1" w:themeFillTint="80"/>
+          </w:tcPr>
+          <w:p>
+            <w:pPr>
+              <w:pStyle w:val="MyTable1"/>
+              <w:spacing w:line="360" w:lineRule="auto"/>
+              <w:rPr>
+                <w:sz w:val="26"/>
+                <w:szCs w:val="26"/>
+              </w:rPr>
+            </w:pPr>
+          </w:p>
+        </w:tc>
+        <w:tc>
+          <w:tcPr>
+            <w:tcW w:w="3645" w:type="dxa"/>
+            <w:tcBorders>
+              <w:top w:val="single" w:sz="4" w:space="0" w:color="auto"/>
+              <w:bottom w:val="single" w:sz="4" w:space="0" w:color="auto"/>
+            </w:tcBorders>
+            <w:shd w:val="clear" w:color="auto" w:fill="FFFFFF" w:themeFill="background1"/>
+          </w:tcPr>
+          <w:p>
+            <w:pPr>
+              <w:pStyle w:val="MyTable1"/>
+              <w:spacing w:line="360" w:lineRule="auto"/>
+              <w:cnfStyle w:val="000000100000" w:firstRow="0" w:lastRow="0" w:firstColumn="0" w:lastColumn="0" w:oddVBand="0" w:evenVBand="0" w:oddHBand="1" w:evenHBand="0" w:firstRowFirstColumn="0" w:firstRowLastColumn="0" w:lastRowFirstColumn="0" w:lastRowLastColumn="0"/>
+              <w:rPr>
+                <w:sz w:val="26"/>
+                <w:szCs w:val="26"/>
+              </w:rPr>
+            </w:pPr>
+            <w:r>
+              <w:rPr>
+                <w:sz w:val="26"/>
+                <w:szCs w:val="26"/>
+              </w:rPr>
+              <w:t>LoaiSanPham</w:t>
+            </w:r>
+          </w:p>
+        </w:tc>
+        <w:tc>
+          <w:tcPr>
+            <w:tcW w:w="3645" w:type="dxa"/>
+            <w:gridSpan w:val="2"/>
+            <w:tcBorders>
+              <w:top w:val="single" w:sz="4" w:space="0" w:color="auto"/>
+              <w:bottom w:val="single" w:sz="4" w:space="0" w:color="auto"/>
+            </w:tcBorders>
+            <w:shd w:val="clear" w:color="auto" w:fill="FFFFFF" w:themeFill="background1"/>
+          </w:tcPr>
+          <w:p>
+            <w:pPr>
+              <w:pStyle w:val="MyTable1"/>
+              <w:spacing w:line="360" w:lineRule="auto"/>
+              <w:cnfStyle w:val="000000100000" w:firstRow="0" w:lastRow="0" w:firstColumn="0" w:lastColumn="0" w:oddVBand="0" w:evenVBand="0" w:oddHBand="1" w:evenHBand="0" w:firstRowFirstColumn="0" w:firstRowLastColumn="0" w:lastRowFirstColumn="0" w:lastRowLastColumn="0"/>
+              <w:rPr>
+                <w:sz w:val="26"/>
+                <w:szCs w:val="26"/>
+              </w:rPr>
+            </w:pPr>
+            <w:r>
+              <w:rPr>
+                <w:sz w:val="26"/>
+                <w:szCs w:val="26"/>
+              </w:rPr>
+              <w:t>Một chi tiết doanh thu ứng với một loại sản phẩm. Một loại sản phẩm có thể có trong nhiều chi tiêt doanh thu.</w:t>
+            </w:r>
+          </w:p>
+        </w:tc>
+      </w:tr>
+    </w:tbl>
+    <w:p>
+      <w:pPr>
+        <w:spacing w:before="0" w:after="160" w:line="259" w:lineRule="auto"/>
+        <w:ind w:left="0" w:firstLine="0"/>
+        <w:rPr>
+          <w:rFonts w:ascii="Times New Roman" w:hAnsi="Times New Roman" w:cs="Times New Roman"/>
+          <w:noProof/>
+          <w:sz w:val="26"/>
+          <w:szCs w:val="26"/>
+        </w:rPr>
+      </w:pPr>
+    </w:p>
+    <w:p>
+      <w:pPr>
+        <w:spacing w:before="0" w:after="160" w:line="259" w:lineRule="auto"/>
+        <w:ind w:left="0" w:firstLine="0"/>
+        <w:rPr>
+          <w:rFonts w:ascii="Times New Roman" w:hAnsi="Times New Roman" w:cs="Times New Roman"/>
+          <w:noProof/>
+          <w:sz w:val="26"/>
+          <w:szCs w:val="26"/>
+          <w:lang w:val="en-US"/>
+        </w:rPr>
+      </w:pPr>
+      <w:r>
+        <w:rPr>
+          <w:rFonts w:ascii="Times New Roman" w:hAnsi="Times New Roman" w:cs="Times New Roman"/>
+          <w:noProof/>
+          <w:sz w:val="26"/>
+          <w:szCs w:val="26"/>
+        </w:rPr>
+        <w:tab/>
+      </w:r>
+      <w:r>
+        <w:rPr>
+          <w:rFonts w:ascii="Times New Roman" w:hAnsi="Times New Roman" w:cs="Times New Roman"/>
+          <w:noProof/>
+          <w:sz w:val="26"/>
+          <w:szCs w:val="26"/>
+          <w:lang w:val="en-US"/>
+        </w:rPr>
+        <w:t>SanPham</w:t>
       </w:r>
     </w:p>
     <w:tbl>
@@ -1376,7 +2245,7 @@
                 <w:sz w:val="26"/>
                 <w:szCs w:val="26"/>
               </w:rPr>
-              <w:t>CT_DoanhThu</w:t>
+              <w:t>SanPham</w:t>
             </w:r>
           </w:p>
         </w:tc>
@@ -1406,14 +2275,7 @@
                 <w:sz w:val="26"/>
                 <w:szCs w:val="26"/>
               </w:rPr>
-              <w:t>Mã số: CLS_</w:t>
-            </w:r>
-            <w:r>
-              <w:rPr>
-                <w:sz w:val="26"/>
-                <w:szCs w:val="26"/>
-              </w:rPr>
-              <w:t>16</w:t>
+              <w:t>Mã số: CLS_02</w:t>
             </w:r>
           </w:p>
         </w:tc>
@@ -1498,7 +2360,21 @@
                 <w:sz w:val="26"/>
                 <w:szCs w:val="26"/>
               </w:rPr>
-              <w:t>Tham chiếu: [UCCN-01] [UCCN-02] [UCCN-03] [UCCN-04] [UCCN-07] [UCCN-08] [UCCN-10]   [R3]</w:t>
+              <w:t>Tham chiế</w:t>
+            </w:r>
+            <w:r>
+              <w:rPr>
+                <w:sz w:val="26"/>
+                <w:szCs w:val="26"/>
+              </w:rPr>
+              <w:t>u: [UCCN-</w:t>
+            </w:r>
+            <w:r>
+              <w:rPr>
+                <w:sz w:val="26"/>
+                <w:szCs w:val="26"/>
+              </w:rPr>
+              <w:t>01] [UCCN-07] [UCCN-08] [UCCN-09] [UCCN-10] [R2]</w:t>
             </w:r>
           </w:p>
         </w:tc>
@@ -1555,7 +2431,7 @@
                 <w:sz w:val="26"/>
                 <w:szCs w:val="26"/>
               </w:rPr>
-              <w:t>Lưu trữ chi tiết bán được của 1 sản phẩm</w:t>
+              <w:t>Lưu trữ thông tin các sản phẩm của công ty</w:t>
             </w:r>
           </w:p>
         </w:tc>
@@ -1693,7 +2569,7 @@
                 <w:sz w:val="26"/>
                 <w:szCs w:val="26"/>
               </w:rPr>
-              <w:t>SoLuong</w:t>
+              <w:t>ID_SanPham</w:t>
             </w:r>
           </w:p>
         </w:tc>
@@ -1722,7 +2598,7 @@
                 <w:sz w:val="26"/>
                 <w:szCs w:val="26"/>
               </w:rPr>
-              <w:t>Số lượng sản phẩm bán được từ ngày bắt đầu đến ngày kết thúc tính doanh thu</w:t>
+              <w:t>Mã sản phẩm là thông tin xác định duy nhất một sản phẩm</w:t>
             </w:r>
           </w:p>
         </w:tc>
@@ -1773,7 +2649,7 @@
                 <w:sz w:val="26"/>
                 <w:szCs w:val="26"/>
               </w:rPr>
-              <w:t>DonGiaBan</w:t>
+              <w:t>TenSP</w:t>
             </w:r>
           </w:p>
         </w:tc>
@@ -1802,7 +2678,7 @@
                 <w:sz w:val="26"/>
                 <w:szCs w:val="26"/>
               </w:rPr>
-              <w:t>Đơn giá bản lẻ của một loại sản phẩm (của nhà phân phối)</w:t>
+              <w:t>Tên sản phẩm (ví dụ thùng 30 hộp sữa không đường, …)</w:t>
             </w:r>
           </w:p>
         </w:tc>
@@ -1812,35 +2688,28 @@
           <w:tcPr>
             <w:cnfStyle w:val="001000000000" w:firstRow="0" w:lastRow="0" w:firstColumn="1" w:lastColumn="0" w:oddVBand="0" w:evenVBand="0" w:oddHBand="0" w:evenHBand="0" w:firstRowFirstColumn="0" w:firstRowLastColumn="0" w:lastRowFirstColumn="0" w:lastRowLastColumn="0"/>
             <w:tcW w:w="1867" w:type="dxa"/>
-            <w:vMerge w:val="restart"/>
-            <w:shd w:val="clear" w:color="auto" w:fill="7F7F7F" w:themeFill="text1" w:themeFillTint="80"/>
-          </w:tcPr>
-          <w:p>
-            <w:pPr>
-              <w:pStyle w:val="MyTable1"/>
-              <w:spacing w:line="360" w:lineRule="auto"/>
-              <w:rPr>
-                <w:sz w:val="26"/>
-                <w:szCs w:val="26"/>
-              </w:rPr>
-            </w:pPr>
-            <w:r>
-              <w:rPr>
-                <w:sz w:val="26"/>
-                <w:szCs w:val="26"/>
-              </w:rPr>
-              <w:t>Phương thức</w:t>
-            </w:r>
-          </w:p>
-        </w:tc>
-        <w:tc>
-          <w:tcPr>
-            <w:tcW w:w="3645" w:type="dxa"/>
-            <w:tcBorders>
-              <w:top w:val="single" w:sz="4" w:space="0" w:color="auto"/>
-              <w:bottom w:val="single" w:sz="4" w:space="0" w:color="auto"/>
-            </w:tcBorders>
-            <w:shd w:val="clear" w:color="auto" w:fill="7F7F7F" w:themeFill="text1" w:themeFillTint="80"/>
+            <w:vMerge/>
+            <w:shd w:val="clear" w:color="auto" w:fill="FFFFFF" w:themeFill="background1"/>
+          </w:tcPr>
+          <w:p>
+            <w:pPr>
+              <w:pStyle w:val="MyTable1"/>
+              <w:spacing w:line="360" w:lineRule="auto"/>
+              <w:rPr>
+                <w:sz w:val="26"/>
+                <w:szCs w:val="26"/>
+              </w:rPr>
+            </w:pPr>
+          </w:p>
+        </w:tc>
+        <w:tc>
+          <w:tcPr>
+            <w:tcW w:w="3645" w:type="dxa"/>
+            <w:tcBorders>
+              <w:top w:val="single" w:sz="4" w:space="0" w:color="auto"/>
+              <w:bottom w:val="single" w:sz="4" w:space="0" w:color="auto"/>
+            </w:tcBorders>
+            <w:shd w:val="clear" w:color="auto" w:fill="FFFFFF" w:themeFill="background1"/>
           </w:tcPr>
           <w:p>
             <w:pPr>
@@ -1857,7 +2726,7 @@
                 <w:sz w:val="26"/>
                 <w:szCs w:val="26"/>
               </w:rPr>
-              <w:t>Tên phương thức</w:t>
+              <w:t>DonGia</w:t>
             </w:r>
           </w:p>
         </w:tc>
@@ -1869,7 +2738,7 @@
               <w:top w:val="single" w:sz="4" w:space="0" w:color="auto"/>
               <w:bottom w:val="single" w:sz="4" w:space="0" w:color="auto"/>
             </w:tcBorders>
-            <w:shd w:val="clear" w:color="auto" w:fill="7F7F7F" w:themeFill="text1" w:themeFillTint="80"/>
+            <w:shd w:val="clear" w:color="auto" w:fill="FFFFFF" w:themeFill="background1"/>
           </w:tcPr>
           <w:p>
             <w:pPr>
@@ -1886,7 +2755,7 @@
                 <w:sz w:val="26"/>
                 <w:szCs w:val="26"/>
               </w:rPr>
-              <w:t>Mô tả</w:t>
+              <w:t>Giá tiền của sản phẩm có thể thay đổi được</w:t>
             </w:r>
           </w:p>
         </w:tc>
@@ -1899,28 +2768,35 @@
           <w:tcPr>
             <w:cnfStyle w:val="001000000000" w:firstRow="0" w:lastRow="0" w:firstColumn="1" w:lastColumn="0" w:oddVBand="0" w:evenVBand="0" w:oddHBand="0" w:evenHBand="0" w:firstRowFirstColumn="0" w:firstRowLastColumn="0" w:lastRowFirstColumn="0" w:lastRowLastColumn="0"/>
             <w:tcW w:w="1867" w:type="dxa"/>
-            <w:vMerge/>
-            <w:shd w:val="clear" w:color="auto" w:fill="FFFFFF" w:themeFill="background1"/>
-          </w:tcPr>
-          <w:p>
-            <w:pPr>
-              <w:pStyle w:val="MyTable1"/>
-              <w:spacing w:line="360" w:lineRule="auto"/>
-              <w:rPr>
-                <w:sz w:val="26"/>
-                <w:szCs w:val="26"/>
-              </w:rPr>
-            </w:pPr>
-          </w:p>
-        </w:tc>
-        <w:tc>
-          <w:tcPr>
-            <w:tcW w:w="3645" w:type="dxa"/>
-            <w:tcBorders>
-              <w:top w:val="single" w:sz="4" w:space="0" w:color="auto"/>
-              <w:bottom w:val="single" w:sz="4" w:space="0" w:color="auto"/>
-            </w:tcBorders>
-            <w:shd w:val="clear" w:color="auto" w:fill="FFFFFF" w:themeFill="background1"/>
+            <w:vMerge w:val="restart"/>
+            <w:shd w:val="clear" w:color="auto" w:fill="7F7F7F" w:themeFill="text1" w:themeFillTint="80"/>
+          </w:tcPr>
+          <w:p>
+            <w:pPr>
+              <w:pStyle w:val="MyTable1"/>
+              <w:spacing w:line="360" w:lineRule="auto"/>
+              <w:rPr>
+                <w:sz w:val="26"/>
+                <w:szCs w:val="26"/>
+              </w:rPr>
+            </w:pPr>
+            <w:r>
+              <w:rPr>
+                <w:sz w:val="26"/>
+                <w:szCs w:val="26"/>
+              </w:rPr>
+              <w:t>Phương thức</w:t>
+            </w:r>
+          </w:p>
+        </w:tc>
+        <w:tc>
+          <w:tcPr>
+            <w:tcW w:w="3645" w:type="dxa"/>
+            <w:tcBorders>
+              <w:top w:val="single" w:sz="4" w:space="0" w:color="auto"/>
+              <w:bottom w:val="single" w:sz="4" w:space="0" w:color="auto"/>
+            </w:tcBorders>
+            <w:shd w:val="clear" w:color="auto" w:fill="7F7F7F" w:themeFill="text1" w:themeFillTint="80"/>
           </w:tcPr>
           <w:p>
             <w:pPr>
@@ -1937,7 +2813,7 @@
                 <w:sz w:val="26"/>
                 <w:szCs w:val="26"/>
               </w:rPr>
-              <w:t>Không có</w:t>
+              <w:t>Tên phương thức</w:t>
             </w:r>
           </w:p>
         </w:tc>
@@ -1949,7 +2825,7 @@
               <w:top w:val="single" w:sz="4" w:space="0" w:color="auto"/>
               <w:bottom w:val="single" w:sz="4" w:space="0" w:color="auto"/>
             </w:tcBorders>
-            <w:shd w:val="clear" w:color="auto" w:fill="FFFFFF" w:themeFill="background1"/>
+            <w:shd w:val="clear" w:color="auto" w:fill="7F7F7F" w:themeFill="text1" w:themeFillTint="80"/>
           </w:tcPr>
           <w:p>
             <w:pPr>
@@ -1961,10 +2837,90 @@
                 <w:szCs w:val="26"/>
               </w:rPr>
             </w:pPr>
+            <w:r>
+              <w:rPr>
+                <w:sz w:val="26"/>
+                <w:szCs w:val="26"/>
+              </w:rPr>
+              <w:t>Mô tả</w:t>
+            </w:r>
           </w:p>
         </w:tc>
       </w:tr>
       <w:tr>
+        <w:tc>
+          <w:tcPr>
+            <w:cnfStyle w:val="001000000000" w:firstRow="0" w:lastRow="0" w:firstColumn="1" w:lastColumn="0" w:oddVBand="0" w:evenVBand="0" w:oddHBand="0" w:evenHBand="0" w:firstRowFirstColumn="0" w:firstRowLastColumn="0" w:lastRowFirstColumn="0" w:lastRowLastColumn="0"/>
+            <w:tcW w:w="1867" w:type="dxa"/>
+            <w:vMerge/>
+            <w:shd w:val="clear" w:color="auto" w:fill="FFFFFF" w:themeFill="background1"/>
+          </w:tcPr>
+          <w:p>
+            <w:pPr>
+              <w:pStyle w:val="MyTable1"/>
+              <w:spacing w:line="360" w:lineRule="auto"/>
+              <w:rPr>
+                <w:sz w:val="26"/>
+                <w:szCs w:val="26"/>
+              </w:rPr>
+            </w:pPr>
+          </w:p>
+        </w:tc>
+        <w:tc>
+          <w:tcPr>
+            <w:tcW w:w="3645" w:type="dxa"/>
+            <w:tcBorders>
+              <w:top w:val="single" w:sz="4" w:space="0" w:color="auto"/>
+              <w:bottom w:val="single" w:sz="4" w:space="0" w:color="auto"/>
+            </w:tcBorders>
+            <w:shd w:val="clear" w:color="auto" w:fill="FFFFFF" w:themeFill="background1"/>
+          </w:tcPr>
+          <w:p>
+            <w:pPr>
+              <w:pStyle w:val="MyTable1"/>
+              <w:spacing w:line="360" w:lineRule="auto"/>
+              <w:cnfStyle w:val="000000000000" w:firstRow="0" w:lastRow="0" w:firstColumn="0" w:lastColumn="0" w:oddVBand="0" w:evenVBand="0" w:oddHBand="0" w:evenHBand="0" w:firstRowFirstColumn="0" w:firstRowLastColumn="0" w:lastRowFirstColumn="0" w:lastRowLastColumn="0"/>
+              <w:rPr>
+                <w:sz w:val="26"/>
+                <w:szCs w:val="26"/>
+              </w:rPr>
+            </w:pPr>
+            <w:r>
+              <w:rPr>
+                <w:sz w:val="26"/>
+                <w:szCs w:val="26"/>
+              </w:rPr>
+              <w:t>Không có</w:t>
+            </w:r>
+          </w:p>
+        </w:tc>
+        <w:tc>
+          <w:tcPr>
+            <w:tcW w:w="3645" w:type="dxa"/>
+            <w:gridSpan w:val="2"/>
+            <w:tcBorders>
+              <w:top w:val="single" w:sz="4" w:space="0" w:color="auto"/>
+              <w:bottom w:val="single" w:sz="4" w:space="0" w:color="auto"/>
+            </w:tcBorders>
+            <w:shd w:val="clear" w:color="auto" w:fill="FFFFFF" w:themeFill="background1"/>
+          </w:tcPr>
+          <w:p>
+            <w:pPr>
+              <w:pStyle w:val="MyTable1"/>
+              <w:spacing w:line="360" w:lineRule="auto"/>
+              <w:cnfStyle w:val="000000000000" w:firstRow="0" w:lastRow="0" w:firstColumn="0" w:lastColumn="0" w:oddVBand="0" w:evenVBand="0" w:oddHBand="0" w:evenHBand="0" w:firstRowFirstColumn="0" w:firstRowLastColumn="0" w:lastRowFirstColumn="0" w:lastRowLastColumn="0"/>
+              <w:rPr>
+                <w:sz w:val="26"/>
+                <w:szCs w:val="26"/>
+              </w:rPr>
+            </w:pPr>
+          </w:p>
+        </w:tc>
+      </w:tr>
+      <w:tr>
+        <w:trPr>
+          <w:cnfStyle w:val="000000100000" w:firstRow="0" w:lastRow="0" w:firstColumn="0" w:lastColumn="0" w:oddVBand="0" w:evenVBand="0" w:oddHBand="1" w:evenHBand="0" w:firstRowFirstColumn="0" w:firstRowLastColumn="0" w:lastRowFirstColumn="0" w:lastRowLastColumn="0"/>
+        </w:trPr>
         <w:tc>
           <w:tcPr>
             <w:cnfStyle w:val="001000000000" w:firstRow="0" w:lastRow="0" w:firstColumn="1" w:lastColumn="0" w:oddVBand="0" w:evenVBand="0" w:oddHBand="0" w:evenHBand="0" w:firstRowFirstColumn="0" w:firstRowLastColumn="0" w:lastRowFirstColumn="0" w:lastRowLastColumn="0"/>
@@ -2004,6 +2960,86 @@
             <w:pPr>
               <w:pStyle w:val="MyTable1"/>
               <w:spacing w:line="360" w:lineRule="auto"/>
+              <w:cnfStyle w:val="000000100000" w:firstRow="0" w:lastRow="0" w:firstColumn="0" w:lastColumn="0" w:oddVBand="0" w:evenVBand="0" w:oddHBand="1" w:evenHBand="0" w:firstRowFirstColumn="0" w:firstRowLastColumn="0" w:lastRowFirstColumn="0" w:lastRowLastColumn="0"/>
+              <w:rPr>
+                <w:sz w:val="26"/>
+                <w:szCs w:val="26"/>
+              </w:rPr>
+            </w:pPr>
+            <w:r>
+              <w:rPr>
+                <w:sz w:val="26"/>
+                <w:szCs w:val="26"/>
+              </w:rPr>
+              <w:t>Tên lớp</w:t>
+            </w:r>
+          </w:p>
+        </w:tc>
+        <w:tc>
+          <w:tcPr>
+            <w:tcW w:w="3645" w:type="dxa"/>
+            <w:gridSpan w:val="2"/>
+            <w:tcBorders>
+              <w:top w:val="single" w:sz="4" w:space="0" w:color="auto"/>
+              <w:bottom w:val="single" w:sz="4" w:space="0" w:color="auto"/>
+            </w:tcBorders>
+            <w:shd w:val="clear" w:color="auto" w:fill="7F7F7F" w:themeFill="text1" w:themeFillTint="80"/>
+          </w:tcPr>
+          <w:p>
+            <w:pPr>
+              <w:pStyle w:val="MyTable1"/>
+              <w:spacing w:line="360" w:lineRule="auto"/>
+              <w:cnfStyle w:val="000000100000" w:firstRow="0" w:lastRow="0" w:firstColumn="0" w:lastColumn="0" w:oddVBand="0" w:evenVBand="0" w:oddHBand="1" w:evenHBand="0" w:firstRowFirstColumn="0" w:firstRowLastColumn="0" w:lastRowFirstColumn="0" w:lastRowLastColumn="0"/>
+              <w:rPr>
+                <w:sz w:val="26"/>
+                <w:szCs w:val="26"/>
+              </w:rPr>
+            </w:pPr>
+            <w:r>
+              <w:rPr>
+                <w:sz w:val="26"/>
+                <w:szCs w:val="26"/>
+              </w:rPr>
+              <w:t>Mô tả</w:t>
+            </w:r>
+          </w:p>
+        </w:tc>
+      </w:tr>
+      <w:tr>
+        <w:trPr>
+          <w:trHeight w:val="1412"/>
+        </w:trPr>
+        <w:tc>
+          <w:tcPr>
+            <w:cnfStyle w:val="001000000000" w:firstRow="0" w:lastRow="0" w:firstColumn="1" w:lastColumn="0" w:oddVBand="0" w:evenVBand="0" w:oddHBand="0" w:evenHBand="0" w:firstRowFirstColumn="0" w:firstRowLastColumn="0" w:lastRowFirstColumn="0" w:lastRowLastColumn="0"/>
+            <w:tcW w:w="1867" w:type="dxa"/>
+            <w:vMerge/>
+            <w:shd w:val="clear" w:color="auto" w:fill="7F7F7F" w:themeFill="text1" w:themeFillTint="80"/>
+          </w:tcPr>
+          <w:p>
+            <w:pPr>
+              <w:pStyle w:val="MyTable1"/>
+              <w:spacing w:line="360" w:lineRule="auto"/>
+              <w:rPr>
+                <w:sz w:val="26"/>
+                <w:szCs w:val="26"/>
+              </w:rPr>
+            </w:pPr>
+          </w:p>
+        </w:tc>
+        <w:tc>
+          <w:tcPr>
+            <w:tcW w:w="3645" w:type="dxa"/>
+            <w:tcBorders>
+              <w:top w:val="single" w:sz="4" w:space="0" w:color="auto"/>
+              <w:bottom w:val="single" w:sz="4" w:space="0" w:color="auto"/>
+            </w:tcBorders>
+            <w:shd w:val="clear" w:color="auto" w:fill="FFFFFF" w:themeFill="background1"/>
+          </w:tcPr>
+          <w:p>
+            <w:pPr>
+              <w:pStyle w:val="MyTable1"/>
+              <w:spacing w:line="360" w:lineRule="auto"/>
               <w:cnfStyle w:val="000000000000" w:firstRow="0" w:lastRow="0" w:firstColumn="0" w:lastColumn="0" w:oddVBand="0" w:evenVBand="0" w:oddHBand="0" w:evenHBand="0" w:firstRowFirstColumn="0" w:firstRowLastColumn="0" w:lastRowFirstColumn="0" w:lastRowLastColumn="0"/>
               <w:rPr>
                 <w:sz w:val="26"/>
@@ -2015,7 +3051,7 @@
                 <w:sz w:val="26"/>
                 <w:szCs w:val="26"/>
               </w:rPr>
-              <w:t>Tên lớp</w:t>
+              <w:t>DonDatHang</w:t>
             </w:r>
           </w:p>
         </w:tc>
@@ -2027,7 +3063,7 @@
               <w:top w:val="single" w:sz="4" w:space="0" w:color="auto"/>
               <w:bottom w:val="single" w:sz="4" w:space="0" w:color="auto"/>
             </w:tcBorders>
-            <w:shd w:val="clear" w:color="auto" w:fill="7F7F7F" w:themeFill="text1" w:themeFillTint="80"/>
+            <w:shd w:val="clear" w:color="auto" w:fill="FFFFFF" w:themeFill="background1"/>
           </w:tcPr>
           <w:p>
             <w:pPr>
@@ -2044,7 +3080,7 @@
                 <w:sz w:val="26"/>
                 <w:szCs w:val="26"/>
               </w:rPr>
-              <w:t>Mô tả</w:t>
+              <w:t>Sản phẩm có quan hệ với đơn đặt hàng, một sản phẩm thuộc nhiều đơn đặt hàng. Một đơn đặt hàng có nhiều sản phẩm</w:t>
             </w:r>
           </w:p>
         </w:tc>
@@ -2052,7 +3088,7 @@
       <w:tr>
         <w:trPr>
           <w:cnfStyle w:val="000000100000" w:firstRow="0" w:lastRow="0" w:firstColumn="0" w:lastColumn="0" w:oddVBand="0" w:evenVBand="0" w:oddHBand="1" w:evenHBand="0" w:firstRowFirstColumn="0" w:firstRowLastColumn="0" w:lastRowFirstColumn="0" w:lastRowLastColumn="0"/>
-          <w:trHeight w:val="1412"/>
+          <w:trHeight w:val="1605"/>
         </w:trPr>
         <w:tc>
           <w:tcPr>
@@ -2096,6 +3132,86 @@
                 <w:sz w:val="26"/>
                 <w:szCs w:val="26"/>
               </w:rPr>
+              <w:t>ChiTiet_DDH</w:t>
+            </w:r>
+          </w:p>
+        </w:tc>
+        <w:tc>
+          <w:tcPr>
+            <w:tcW w:w="3645" w:type="dxa"/>
+            <w:gridSpan w:val="2"/>
+            <w:tcBorders>
+              <w:top w:val="single" w:sz="4" w:space="0" w:color="auto"/>
+              <w:bottom w:val="single" w:sz="4" w:space="0" w:color="auto"/>
+            </w:tcBorders>
+            <w:shd w:val="clear" w:color="auto" w:fill="FFFFFF" w:themeFill="background1"/>
+          </w:tcPr>
+          <w:p>
+            <w:pPr>
+              <w:pStyle w:val="MyTable1"/>
+              <w:spacing w:line="360" w:lineRule="auto"/>
+              <w:cnfStyle w:val="000000100000" w:firstRow="0" w:lastRow="0" w:firstColumn="0" w:lastColumn="0" w:oddVBand="0" w:evenVBand="0" w:oddHBand="1" w:evenHBand="0" w:firstRowFirstColumn="0" w:firstRowLastColumn="0" w:lastRowFirstColumn="0" w:lastRowLastColumn="0"/>
+              <w:rPr>
+                <w:sz w:val="26"/>
+                <w:szCs w:val="26"/>
+              </w:rPr>
+            </w:pPr>
+            <w:r>
+              <w:rPr>
+                <w:sz w:val="26"/>
+                <w:szCs w:val="26"/>
+              </w:rPr>
+              <w:t>Sản phẩm có quan hệ với chi tiết đơn đặt hàng, một sản phẩm thuộc nhiều chi tiết đơn đặt hàng. Một chi tiết đơn đặt hàng có nhiều sản phẩm</w:t>
+            </w:r>
+          </w:p>
+        </w:tc>
+      </w:tr>
+      <w:tr>
+        <w:trPr>
+          <w:trHeight w:val="1475"/>
+        </w:trPr>
+        <w:tc>
+          <w:tcPr>
+            <w:cnfStyle w:val="001000000000" w:firstRow="0" w:lastRow="0" w:firstColumn="1" w:lastColumn="0" w:oddVBand="0" w:evenVBand="0" w:oddHBand="0" w:evenHBand="0" w:firstRowFirstColumn="0" w:firstRowLastColumn="0" w:lastRowFirstColumn="0" w:lastRowLastColumn="0"/>
+            <w:tcW w:w="1867" w:type="dxa"/>
+            <w:vMerge/>
+            <w:shd w:val="clear" w:color="auto" w:fill="7F7F7F" w:themeFill="text1" w:themeFillTint="80"/>
+          </w:tcPr>
+          <w:p>
+            <w:pPr>
+              <w:pStyle w:val="MyTable1"/>
+              <w:spacing w:line="360" w:lineRule="auto"/>
+              <w:rPr>
+                <w:sz w:val="26"/>
+                <w:szCs w:val="26"/>
+              </w:rPr>
+            </w:pPr>
+          </w:p>
+        </w:tc>
+        <w:tc>
+          <w:tcPr>
+            <w:tcW w:w="3645" w:type="dxa"/>
+            <w:tcBorders>
+              <w:top w:val="single" w:sz="4" w:space="0" w:color="auto"/>
+              <w:bottom w:val="single" w:sz="4" w:space="0" w:color="auto"/>
+            </w:tcBorders>
+            <w:shd w:val="clear" w:color="auto" w:fill="FFFFFF" w:themeFill="background1"/>
+          </w:tcPr>
+          <w:p>
+            <w:pPr>
+              <w:pStyle w:val="MyTable1"/>
+              <w:spacing w:line="360" w:lineRule="auto"/>
+              <w:cnfStyle w:val="000000000000" w:firstRow="0" w:lastRow="0" w:firstColumn="0" w:lastColumn="0" w:oddVBand="0" w:evenVBand="0" w:oddHBand="0" w:evenHBand="0" w:firstRowFirstColumn="0" w:firstRowLastColumn="0" w:lastRowFirstColumn="0" w:lastRowLastColumn="0"/>
+              <w:rPr>
+                <w:sz w:val="26"/>
+                <w:szCs w:val="26"/>
+              </w:rPr>
+            </w:pPr>
+            <w:r>
+              <w:rPr>
+                <w:sz w:val="26"/>
+                <w:szCs w:val="26"/>
+              </w:rPr>
               <w:t>LoaiSanPham</w:t>
             </w:r>
           </w:p>
@@ -2114,6 +3230,58 @@
             <w:pPr>
               <w:pStyle w:val="MyTable1"/>
               <w:spacing w:line="360" w:lineRule="auto"/>
+              <w:cnfStyle w:val="000000000000" w:firstRow="0" w:lastRow="0" w:firstColumn="0" w:lastColumn="0" w:oddVBand="0" w:evenVBand="0" w:oddHBand="0" w:evenHBand="0" w:firstRowFirstColumn="0" w:firstRowLastColumn="0" w:lastRowFirstColumn="0" w:lastRowLastColumn="0"/>
+              <w:rPr>
+                <w:sz w:val="26"/>
+                <w:szCs w:val="26"/>
+              </w:rPr>
+            </w:pPr>
+            <w:r>
+              <w:rPr>
+                <w:sz w:val="26"/>
+                <w:szCs w:val="26"/>
+              </w:rPr>
+              <w:t>Sản phẩm có quan hệ với loại sản phẩm, một sản phẩm thuộc một loại sản phẩm. Một loại sản phẩm có nhiểu sản phẩm</w:t>
+            </w:r>
+          </w:p>
+        </w:tc>
+      </w:tr>
+      <w:tr>
+        <w:trPr>
+          <w:cnfStyle w:val="000000100000" w:firstRow="0" w:lastRow="0" w:firstColumn="0" w:lastColumn="0" w:oddVBand="0" w:evenVBand="0" w:oddHBand="1" w:evenHBand="0" w:firstRowFirstColumn="0" w:firstRowLastColumn="0" w:lastRowFirstColumn="0" w:lastRowLastColumn="0"/>
+          <w:trHeight w:val="1440"/>
+        </w:trPr>
+        <w:tc>
+          <w:tcPr>
+            <w:cnfStyle w:val="001000000000" w:firstRow="0" w:lastRow="0" w:firstColumn="1" w:lastColumn="0" w:oddVBand="0" w:evenVBand="0" w:oddHBand="0" w:evenHBand="0" w:firstRowFirstColumn="0" w:firstRowLastColumn="0" w:lastRowFirstColumn="0" w:lastRowLastColumn="0"/>
+            <w:tcW w:w="1867" w:type="dxa"/>
+            <w:vMerge/>
+            <w:shd w:val="clear" w:color="auto" w:fill="7F7F7F" w:themeFill="text1" w:themeFillTint="80"/>
+          </w:tcPr>
+          <w:p>
+            <w:pPr>
+              <w:pStyle w:val="MyTable1"/>
+              <w:spacing w:line="360" w:lineRule="auto"/>
+              <w:rPr>
+                <w:sz w:val="26"/>
+                <w:szCs w:val="26"/>
+              </w:rPr>
+            </w:pPr>
+          </w:p>
+        </w:tc>
+        <w:tc>
+          <w:tcPr>
+            <w:tcW w:w="3645" w:type="dxa"/>
+            <w:tcBorders>
+              <w:top w:val="single" w:sz="4" w:space="0" w:color="auto"/>
+              <w:bottom w:val="single" w:sz="4" w:space="0" w:color="auto"/>
+            </w:tcBorders>
+            <w:shd w:val="clear" w:color="auto" w:fill="FFFFFF" w:themeFill="background1"/>
+          </w:tcPr>
+          <w:p>
+            <w:pPr>
+              <w:pStyle w:val="MyTable1"/>
+              <w:spacing w:line="360" w:lineRule="auto"/>
               <w:cnfStyle w:val="000000100000" w:firstRow="0" w:lastRow="0" w:firstColumn="0" w:lastColumn="0" w:oddVBand="0" w:evenVBand="0" w:oddHBand="1" w:evenHBand="0" w:firstRowFirstColumn="0" w:firstRowLastColumn="0" w:lastRowFirstColumn="0" w:lastRowLastColumn="0"/>
               <w:rPr>
                 <w:sz w:val="26"/>
@@ -2125,7 +3293,205 @@
                 <w:sz w:val="26"/>
                 <w:szCs w:val="26"/>
               </w:rPr>
-              <w:t>Một chi tiết doanh thu ứng với một loại sản phẩm. Một loại sản phẩm có thể có trong nhiều chi tiêt doanh thu.</w:t>
+              <w:t>DonViTinh</w:t>
+            </w:r>
+          </w:p>
+        </w:tc>
+        <w:tc>
+          <w:tcPr>
+            <w:tcW w:w="3645" w:type="dxa"/>
+            <w:gridSpan w:val="2"/>
+            <w:tcBorders>
+              <w:top w:val="single" w:sz="4" w:space="0" w:color="auto"/>
+              <w:bottom w:val="single" w:sz="4" w:space="0" w:color="auto"/>
+            </w:tcBorders>
+            <w:shd w:val="clear" w:color="auto" w:fill="FFFFFF" w:themeFill="background1"/>
+          </w:tcPr>
+          <w:p>
+            <w:pPr>
+              <w:pStyle w:val="MyTable1"/>
+              <w:spacing w:line="360" w:lineRule="auto"/>
+              <w:cnfStyle w:val="000000100000" w:firstRow="0" w:lastRow="0" w:firstColumn="0" w:lastColumn="0" w:oddVBand="0" w:evenVBand="0" w:oddHBand="1" w:evenHBand="0" w:firstRowFirstColumn="0" w:firstRowLastColumn="0" w:lastRowFirstColumn="0" w:lastRowLastColumn="0"/>
+              <w:rPr>
+                <w:sz w:val="26"/>
+                <w:szCs w:val="26"/>
+              </w:rPr>
+            </w:pPr>
+            <w:r>
+              <w:rPr>
+                <w:sz w:val="26"/>
+                <w:szCs w:val="26"/>
+              </w:rPr>
+              <w:t>Sản phẩm có quan hệ với đơn vị tính, một sản phẩm có một đơn vị tính. Một đơn vị tính có nhiều sản phẩm</w:t>
+            </w:r>
+          </w:p>
+        </w:tc>
+      </w:tr>
+      <w:tr>
+        <w:trPr>
+          <w:trHeight w:val="1067"/>
+        </w:trPr>
+        <w:tc>
+          <w:tcPr>
+            <w:cnfStyle w:val="001000000000" w:firstRow="0" w:lastRow="0" w:firstColumn="1" w:lastColumn="0" w:oddVBand="0" w:evenVBand="0" w:oddHBand="0" w:evenHBand="0" w:firstRowFirstColumn="0" w:firstRowLastColumn="0" w:lastRowFirstColumn="0" w:lastRowLastColumn="0"/>
+            <w:tcW w:w="1867" w:type="dxa"/>
+            <w:vMerge/>
+            <w:shd w:val="clear" w:color="auto" w:fill="7F7F7F" w:themeFill="text1" w:themeFillTint="80"/>
+          </w:tcPr>
+          <w:p>
+            <w:pPr>
+              <w:pStyle w:val="MyTable1"/>
+              <w:spacing w:line="360" w:lineRule="auto"/>
+              <w:rPr>
+                <w:sz w:val="26"/>
+                <w:szCs w:val="26"/>
+              </w:rPr>
+            </w:pPr>
+          </w:p>
+        </w:tc>
+        <w:tc>
+          <w:tcPr>
+            <w:tcW w:w="3645" w:type="dxa"/>
+            <w:tcBorders>
+              <w:top w:val="single" w:sz="4" w:space="0" w:color="auto"/>
+              <w:bottom w:val="single" w:sz="4" w:space="0" w:color="auto"/>
+            </w:tcBorders>
+            <w:shd w:val="clear" w:color="auto" w:fill="FFFFFF" w:themeFill="background1"/>
+          </w:tcPr>
+          <w:p>
+            <w:pPr>
+              <w:pStyle w:val="MyTable1"/>
+              <w:spacing w:line="360" w:lineRule="auto"/>
+              <w:cnfStyle w:val="000000000000" w:firstRow="0" w:lastRow="0" w:firstColumn="0" w:lastColumn="0" w:oddVBand="0" w:evenVBand="0" w:oddHBand="0" w:evenHBand="0" w:firstRowFirstColumn="0" w:firstRowLastColumn="0" w:lastRowFirstColumn="0" w:lastRowLastColumn="0"/>
+              <w:rPr>
+                <w:sz w:val="26"/>
+                <w:szCs w:val="26"/>
+              </w:rPr>
+            </w:pPr>
+            <w:r>
+              <w:rPr>
+                <w:sz w:val="26"/>
+                <w:szCs w:val="26"/>
+              </w:rPr>
+              <w:t>DotHang</w:t>
+            </w:r>
+          </w:p>
+        </w:tc>
+        <w:tc>
+          <w:tcPr>
+            <w:tcW w:w="3645" w:type="dxa"/>
+            <w:gridSpan w:val="2"/>
+            <w:tcBorders>
+              <w:top w:val="single" w:sz="4" w:space="0" w:color="auto"/>
+              <w:bottom w:val="single" w:sz="4" w:space="0" w:color="auto"/>
+            </w:tcBorders>
+            <w:shd w:val="clear" w:color="auto" w:fill="FFFFFF" w:themeFill="background1"/>
+          </w:tcPr>
+          <w:p>
+            <w:pPr>
+              <w:pStyle w:val="MyTable1"/>
+              <w:spacing w:line="360" w:lineRule="auto"/>
+              <w:cnfStyle w:val="000000000000" w:firstRow="0" w:lastRow="0" w:firstColumn="0" w:lastColumn="0" w:oddVBand="0" w:evenVBand="0" w:oddHBand="0" w:evenHBand="0" w:firstRowFirstColumn="0" w:firstRowLastColumn="0" w:lastRowFirstColumn="0" w:lastRowLastColumn="0"/>
+              <w:rPr>
+                <w:sz w:val="26"/>
+                <w:szCs w:val="26"/>
+              </w:rPr>
+            </w:pPr>
+            <w:r>
+              <w:rPr>
+                <w:sz w:val="26"/>
+                <w:szCs w:val="26"/>
+              </w:rPr>
+              <w:t>Sản phẩm có quan hệ với đợt hàng, một sản phẩm có nhiều đợt hàng. Một đợt hàng có nhiều sản phẩm</w:t>
+            </w:r>
+          </w:p>
+        </w:tc>
+      </w:tr>
+      <w:tr>
+        <w:trPr>
+          <w:cnfStyle w:val="000000100000" w:firstRow="0" w:lastRow="0" w:firstColumn="0" w:lastColumn="0" w:oddVBand="0" w:evenVBand="0" w:oddHBand="1" w:evenHBand="0" w:firstRowFirstColumn="0" w:firstRowLastColumn="0" w:lastRowFirstColumn="0" w:lastRowLastColumn="0"/>
+          <w:trHeight w:val="1410"/>
+        </w:trPr>
+        <w:tc>
+          <w:tcPr>
+            <w:cnfStyle w:val="001000000000" w:firstRow="0" w:lastRow="0" w:firstColumn="1" w:lastColumn="0" w:oddVBand="0" w:evenVBand="0" w:oddHBand="0" w:evenHBand="0" w:firstRowFirstColumn="0" w:firstRowLastColumn="0" w:lastRowFirstColumn="0" w:lastRowLastColumn="0"/>
+            <w:tcW w:w="1867" w:type="dxa"/>
+            <w:vMerge/>
+            <w:shd w:val="clear" w:color="auto" w:fill="7F7F7F" w:themeFill="text1" w:themeFillTint="80"/>
+          </w:tcPr>
+          <w:p>
+            <w:pPr>
+              <w:pStyle w:val="MyTable1"/>
+              <w:spacing w:line="360" w:lineRule="auto"/>
+              <w:rPr>
+                <w:sz w:val="26"/>
+                <w:szCs w:val="26"/>
+              </w:rPr>
+            </w:pPr>
+          </w:p>
+        </w:tc>
+        <w:tc>
+          <w:tcPr>
+            <w:tcW w:w="3645" w:type="dxa"/>
+            <w:tcBorders>
+              <w:top w:val="single" w:sz="4" w:space="0" w:color="auto"/>
+              <w:bottom w:val="single" w:sz="4" w:space="0" w:color="auto"/>
+            </w:tcBorders>
+            <w:shd w:val="clear" w:color="auto" w:fill="FFFFFF" w:themeFill="background1"/>
+          </w:tcPr>
+          <w:p>
+            <w:pPr>
+              <w:pStyle w:val="MyTable1"/>
+              <w:spacing w:line="360" w:lineRule="auto"/>
+              <w:cnfStyle w:val="000000100000" w:firstRow="0" w:lastRow="0" w:firstColumn="0" w:lastColumn="0" w:oddVBand="0" w:evenVBand="0" w:oddHBand="1" w:evenHBand="0" w:firstRowFirstColumn="0" w:firstRowLastColumn="0" w:lastRowFirstColumn="0" w:lastRowLastColumn="0"/>
+              <w:rPr>
+                <w:sz w:val="26"/>
+                <w:szCs w:val="26"/>
+              </w:rPr>
+            </w:pPr>
+            <w:r>
+              <w:rPr>
+                <w:sz w:val="26"/>
+                <w:szCs w:val="26"/>
+              </w:rPr>
+              <w:t>ChiTietDotHang</w:t>
+            </w:r>
+          </w:p>
+        </w:tc>
+        <w:tc>
+          <w:tcPr>
+            <w:tcW w:w="3645" w:type="dxa"/>
+            <w:gridSpan w:val="2"/>
+            <w:tcBorders>
+              <w:top w:val="single" w:sz="4" w:space="0" w:color="auto"/>
+              <w:bottom w:val="single" w:sz="4" w:space="0" w:color="auto"/>
+            </w:tcBorders>
+            <w:shd w:val="clear" w:color="auto" w:fill="FFFFFF" w:themeFill="background1"/>
+          </w:tcPr>
+          <w:p>
+            <w:pPr>
+              <w:pStyle w:val="MyTable1"/>
+              <w:spacing w:line="360" w:lineRule="auto"/>
+              <w:cnfStyle w:val="000000100000" w:firstRow="0" w:lastRow="0" w:firstColumn="0" w:lastColumn="0" w:oddVBand="0" w:evenVBand="0" w:oddHBand="1" w:evenHBand="0" w:firstRowFirstColumn="0" w:firstRowLastColumn="0" w:lastRowFirstColumn="0" w:lastRowLastColumn="0"/>
+              <w:rPr>
+                <w:sz w:val="26"/>
+                <w:szCs w:val="26"/>
+              </w:rPr>
+            </w:pPr>
+            <w:r>
+              <w:rPr>
+                <w:sz w:val="26"/>
+                <w:szCs w:val="26"/>
+              </w:rPr>
+              <w:t xml:space="preserve">Sản phẩm có quan hệ với chi tiết đợt hàng, một sản phẩm thuộc </w:t>
+            </w:r>
+            <w:r>
+              <w:rPr>
+                <w:sz w:val="26"/>
+                <w:szCs w:val="26"/>
+              </w:rPr>
+              <w:lastRenderedPageBreak/>
+              <w:t>nhiều chi tiết đợt hàng. Một chi tiết đợt hàng có nhiều sản phẩm</w:t>
             </w:r>
           </w:p>
         </w:tc>
@@ -2140,7 +3506,2310 @@
           <w:noProof/>
           <w:sz w:val="26"/>
           <w:szCs w:val="26"/>
+          <w:lang w:val="en-US"/>
         </w:rPr>
+      </w:pPr>
+      <w:r>
+        <w:rPr>
+          <w:rFonts w:ascii="Times New Roman" w:hAnsi="Times New Roman" w:cs="Times New Roman"/>
+          <w:noProof/>
+          <w:sz w:val="26"/>
+          <w:szCs w:val="26"/>
+          <w:lang w:val="en-US"/>
+        </w:rPr>
+        <w:lastRenderedPageBreak/>
+        <w:tab/>
+      </w:r>
+    </w:p>
+    <w:p>
+      <w:pPr>
+        <w:spacing w:before="0" w:after="160" w:line="259" w:lineRule="auto"/>
+        <w:ind w:left="0" w:firstLine="0"/>
+        <w:rPr>
+          <w:rFonts w:ascii="Times New Roman" w:hAnsi="Times New Roman" w:cs="Times New Roman"/>
+          <w:noProof/>
+          <w:sz w:val="26"/>
+          <w:szCs w:val="26"/>
+          <w:lang w:val="en-US"/>
+        </w:rPr>
+      </w:pPr>
+      <w:r>
+        <w:rPr>
+          <w:rFonts w:ascii="Times New Roman" w:hAnsi="Times New Roman" w:cs="Times New Roman"/>
+          <w:noProof/>
+          <w:sz w:val="26"/>
+          <w:szCs w:val="26"/>
+          <w:lang w:val="en-US"/>
+        </w:rPr>
+        <w:tab/>
+        <w:t>NhaPhanPhoi</w:t>
+      </w:r>
+    </w:p>
+    <w:tbl>
+      <w:tblPr>
+        <w:tblStyle w:val="PlainTable11"/>
+        <w:tblW w:w="9157" w:type="dxa"/>
+        <w:tblInd w:w="198" w:type="dxa"/>
+        <w:tblLook w:val="04A0" w:firstRow="1" w:lastRow="0" w:firstColumn="1" w:lastColumn="0" w:noHBand="0" w:noVBand="1"/>
+      </w:tblPr>
+      <w:tblGrid>
+        <w:gridCol w:w="1867"/>
+        <w:gridCol w:w="3645"/>
+        <w:gridCol w:w="788"/>
+        <w:gridCol w:w="2857"/>
+      </w:tblGrid>
+      <w:tr>
+        <w:trPr>
+          <w:cnfStyle w:val="100000000000" w:firstRow="1" w:lastRow="0" w:firstColumn="0" w:lastColumn="0" w:oddVBand="0" w:evenVBand="0" w:oddHBand="0" w:evenHBand="0" w:firstRowFirstColumn="0" w:firstRowLastColumn="0" w:lastRowFirstColumn="0" w:lastRowLastColumn="0"/>
+          <w:trHeight w:val="539"/>
+        </w:trPr>
+        <w:tc>
+          <w:tcPr>
+            <w:cnfStyle w:val="001000000000" w:firstRow="0" w:lastRow="0" w:firstColumn="1" w:lastColumn="0" w:oddVBand="0" w:evenVBand="0" w:oddHBand="0" w:evenHBand="0" w:firstRowFirstColumn="0" w:firstRowLastColumn="0" w:lastRowFirstColumn="0" w:lastRowLastColumn="0"/>
+            <w:tcW w:w="1867" w:type="dxa"/>
+            <w:vMerge w:val="restart"/>
+            <w:tcBorders>
+              <w:top w:val="single" w:sz="4" w:space="0" w:color="auto"/>
+              <w:left w:val="single" w:sz="4" w:space="0" w:color="auto"/>
+              <w:bottom w:val="single" w:sz="4" w:space="0" w:color="auto"/>
+              <w:right w:val="single" w:sz="4" w:space="0" w:color="auto"/>
+            </w:tcBorders>
+            <w:shd w:val="clear" w:color="auto" w:fill="BFBFBF" w:themeFill="background1" w:themeFillShade="BF"/>
+          </w:tcPr>
+          <w:p>
+            <w:pPr>
+              <w:pStyle w:val="MyTable1"/>
+              <w:spacing w:line="360" w:lineRule="auto"/>
+              <w:rPr>
+                <w:sz w:val="26"/>
+                <w:szCs w:val="26"/>
+              </w:rPr>
+            </w:pPr>
+            <w:r>
+              <w:rPr>
+                <w:sz w:val="26"/>
+                <w:szCs w:val="26"/>
+              </w:rPr>
+              <w:t>Tên class</w:t>
+            </w:r>
+          </w:p>
+        </w:tc>
+        <w:tc>
+          <w:tcPr>
+            <w:tcW w:w="4433" w:type="dxa"/>
+            <w:gridSpan w:val="2"/>
+            <w:vMerge w:val="restart"/>
+            <w:tcBorders>
+              <w:top w:val="single" w:sz="4" w:space="0" w:color="auto"/>
+              <w:left w:val="single" w:sz="4" w:space="0" w:color="auto"/>
+              <w:bottom w:val="single" w:sz="4" w:space="0" w:color="auto"/>
+              <w:right w:val="single" w:sz="4" w:space="0" w:color="auto"/>
+            </w:tcBorders>
+            <w:shd w:val="clear" w:color="auto" w:fill="BFBFBF" w:themeFill="background1" w:themeFillShade="BF"/>
+          </w:tcPr>
+          <w:p>
+            <w:pPr>
+              <w:pStyle w:val="MyTable1"/>
+              <w:spacing w:line="360" w:lineRule="auto"/>
+              <w:cnfStyle w:val="100000000000" w:firstRow="1" w:lastRow="0" w:firstColumn="0" w:lastColumn="0" w:oddVBand="0" w:evenVBand="0" w:oddHBand="0" w:evenHBand="0" w:firstRowFirstColumn="0" w:firstRowLastColumn="0" w:lastRowFirstColumn="0" w:lastRowLastColumn="0"/>
+              <w:rPr>
+                <w:sz w:val="26"/>
+                <w:szCs w:val="26"/>
+              </w:rPr>
+            </w:pPr>
+            <w:r>
+              <w:rPr>
+                <w:sz w:val="26"/>
+                <w:szCs w:val="26"/>
+              </w:rPr>
+              <w:t>NhaPhanPhoi</w:t>
+            </w:r>
+          </w:p>
+        </w:tc>
+        <w:tc>
+          <w:tcPr>
+            <w:tcW w:w="2857" w:type="dxa"/>
+            <w:tcBorders>
+              <w:top w:val="single" w:sz="4" w:space="0" w:color="auto"/>
+              <w:left w:val="single" w:sz="4" w:space="0" w:color="auto"/>
+              <w:bottom w:val="single" w:sz="4" w:space="0" w:color="auto"/>
+              <w:right w:val="single" w:sz="4" w:space="0" w:color="auto"/>
+            </w:tcBorders>
+            <w:shd w:val="clear" w:color="auto" w:fill="BFBFBF" w:themeFill="background1" w:themeFillShade="BF"/>
+          </w:tcPr>
+          <w:p>
+            <w:pPr>
+              <w:pStyle w:val="MyTable1"/>
+              <w:spacing w:line="360" w:lineRule="auto"/>
+              <w:cnfStyle w:val="100000000000" w:firstRow="1" w:lastRow="0" w:firstColumn="0" w:lastColumn="0" w:oddVBand="0" w:evenVBand="0" w:oddHBand="0" w:evenHBand="0" w:firstRowFirstColumn="0" w:firstRowLastColumn="0" w:lastRowFirstColumn="0" w:lastRowLastColumn="0"/>
+              <w:rPr>
+                <w:sz w:val="26"/>
+                <w:szCs w:val="26"/>
+              </w:rPr>
+            </w:pPr>
+            <w:r>
+              <w:rPr>
+                <w:sz w:val="26"/>
+                <w:szCs w:val="26"/>
+              </w:rPr>
+              <w:t>Mã số: CLS_04</w:t>
+            </w:r>
+          </w:p>
+        </w:tc>
+      </w:tr>
+      <w:tr>
+        <w:trPr>
+          <w:cnfStyle w:val="000000100000" w:firstRow="0" w:lastRow="0" w:firstColumn="0" w:lastColumn="0" w:oddVBand="0" w:evenVBand="0" w:oddHBand="1" w:evenHBand="0" w:firstRowFirstColumn="0" w:firstRowLastColumn="0" w:lastRowFirstColumn="0" w:lastRowLastColumn="0"/>
+          <w:trHeight w:val="699"/>
+        </w:trPr>
+        <w:tc>
+          <w:tcPr>
+            <w:cnfStyle w:val="001000000000" w:firstRow="0" w:lastRow="0" w:firstColumn="1" w:lastColumn="0" w:oddVBand="0" w:evenVBand="0" w:oddHBand="0" w:evenHBand="0" w:firstRowFirstColumn="0" w:firstRowLastColumn="0" w:lastRowFirstColumn="0" w:lastRowLastColumn="0"/>
+            <w:tcW w:w="1867" w:type="dxa"/>
+            <w:vMerge/>
+            <w:tcBorders>
+              <w:top w:val="single" w:sz="4" w:space="0" w:color="auto"/>
+              <w:left w:val="single" w:sz="4" w:space="0" w:color="auto"/>
+              <w:bottom w:val="single" w:sz="4" w:space="0" w:color="auto"/>
+              <w:right w:val="single" w:sz="4" w:space="0" w:color="auto"/>
+            </w:tcBorders>
+            <w:shd w:val="clear" w:color="auto" w:fill="BFBFBF" w:themeFill="background1" w:themeFillShade="BF"/>
+          </w:tcPr>
+          <w:p>
+            <w:pPr>
+              <w:pStyle w:val="MyTable1"/>
+              <w:spacing w:line="360" w:lineRule="auto"/>
+              <w:rPr>
+                <w:sz w:val="26"/>
+                <w:szCs w:val="26"/>
+              </w:rPr>
+            </w:pPr>
+          </w:p>
+        </w:tc>
+        <w:tc>
+          <w:tcPr>
+            <w:tcW w:w="4433" w:type="dxa"/>
+            <w:gridSpan w:val="2"/>
+            <w:vMerge/>
+            <w:tcBorders>
+              <w:top w:val="single" w:sz="4" w:space="0" w:color="auto"/>
+              <w:left w:val="single" w:sz="4" w:space="0" w:color="auto"/>
+              <w:bottom w:val="single" w:sz="4" w:space="0" w:color="auto"/>
+              <w:right w:val="single" w:sz="4" w:space="0" w:color="auto"/>
+            </w:tcBorders>
+            <w:shd w:val="clear" w:color="auto" w:fill="BFBFBF" w:themeFill="background1" w:themeFillShade="BF"/>
+          </w:tcPr>
+          <w:p>
+            <w:pPr>
+              <w:pStyle w:val="MyTable1"/>
+              <w:spacing w:line="360" w:lineRule="auto"/>
+              <w:cnfStyle w:val="000000100000" w:firstRow="0" w:lastRow="0" w:firstColumn="0" w:lastColumn="0" w:oddVBand="0" w:evenVBand="0" w:oddHBand="1" w:evenHBand="0" w:firstRowFirstColumn="0" w:firstRowLastColumn="0" w:lastRowFirstColumn="0" w:lastRowLastColumn="0"/>
+              <w:rPr>
+                <w:sz w:val="26"/>
+                <w:szCs w:val="26"/>
+              </w:rPr>
+            </w:pPr>
+          </w:p>
+        </w:tc>
+        <w:tc>
+          <w:tcPr>
+            <w:tcW w:w="2857" w:type="dxa"/>
+            <w:tcBorders>
+              <w:top w:val="single" w:sz="4" w:space="0" w:color="auto"/>
+              <w:left w:val="single" w:sz="4" w:space="0" w:color="auto"/>
+              <w:bottom w:val="single" w:sz="4" w:space="0" w:color="auto"/>
+              <w:right w:val="single" w:sz="4" w:space="0" w:color="auto"/>
+            </w:tcBorders>
+            <w:shd w:val="clear" w:color="auto" w:fill="BFBFBF" w:themeFill="background1" w:themeFillShade="BF"/>
+          </w:tcPr>
+          <w:p>
+            <w:pPr>
+              <w:pStyle w:val="MyTable1"/>
+              <w:spacing w:line="360" w:lineRule="auto"/>
+              <w:cnfStyle w:val="000000100000" w:firstRow="0" w:lastRow="0" w:firstColumn="0" w:lastColumn="0" w:oddVBand="0" w:evenVBand="0" w:oddHBand="1" w:evenHBand="0" w:firstRowFirstColumn="0" w:firstRowLastColumn="0" w:lastRowFirstColumn="0" w:lastRowLastColumn="0"/>
+              <w:rPr>
+                <w:sz w:val="26"/>
+                <w:szCs w:val="26"/>
+              </w:rPr>
+            </w:pPr>
+            <w:r>
+              <w:rPr>
+                <w:sz w:val="26"/>
+                <w:szCs w:val="26"/>
+              </w:rPr>
+              <w:t>Tham chiếu: [UCCN-01] [UCCN-02] [UCCN-07] [UCCN-08] [UCCN-09] [UCCN-10] [R1]</w:t>
+            </w:r>
+          </w:p>
+        </w:tc>
+      </w:tr>
+      <w:tr>
+        <w:tc>
+          <w:tcPr>
+            <w:cnfStyle w:val="001000000000" w:firstRow="0" w:lastRow="0" w:firstColumn="1" w:lastColumn="0" w:oddVBand="0" w:evenVBand="0" w:oddHBand="0" w:evenHBand="0" w:firstRowFirstColumn="0" w:firstRowLastColumn="0" w:lastRowFirstColumn="0" w:lastRowLastColumn="0"/>
+            <w:tcW w:w="1867" w:type="dxa"/>
+            <w:tcBorders>
+              <w:top w:val="single" w:sz="4" w:space="0" w:color="auto"/>
+              <w:bottom w:val="single" w:sz="4" w:space="0" w:color="auto"/>
+            </w:tcBorders>
+          </w:tcPr>
+          <w:p>
+            <w:pPr>
+              <w:pStyle w:val="MyTable1"/>
+              <w:spacing w:line="360" w:lineRule="auto"/>
+              <w:rPr>
+                <w:sz w:val="26"/>
+                <w:szCs w:val="26"/>
+              </w:rPr>
+            </w:pPr>
+            <w:r>
+              <w:rPr>
+                <w:sz w:val="26"/>
+                <w:szCs w:val="26"/>
+              </w:rPr>
+              <w:t>Mô tả</w:t>
+            </w:r>
+          </w:p>
+        </w:tc>
+        <w:tc>
+          <w:tcPr>
+            <w:tcW w:w="7290" w:type="dxa"/>
+            <w:gridSpan w:val="3"/>
+            <w:tcBorders>
+              <w:top w:val="single" w:sz="4" w:space="0" w:color="auto"/>
+              <w:bottom w:val="single" w:sz="4" w:space="0" w:color="auto"/>
+            </w:tcBorders>
+          </w:tcPr>
+          <w:p>
+            <w:pPr>
+              <w:pStyle w:val="MyTable1"/>
+              <w:spacing w:line="360" w:lineRule="auto"/>
+              <w:cnfStyle w:val="000000000000" w:firstRow="0" w:lastRow="0" w:firstColumn="0" w:lastColumn="0" w:oddVBand="0" w:evenVBand="0" w:oddHBand="0" w:evenHBand="0" w:firstRowFirstColumn="0" w:firstRowLastColumn="0" w:lastRowFirstColumn="0" w:lastRowLastColumn="0"/>
+              <w:rPr>
+                <w:sz w:val="26"/>
+                <w:szCs w:val="26"/>
+              </w:rPr>
+            </w:pPr>
+            <w:r>
+              <w:rPr>
+                <w:sz w:val="26"/>
+                <w:szCs w:val="26"/>
+              </w:rPr>
+              <w:t>Lưu trữ thông tin nhà phân phối</w:t>
+            </w:r>
+          </w:p>
+        </w:tc>
+      </w:tr>
+      <w:tr>
+        <w:trPr>
+          <w:cnfStyle w:val="000000100000" w:firstRow="0" w:lastRow="0" w:firstColumn="0" w:lastColumn="0" w:oddVBand="0" w:evenVBand="0" w:oddHBand="1" w:evenHBand="0" w:firstRowFirstColumn="0" w:firstRowLastColumn="0" w:lastRowFirstColumn="0" w:lastRowLastColumn="0"/>
+        </w:trPr>
+        <w:tc>
+          <w:tcPr>
+            <w:cnfStyle w:val="001000000000" w:firstRow="0" w:lastRow="0" w:firstColumn="1" w:lastColumn="0" w:oddVBand="0" w:evenVBand="0" w:oddHBand="0" w:evenHBand="0" w:firstRowFirstColumn="0" w:firstRowLastColumn="0" w:lastRowFirstColumn="0" w:lastRowLastColumn="0"/>
+            <w:tcW w:w="1867" w:type="dxa"/>
+            <w:vMerge w:val="restart"/>
+            <w:tcBorders>
+              <w:top w:val="single" w:sz="4" w:space="0" w:color="auto"/>
+            </w:tcBorders>
+            <w:shd w:val="clear" w:color="auto" w:fill="7F7F7F" w:themeFill="text1" w:themeFillTint="80"/>
+          </w:tcPr>
+          <w:p>
+            <w:pPr>
+              <w:pStyle w:val="MyTable1"/>
+              <w:spacing w:line="360" w:lineRule="auto"/>
+              <w:rPr>
+                <w:sz w:val="26"/>
+                <w:szCs w:val="26"/>
+              </w:rPr>
+            </w:pPr>
+            <w:r>
+              <w:rPr>
+                <w:sz w:val="26"/>
+                <w:szCs w:val="26"/>
+              </w:rPr>
+              <w:t>Thuộc tính</w:t>
+            </w:r>
+          </w:p>
+        </w:tc>
+        <w:tc>
+          <w:tcPr>
+            <w:tcW w:w="3645" w:type="dxa"/>
+            <w:tcBorders>
+              <w:top w:val="single" w:sz="4" w:space="0" w:color="auto"/>
+              <w:bottom w:val="single" w:sz="4" w:space="0" w:color="auto"/>
+            </w:tcBorders>
+            <w:shd w:val="clear" w:color="auto" w:fill="7F7F7F" w:themeFill="text1" w:themeFillTint="80"/>
+          </w:tcPr>
+          <w:p>
+            <w:pPr>
+              <w:pStyle w:val="MyTable1"/>
+              <w:spacing w:line="360" w:lineRule="auto"/>
+              <w:cnfStyle w:val="000000100000" w:firstRow="0" w:lastRow="0" w:firstColumn="0" w:lastColumn="0" w:oddVBand="0" w:evenVBand="0" w:oddHBand="1" w:evenHBand="0" w:firstRowFirstColumn="0" w:firstRowLastColumn="0" w:lastRowFirstColumn="0" w:lastRowLastColumn="0"/>
+              <w:rPr>
+                <w:sz w:val="26"/>
+                <w:szCs w:val="26"/>
+              </w:rPr>
+            </w:pPr>
+            <w:r>
+              <w:rPr>
+                <w:sz w:val="26"/>
+                <w:szCs w:val="26"/>
+              </w:rPr>
+              <w:t>Tên thuộc tính</w:t>
+            </w:r>
+          </w:p>
+        </w:tc>
+        <w:tc>
+          <w:tcPr>
+            <w:tcW w:w="3645" w:type="dxa"/>
+            <w:gridSpan w:val="2"/>
+            <w:tcBorders>
+              <w:top w:val="single" w:sz="4" w:space="0" w:color="auto"/>
+              <w:bottom w:val="single" w:sz="4" w:space="0" w:color="auto"/>
+            </w:tcBorders>
+            <w:shd w:val="clear" w:color="auto" w:fill="7F7F7F" w:themeFill="text1" w:themeFillTint="80"/>
+          </w:tcPr>
+          <w:p>
+            <w:pPr>
+              <w:pStyle w:val="MyTable1"/>
+              <w:spacing w:line="360" w:lineRule="auto"/>
+              <w:cnfStyle w:val="000000100000" w:firstRow="0" w:lastRow="0" w:firstColumn="0" w:lastColumn="0" w:oddVBand="0" w:evenVBand="0" w:oddHBand="1" w:evenHBand="0" w:firstRowFirstColumn="0" w:firstRowLastColumn="0" w:lastRowFirstColumn="0" w:lastRowLastColumn="0"/>
+              <w:rPr>
+                <w:sz w:val="26"/>
+                <w:szCs w:val="26"/>
+              </w:rPr>
+            </w:pPr>
+            <w:r>
+              <w:rPr>
+                <w:sz w:val="26"/>
+                <w:szCs w:val="26"/>
+              </w:rPr>
+              <w:t>Mô tả</w:t>
+            </w:r>
+          </w:p>
+        </w:tc>
+      </w:tr>
+      <w:tr>
+        <w:tc>
+          <w:tcPr>
+            <w:cnfStyle w:val="001000000000" w:firstRow="0" w:lastRow="0" w:firstColumn="1" w:lastColumn="0" w:oddVBand="0" w:evenVBand="0" w:oddHBand="0" w:evenHBand="0" w:firstRowFirstColumn="0" w:firstRowLastColumn="0" w:lastRowFirstColumn="0" w:lastRowLastColumn="0"/>
+            <w:tcW w:w="1867" w:type="dxa"/>
+            <w:vMerge/>
+            <w:shd w:val="clear" w:color="auto" w:fill="FFFFFF" w:themeFill="background1"/>
+          </w:tcPr>
+          <w:p>
+            <w:pPr>
+              <w:pStyle w:val="MyTable1"/>
+              <w:spacing w:line="360" w:lineRule="auto"/>
+              <w:rPr>
+                <w:sz w:val="26"/>
+                <w:szCs w:val="26"/>
+              </w:rPr>
+            </w:pPr>
+          </w:p>
+        </w:tc>
+        <w:tc>
+          <w:tcPr>
+            <w:tcW w:w="3645" w:type="dxa"/>
+            <w:tcBorders>
+              <w:top w:val="single" w:sz="4" w:space="0" w:color="auto"/>
+              <w:bottom w:val="single" w:sz="4" w:space="0" w:color="auto"/>
+            </w:tcBorders>
+            <w:shd w:val="clear" w:color="auto" w:fill="FFFFFF" w:themeFill="background1"/>
+          </w:tcPr>
+          <w:p>
+            <w:pPr>
+              <w:pStyle w:val="MyTable1"/>
+              <w:spacing w:line="360" w:lineRule="auto"/>
+              <w:cnfStyle w:val="000000000000" w:firstRow="0" w:lastRow="0" w:firstColumn="0" w:lastColumn="0" w:oddVBand="0" w:evenVBand="0" w:oddHBand="0" w:evenHBand="0" w:firstRowFirstColumn="0" w:firstRowLastColumn="0" w:lastRowFirstColumn="0" w:lastRowLastColumn="0"/>
+              <w:rPr>
+                <w:sz w:val="26"/>
+                <w:szCs w:val="26"/>
+              </w:rPr>
+            </w:pPr>
+            <w:r>
+              <w:rPr>
+                <w:sz w:val="26"/>
+                <w:szCs w:val="26"/>
+              </w:rPr>
+              <w:t>ID_NPP</w:t>
+            </w:r>
+          </w:p>
+        </w:tc>
+        <w:tc>
+          <w:tcPr>
+            <w:tcW w:w="3645" w:type="dxa"/>
+            <w:gridSpan w:val="2"/>
+            <w:tcBorders>
+              <w:top w:val="single" w:sz="4" w:space="0" w:color="auto"/>
+              <w:bottom w:val="single" w:sz="4" w:space="0" w:color="auto"/>
+            </w:tcBorders>
+            <w:shd w:val="clear" w:color="auto" w:fill="FFFFFF" w:themeFill="background1"/>
+          </w:tcPr>
+          <w:p>
+            <w:pPr>
+              <w:pStyle w:val="MyTable1"/>
+              <w:spacing w:line="360" w:lineRule="auto"/>
+              <w:cnfStyle w:val="000000000000" w:firstRow="0" w:lastRow="0" w:firstColumn="0" w:lastColumn="0" w:oddVBand="0" w:evenVBand="0" w:oddHBand="0" w:evenHBand="0" w:firstRowFirstColumn="0" w:firstRowLastColumn="0" w:lastRowFirstColumn="0" w:lastRowLastColumn="0"/>
+              <w:rPr>
+                <w:sz w:val="26"/>
+                <w:szCs w:val="26"/>
+              </w:rPr>
+            </w:pPr>
+            <w:r>
+              <w:rPr>
+                <w:sz w:val="26"/>
+                <w:szCs w:val="26"/>
+              </w:rPr>
+              <w:t>Mã nhà phân phối là thông tin xác định duy nhất một nhà phân phối</w:t>
+            </w:r>
+          </w:p>
+        </w:tc>
+      </w:tr>
+      <w:tr>
+        <w:trPr>
+          <w:cnfStyle w:val="000000100000" w:firstRow="0" w:lastRow="0" w:firstColumn="0" w:lastColumn="0" w:oddVBand="0" w:evenVBand="0" w:oddHBand="1" w:evenHBand="0" w:firstRowFirstColumn="0" w:firstRowLastColumn="0" w:lastRowFirstColumn="0" w:lastRowLastColumn="0"/>
+        </w:trPr>
+        <w:tc>
+          <w:tcPr>
+            <w:cnfStyle w:val="001000000000" w:firstRow="0" w:lastRow="0" w:firstColumn="1" w:lastColumn="0" w:oddVBand="0" w:evenVBand="0" w:oddHBand="0" w:evenHBand="0" w:firstRowFirstColumn="0" w:firstRowLastColumn="0" w:lastRowFirstColumn="0" w:lastRowLastColumn="0"/>
+            <w:tcW w:w="1867" w:type="dxa"/>
+            <w:vMerge/>
+            <w:shd w:val="clear" w:color="auto" w:fill="FFFFFF" w:themeFill="background1"/>
+          </w:tcPr>
+          <w:p>
+            <w:pPr>
+              <w:pStyle w:val="MyTable1"/>
+              <w:spacing w:line="360" w:lineRule="auto"/>
+              <w:rPr>
+                <w:sz w:val="26"/>
+                <w:szCs w:val="26"/>
+              </w:rPr>
+            </w:pPr>
+          </w:p>
+        </w:tc>
+        <w:tc>
+          <w:tcPr>
+            <w:tcW w:w="3645" w:type="dxa"/>
+            <w:tcBorders>
+              <w:top w:val="single" w:sz="4" w:space="0" w:color="auto"/>
+              <w:bottom w:val="single" w:sz="4" w:space="0" w:color="auto"/>
+            </w:tcBorders>
+            <w:shd w:val="clear" w:color="auto" w:fill="FFFFFF" w:themeFill="background1"/>
+          </w:tcPr>
+          <w:p>
+            <w:pPr>
+              <w:pStyle w:val="MyTable1"/>
+              <w:spacing w:line="360" w:lineRule="auto"/>
+              <w:cnfStyle w:val="000000100000" w:firstRow="0" w:lastRow="0" w:firstColumn="0" w:lastColumn="0" w:oddVBand="0" w:evenVBand="0" w:oddHBand="1" w:evenHBand="0" w:firstRowFirstColumn="0" w:firstRowLastColumn="0" w:lastRowFirstColumn="0" w:lastRowLastColumn="0"/>
+              <w:rPr>
+                <w:sz w:val="26"/>
+                <w:szCs w:val="26"/>
+              </w:rPr>
+            </w:pPr>
+            <w:r>
+              <w:rPr>
+                <w:sz w:val="26"/>
+                <w:szCs w:val="26"/>
+              </w:rPr>
+              <w:t>TenNPP</w:t>
+            </w:r>
+          </w:p>
+        </w:tc>
+        <w:tc>
+          <w:tcPr>
+            <w:tcW w:w="3645" w:type="dxa"/>
+            <w:gridSpan w:val="2"/>
+            <w:tcBorders>
+              <w:top w:val="single" w:sz="4" w:space="0" w:color="auto"/>
+              <w:bottom w:val="single" w:sz="4" w:space="0" w:color="auto"/>
+            </w:tcBorders>
+            <w:shd w:val="clear" w:color="auto" w:fill="FFFFFF" w:themeFill="background1"/>
+          </w:tcPr>
+          <w:p>
+            <w:pPr>
+              <w:pStyle w:val="MyTable1"/>
+              <w:spacing w:line="360" w:lineRule="auto"/>
+              <w:cnfStyle w:val="000000100000" w:firstRow="0" w:lastRow="0" w:firstColumn="0" w:lastColumn="0" w:oddVBand="0" w:evenVBand="0" w:oddHBand="1" w:evenHBand="0" w:firstRowFirstColumn="0" w:firstRowLastColumn="0" w:lastRowFirstColumn="0" w:lastRowLastColumn="0"/>
+              <w:rPr>
+                <w:sz w:val="26"/>
+                <w:szCs w:val="26"/>
+              </w:rPr>
+            </w:pPr>
+            <w:r>
+              <w:rPr>
+                <w:sz w:val="26"/>
+                <w:szCs w:val="26"/>
+              </w:rPr>
+              <w:t>Tên nhà phân phối</w:t>
+            </w:r>
+          </w:p>
+        </w:tc>
+      </w:tr>
+      <w:tr>
+        <w:trPr>
+          <w:trHeight w:val="458"/>
+        </w:trPr>
+        <w:tc>
+          <w:tcPr>
+            <w:cnfStyle w:val="001000000000" w:firstRow="0" w:lastRow="0" w:firstColumn="1" w:lastColumn="0" w:oddVBand="0" w:evenVBand="0" w:oddHBand="0" w:evenHBand="0" w:firstRowFirstColumn="0" w:firstRowLastColumn="0" w:lastRowFirstColumn="0" w:lastRowLastColumn="0"/>
+            <w:tcW w:w="1867" w:type="dxa"/>
+            <w:vMerge/>
+            <w:shd w:val="clear" w:color="auto" w:fill="FFFFFF" w:themeFill="background1"/>
+          </w:tcPr>
+          <w:p>
+            <w:pPr>
+              <w:pStyle w:val="MyTable1"/>
+              <w:spacing w:line="360" w:lineRule="auto"/>
+              <w:rPr>
+                <w:sz w:val="26"/>
+                <w:szCs w:val="26"/>
+              </w:rPr>
+            </w:pPr>
+          </w:p>
+        </w:tc>
+        <w:tc>
+          <w:tcPr>
+            <w:tcW w:w="3645" w:type="dxa"/>
+            <w:tcBorders>
+              <w:top w:val="single" w:sz="4" w:space="0" w:color="auto"/>
+              <w:bottom w:val="single" w:sz="4" w:space="0" w:color="auto"/>
+            </w:tcBorders>
+            <w:shd w:val="clear" w:color="auto" w:fill="FFFFFF" w:themeFill="background1"/>
+          </w:tcPr>
+          <w:p>
+            <w:pPr>
+              <w:pStyle w:val="MyTable1"/>
+              <w:spacing w:line="360" w:lineRule="auto"/>
+              <w:cnfStyle w:val="000000000000" w:firstRow="0" w:lastRow="0" w:firstColumn="0" w:lastColumn="0" w:oddVBand="0" w:evenVBand="0" w:oddHBand="0" w:evenHBand="0" w:firstRowFirstColumn="0" w:firstRowLastColumn="0" w:lastRowFirstColumn="0" w:lastRowLastColumn="0"/>
+              <w:rPr>
+                <w:sz w:val="26"/>
+                <w:szCs w:val="26"/>
+              </w:rPr>
+            </w:pPr>
+            <w:r>
+              <w:rPr>
+                <w:sz w:val="26"/>
+                <w:szCs w:val="26"/>
+              </w:rPr>
+              <w:t>DiaChi</w:t>
+            </w:r>
+          </w:p>
+        </w:tc>
+        <w:tc>
+          <w:tcPr>
+            <w:tcW w:w="3645" w:type="dxa"/>
+            <w:gridSpan w:val="2"/>
+            <w:tcBorders>
+              <w:top w:val="single" w:sz="4" w:space="0" w:color="auto"/>
+              <w:bottom w:val="single" w:sz="4" w:space="0" w:color="auto"/>
+            </w:tcBorders>
+            <w:shd w:val="clear" w:color="auto" w:fill="FFFFFF" w:themeFill="background1"/>
+          </w:tcPr>
+          <w:p>
+            <w:pPr>
+              <w:pStyle w:val="MyTable1"/>
+              <w:spacing w:line="360" w:lineRule="auto"/>
+              <w:cnfStyle w:val="000000000000" w:firstRow="0" w:lastRow="0" w:firstColumn="0" w:lastColumn="0" w:oddVBand="0" w:evenVBand="0" w:oddHBand="0" w:evenHBand="0" w:firstRowFirstColumn="0" w:firstRowLastColumn="0" w:lastRowFirstColumn="0" w:lastRowLastColumn="0"/>
+              <w:rPr>
+                <w:sz w:val="26"/>
+                <w:szCs w:val="26"/>
+              </w:rPr>
+            </w:pPr>
+            <w:r>
+              <w:rPr>
+                <w:sz w:val="26"/>
+                <w:szCs w:val="26"/>
+              </w:rPr>
+              <w:t>Địa chỉ của nhà phân phối</w:t>
+            </w:r>
+          </w:p>
+        </w:tc>
+      </w:tr>
+      <w:tr>
+        <w:trPr>
+          <w:cnfStyle w:val="000000100000" w:firstRow="0" w:lastRow="0" w:firstColumn="0" w:lastColumn="0" w:oddVBand="0" w:evenVBand="0" w:oddHBand="1" w:evenHBand="0" w:firstRowFirstColumn="0" w:firstRowLastColumn="0" w:lastRowFirstColumn="0" w:lastRowLastColumn="0"/>
+          <w:trHeight w:val="495"/>
+        </w:trPr>
+        <w:tc>
+          <w:tcPr>
+            <w:cnfStyle w:val="001000000000" w:firstRow="0" w:lastRow="0" w:firstColumn="1" w:lastColumn="0" w:oddVBand="0" w:evenVBand="0" w:oddHBand="0" w:evenHBand="0" w:firstRowFirstColumn="0" w:firstRowLastColumn="0" w:lastRowFirstColumn="0" w:lastRowLastColumn="0"/>
+            <w:tcW w:w="1867" w:type="dxa"/>
+            <w:vMerge/>
+            <w:shd w:val="clear" w:color="auto" w:fill="FFFFFF" w:themeFill="background1"/>
+          </w:tcPr>
+          <w:p>
+            <w:pPr>
+              <w:pStyle w:val="MyTable1"/>
+              <w:spacing w:line="360" w:lineRule="auto"/>
+              <w:rPr>
+                <w:sz w:val="26"/>
+                <w:szCs w:val="26"/>
+              </w:rPr>
+            </w:pPr>
+          </w:p>
+        </w:tc>
+        <w:tc>
+          <w:tcPr>
+            <w:tcW w:w="3645" w:type="dxa"/>
+            <w:tcBorders>
+              <w:top w:val="single" w:sz="4" w:space="0" w:color="auto"/>
+              <w:bottom w:val="single" w:sz="4" w:space="0" w:color="auto"/>
+            </w:tcBorders>
+            <w:shd w:val="clear" w:color="auto" w:fill="FFFFFF" w:themeFill="background1"/>
+          </w:tcPr>
+          <w:p>
+            <w:pPr>
+              <w:pStyle w:val="MyTable1"/>
+              <w:spacing w:line="360" w:lineRule="auto"/>
+              <w:cnfStyle w:val="000000100000" w:firstRow="0" w:lastRow="0" w:firstColumn="0" w:lastColumn="0" w:oddVBand="0" w:evenVBand="0" w:oddHBand="1" w:evenHBand="0" w:firstRowFirstColumn="0" w:firstRowLastColumn="0" w:lastRowFirstColumn="0" w:lastRowLastColumn="0"/>
+              <w:rPr>
+                <w:sz w:val="26"/>
+                <w:szCs w:val="26"/>
+              </w:rPr>
+            </w:pPr>
+            <w:r>
+              <w:rPr>
+                <w:sz w:val="26"/>
+                <w:szCs w:val="26"/>
+              </w:rPr>
+              <w:t>Email</w:t>
+            </w:r>
+          </w:p>
+        </w:tc>
+        <w:tc>
+          <w:tcPr>
+            <w:tcW w:w="3645" w:type="dxa"/>
+            <w:gridSpan w:val="2"/>
+            <w:tcBorders>
+              <w:top w:val="single" w:sz="4" w:space="0" w:color="auto"/>
+              <w:bottom w:val="single" w:sz="4" w:space="0" w:color="auto"/>
+            </w:tcBorders>
+            <w:shd w:val="clear" w:color="auto" w:fill="FFFFFF" w:themeFill="background1"/>
+          </w:tcPr>
+          <w:p>
+            <w:pPr>
+              <w:pStyle w:val="MyTable1"/>
+              <w:spacing w:line="360" w:lineRule="auto"/>
+              <w:cnfStyle w:val="000000100000" w:firstRow="0" w:lastRow="0" w:firstColumn="0" w:lastColumn="0" w:oddVBand="0" w:evenVBand="0" w:oddHBand="1" w:evenHBand="0" w:firstRowFirstColumn="0" w:firstRowLastColumn="0" w:lastRowFirstColumn="0" w:lastRowLastColumn="0"/>
+              <w:rPr>
+                <w:sz w:val="26"/>
+                <w:szCs w:val="26"/>
+              </w:rPr>
+            </w:pPr>
+            <w:r>
+              <w:rPr>
+                <w:sz w:val="26"/>
+                <w:szCs w:val="26"/>
+              </w:rPr>
+              <w:t>Thông tin email của nhà phân phối</w:t>
+            </w:r>
+          </w:p>
+        </w:tc>
+      </w:tr>
+      <w:tr>
+        <w:trPr>
+          <w:trHeight w:val="605"/>
+        </w:trPr>
+        <w:tc>
+          <w:tcPr>
+            <w:cnfStyle w:val="001000000000" w:firstRow="0" w:lastRow="0" w:firstColumn="1" w:lastColumn="0" w:oddVBand="0" w:evenVBand="0" w:oddHBand="0" w:evenHBand="0" w:firstRowFirstColumn="0" w:firstRowLastColumn="0" w:lastRowFirstColumn="0" w:lastRowLastColumn="0"/>
+            <w:tcW w:w="1867" w:type="dxa"/>
+            <w:vMerge/>
+            <w:shd w:val="clear" w:color="auto" w:fill="FFFFFF" w:themeFill="background1"/>
+          </w:tcPr>
+          <w:p>
+            <w:pPr>
+              <w:pStyle w:val="MyTable1"/>
+              <w:spacing w:line="360" w:lineRule="auto"/>
+              <w:rPr>
+                <w:sz w:val="26"/>
+                <w:szCs w:val="26"/>
+              </w:rPr>
+            </w:pPr>
+          </w:p>
+        </w:tc>
+        <w:tc>
+          <w:tcPr>
+            <w:tcW w:w="3645" w:type="dxa"/>
+            <w:tcBorders>
+              <w:top w:val="single" w:sz="4" w:space="0" w:color="auto"/>
+              <w:bottom w:val="single" w:sz="4" w:space="0" w:color="auto"/>
+            </w:tcBorders>
+            <w:shd w:val="clear" w:color="auto" w:fill="FFFFFF" w:themeFill="background1"/>
+          </w:tcPr>
+          <w:p>
+            <w:pPr>
+              <w:pStyle w:val="MyTable1"/>
+              <w:spacing w:line="360" w:lineRule="auto"/>
+              <w:cnfStyle w:val="000000000000" w:firstRow="0" w:lastRow="0" w:firstColumn="0" w:lastColumn="0" w:oddVBand="0" w:evenVBand="0" w:oddHBand="0" w:evenHBand="0" w:firstRowFirstColumn="0" w:firstRowLastColumn="0" w:lastRowFirstColumn="0" w:lastRowLastColumn="0"/>
+              <w:rPr>
+                <w:sz w:val="26"/>
+                <w:szCs w:val="26"/>
+              </w:rPr>
+            </w:pPr>
+            <w:r>
+              <w:rPr>
+                <w:sz w:val="26"/>
+                <w:szCs w:val="26"/>
+              </w:rPr>
+              <w:t>CongNoToiDa</w:t>
+            </w:r>
+          </w:p>
+        </w:tc>
+        <w:tc>
+          <w:tcPr>
+            <w:tcW w:w="3645" w:type="dxa"/>
+            <w:gridSpan w:val="2"/>
+            <w:tcBorders>
+              <w:top w:val="single" w:sz="4" w:space="0" w:color="auto"/>
+              <w:bottom w:val="single" w:sz="4" w:space="0" w:color="auto"/>
+            </w:tcBorders>
+            <w:shd w:val="clear" w:color="auto" w:fill="FFFFFF" w:themeFill="background1"/>
+          </w:tcPr>
+          <w:p>
+            <w:pPr>
+              <w:pStyle w:val="MyTable1"/>
+              <w:spacing w:line="360" w:lineRule="auto"/>
+              <w:cnfStyle w:val="000000000000" w:firstRow="0" w:lastRow="0" w:firstColumn="0" w:lastColumn="0" w:oddVBand="0" w:evenVBand="0" w:oddHBand="0" w:evenHBand="0" w:firstRowFirstColumn="0" w:firstRowLastColumn="0" w:lastRowFirstColumn="0" w:lastRowLastColumn="0"/>
+              <w:rPr>
+                <w:sz w:val="26"/>
+                <w:szCs w:val="26"/>
+              </w:rPr>
+            </w:pPr>
+            <w:r>
+              <w:rPr>
+                <w:sz w:val="26"/>
+                <w:szCs w:val="26"/>
+              </w:rPr>
+              <w:t>Công nợ tối đa mà nhà phân phối có thể nợ</w:t>
+            </w:r>
+          </w:p>
+        </w:tc>
+      </w:tr>
+      <w:tr>
+        <w:trPr>
+          <w:cnfStyle w:val="000000100000" w:firstRow="0" w:lastRow="0" w:firstColumn="0" w:lastColumn="0" w:oddVBand="0" w:evenVBand="0" w:oddHBand="1" w:evenHBand="0" w:firstRowFirstColumn="0" w:firstRowLastColumn="0" w:lastRowFirstColumn="0" w:lastRowLastColumn="0"/>
+          <w:trHeight w:val="675"/>
+        </w:trPr>
+        <w:tc>
+          <w:tcPr>
+            <w:cnfStyle w:val="001000000000" w:firstRow="0" w:lastRow="0" w:firstColumn="1" w:lastColumn="0" w:oddVBand="0" w:evenVBand="0" w:oddHBand="0" w:evenHBand="0" w:firstRowFirstColumn="0" w:firstRowLastColumn="0" w:lastRowFirstColumn="0" w:lastRowLastColumn="0"/>
+            <w:tcW w:w="1867" w:type="dxa"/>
+            <w:vMerge/>
+            <w:shd w:val="clear" w:color="auto" w:fill="FFFFFF" w:themeFill="background1"/>
+          </w:tcPr>
+          <w:p>
+            <w:pPr>
+              <w:pStyle w:val="MyTable1"/>
+              <w:spacing w:line="360" w:lineRule="auto"/>
+              <w:rPr>
+                <w:sz w:val="26"/>
+                <w:szCs w:val="26"/>
+              </w:rPr>
+            </w:pPr>
+          </w:p>
+        </w:tc>
+        <w:tc>
+          <w:tcPr>
+            <w:tcW w:w="3645" w:type="dxa"/>
+            <w:tcBorders>
+              <w:top w:val="single" w:sz="4" w:space="0" w:color="auto"/>
+              <w:bottom w:val="single" w:sz="4" w:space="0" w:color="auto"/>
+            </w:tcBorders>
+            <w:shd w:val="clear" w:color="auto" w:fill="FFFFFF" w:themeFill="background1"/>
+          </w:tcPr>
+          <w:p>
+            <w:pPr>
+              <w:pStyle w:val="MyTable1"/>
+              <w:spacing w:line="360" w:lineRule="auto"/>
+              <w:cnfStyle w:val="000000100000" w:firstRow="0" w:lastRow="0" w:firstColumn="0" w:lastColumn="0" w:oddVBand="0" w:evenVBand="0" w:oddHBand="1" w:evenHBand="0" w:firstRowFirstColumn="0" w:firstRowLastColumn="0" w:lastRowFirstColumn="0" w:lastRowLastColumn="0"/>
+              <w:rPr>
+                <w:sz w:val="26"/>
+                <w:szCs w:val="26"/>
+              </w:rPr>
+            </w:pPr>
+            <w:r>
+              <w:rPr>
+                <w:sz w:val="26"/>
+                <w:szCs w:val="26"/>
+              </w:rPr>
+              <w:t>TongCongNo</w:t>
+            </w:r>
+          </w:p>
+        </w:tc>
+        <w:tc>
+          <w:tcPr>
+            <w:tcW w:w="3645" w:type="dxa"/>
+            <w:gridSpan w:val="2"/>
+            <w:tcBorders>
+              <w:top w:val="single" w:sz="4" w:space="0" w:color="auto"/>
+              <w:bottom w:val="single" w:sz="4" w:space="0" w:color="auto"/>
+            </w:tcBorders>
+            <w:shd w:val="clear" w:color="auto" w:fill="FFFFFF" w:themeFill="background1"/>
+          </w:tcPr>
+          <w:p>
+            <w:pPr>
+              <w:pStyle w:val="MyTable1"/>
+              <w:spacing w:line="360" w:lineRule="auto"/>
+              <w:cnfStyle w:val="000000100000" w:firstRow="0" w:lastRow="0" w:firstColumn="0" w:lastColumn="0" w:oddVBand="0" w:evenVBand="0" w:oddHBand="1" w:evenHBand="0" w:firstRowFirstColumn="0" w:firstRowLastColumn="0" w:lastRowFirstColumn="0" w:lastRowLastColumn="0"/>
+              <w:rPr>
+                <w:sz w:val="26"/>
+                <w:szCs w:val="26"/>
+              </w:rPr>
+            </w:pPr>
+            <w:r>
+              <w:rPr>
+                <w:sz w:val="26"/>
+                <w:szCs w:val="26"/>
+              </w:rPr>
+              <w:t>Tổng công nợ của nhà phân phối</w:t>
+            </w:r>
+          </w:p>
+        </w:tc>
+      </w:tr>
+      <w:tr>
+        <w:tc>
+          <w:tcPr>
+            <w:cnfStyle w:val="001000000000" w:firstRow="0" w:lastRow="0" w:firstColumn="1" w:lastColumn="0" w:oddVBand="0" w:evenVBand="0" w:oddHBand="0" w:evenHBand="0" w:firstRowFirstColumn="0" w:firstRowLastColumn="0" w:lastRowFirstColumn="0" w:lastRowLastColumn="0"/>
+            <w:tcW w:w="1867" w:type="dxa"/>
+            <w:vMerge w:val="restart"/>
+            <w:shd w:val="clear" w:color="auto" w:fill="7F7F7F" w:themeFill="text1" w:themeFillTint="80"/>
+          </w:tcPr>
+          <w:p>
+            <w:pPr>
+              <w:pStyle w:val="MyTable1"/>
+              <w:spacing w:line="360" w:lineRule="auto"/>
+              <w:rPr>
+                <w:sz w:val="26"/>
+                <w:szCs w:val="26"/>
+              </w:rPr>
+            </w:pPr>
+            <w:r>
+              <w:rPr>
+                <w:sz w:val="26"/>
+                <w:szCs w:val="26"/>
+              </w:rPr>
+              <w:lastRenderedPageBreak/>
+              <w:t>Phương thức</w:t>
+            </w:r>
+          </w:p>
+        </w:tc>
+        <w:tc>
+          <w:tcPr>
+            <w:tcW w:w="3645" w:type="dxa"/>
+            <w:tcBorders>
+              <w:top w:val="single" w:sz="4" w:space="0" w:color="auto"/>
+              <w:bottom w:val="single" w:sz="4" w:space="0" w:color="auto"/>
+            </w:tcBorders>
+            <w:shd w:val="clear" w:color="auto" w:fill="7F7F7F" w:themeFill="text1" w:themeFillTint="80"/>
+          </w:tcPr>
+          <w:p>
+            <w:pPr>
+              <w:pStyle w:val="MyTable1"/>
+              <w:spacing w:line="360" w:lineRule="auto"/>
+              <w:cnfStyle w:val="000000000000" w:firstRow="0" w:lastRow="0" w:firstColumn="0" w:lastColumn="0" w:oddVBand="0" w:evenVBand="0" w:oddHBand="0" w:evenHBand="0" w:firstRowFirstColumn="0" w:firstRowLastColumn="0" w:lastRowFirstColumn="0" w:lastRowLastColumn="0"/>
+              <w:rPr>
+                <w:sz w:val="26"/>
+                <w:szCs w:val="26"/>
+              </w:rPr>
+            </w:pPr>
+            <w:r>
+              <w:rPr>
+                <w:sz w:val="26"/>
+                <w:szCs w:val="26"/>
+              </w:rPr>
+              <w:t>Tên phương thức</w:t>
+            </w:r>
+          </w:p>
+        </w:tc>
+        <w:tc>
+          <w:tcPr>
+            <w:tcW w:w="3645" w:type="dxa"/>
+            <w:gridSpan w:val="2"/>
+            <w:tcBorders>
+              <w:top w:val="single" w:sz="4" w:space="0" w:color="auto"/>
+              <w:bottom w:val="single" w:sz="4" w:space="0" w:color="auto"/>
+            </w:tcBorders>
+            <w:shd w:val="clear" w:color="auto" w:fill="7F7F7F" w:themeFill="text1" w:themeFillTint="80"/>
+          </w:tcPr>
+          <w:p>
+            <w:pPr>
+              <w:pStyle w:val="MyTable1"/>
+              <w:spacing w:line="360" w:lineRule="auto"/>
+              <w:cnfStyle w:val="000000000000" w:firstRow="0" w:lastRow="0" w:firstColumn="0" w:lastColumn="0" w:oddVBand="0" w:evenVBand="0" w:oddHBand="0" w:evenHBand="0" w:firstRowFirstColumn="0" w:firstRowLastColumn="0" w:lastRowFirstColumn="0" w:lastRowLastColumn="0"/>
+              <w:rPr>
+                <w:sz w:val="26"/>
+                <w:szCs w:val="26"/>
+              </w:rPr>
+            </w:pPr>
+            <w:r>
+              <w:rPr>
+                <w:sz w:val="26"/>
+                <w:szCs w:val="26"/>
+              </w:rPr>
+              <w:t>Mô tả</w:t>
+            </w:r>
+          </w:p>
+        </w:tc>
+      </w:tr>
+      <w:tr>
+        <w:trPr>
+          <w:cnfStyle w:val="000000100000" w:firstRow="0" w:lastRow="0" w:firstColumn="0" w:lastColumn="0" w:oddVBand="0" w:evenVBand="0" w:oddHBand="1" w:evenHBand="0" w:firstRowFirstColumn="0" w:firstRowLastColumn="0" w:lastRowFirstColumn="0" w:lastRowLastColumn="0"/>
+        </w:trPr>
+        <w:tc>
+          <w:tcPr>
+            <w:cnfStyle w:val="001000000000" w:firstRow="0" w:lastRow="0" w:firstColumn="1" w:lastColumn="0" w:oddVBand="0" w:evenVBand="0" w:oddHBand="0" w:evenHBand="0" w:firstRowFirstColumn="0" w:firstRowLastColumn="0" w:lastRowFirstColumn="0" w:lastRowLastColumn="0"/>
+            <w:tcW w:w="1867" w:type="dxa"/>
+            <w:vMerge/>
+            <w:shd w:val="clear" w:color="auto" w:fill="FFFFFF" w:themeFill="background1"/>
+          </w:tcPr>
+          <w:p>
+            <w:pPr>
+              <w:pStyle w:val="MyTable1"/>
+              <w:spacing w:line="360" w:lineRule="auto"/>
+              <w:rPr>
+                <w:sz w:val="26"/>
+                <w:szCs w:val="26"/>
+              </w:rPr>
+            </w:pPr>
+          </w:p>
+        </w:tc>
+        <w:tc>
+          <w:tcPr>
+            <w:tcW w:w="3645" w:type="dxa"/>
+            <w:tcBorders>
+              <w:top w:val="single" w:sz="4" w:space="0" w:color="auto"/>
+              <w:bottom w:val="single" w:sz="4" w:space="0" w:color="auto"/>
+            </w:tcBorders>
+            <w:shd w:val="clear" w:color="auto" w:fill="FFFFFF" w:themeFill="background1"/>
+          </w:tcPr>
+          <w:p>
+            <w:pPr>
+              <w:pStyle w:val="MyTable1"/>
+              <w:spacing w:line="360" w:lineRule="auto"/>
+              <w:cnfStyle w:val="000000100000" w:firstRow="0" w:lastRow="0" w:firstColumn="0" w:lastColumn="0" w:oddVBand="0" w:evenVBand="0" w:oddHBand="1" w:evenHBand="0" w:firstRowFirstColumn="0" w:firstRowLastColumn="0" w:lastRowFirstColumn="0" w:lastRowLastColumn="0"/>
+              <w:rPr>
+                <w:sz w:val="26"/>
+                <w:szCs w:val="26"/>
+              </w:rPr>
+            </w:pPr>
+            <w:r>
+              <w:rPr>
+                <w:sz w:val="26"/>
+                <w:szCs w:val="26"/>
+              </w:rPr>
+              <w:t>KiemTraThoiHanHopDong()</w:t>
+            </w:r>
+          </w:p>
+        </w:tc>
+        <w:tc>
+          <w:tcPr>
+            <w:tcW w:w="3645" w:type="dxa"/>
+            <w:gridSpan w:val="2"/>
+            <w:tcBorders>
+              <w:top w:val="single" w:sz="4" w:space="0" w:color="auto"/>
+              <w:bottom w:val="single" w:sz="4" w:space="0" w:color="auto"/>
+            </w:tcBorders>
+            <w:shd w:val="clear" w:color="auto" w:fill="FFFFFF" w:themeFill="background1"/>
+          </w:tcPr>
+          <w:p>
+            <w:pPr>
+              <w:pStyle w:val="MyTable1"/>
+              <w:spacing w:line="360" w:lineRule="auto"/>
+              <w:cnfStyle w:val="000000100000" w:firstRow="0" w:lastRow="0" w:firstColumn="0" w:lastColumn="0" w:oddVBand="0" w:evenVBand="0" w:oddHBand="1" w:evenHBand="0" w:firstRowFirstColumn="0" w:firstRowLastColumn="0" w:lastRowFirstColumn="0" w:lastRowLastColumn="0"/>
+              <w:rPr>
+                <w:sz w:val="26"/>
+                <w:szCs w:val="26"/>
+              </w:rPr>
+            </w:pPr>
+            <w:r>
+              <w:rPr>
+                <w:sz w:val="26"/>
+                <w:szCs w:val="26"/>
+              </w:rPr>
+              <w:t xml:space="preserve">Phương thức dùng để kiểm tra hợp đồng của nhà phân phối có còn hạn hay không </w:t>
+            </w:r>
+          </w:p>
+        </w:tc>
+      </w:tr>
+      <w:tr>
+        <w:tc>
+          <w:tcPr>
+            <w:cnfStyle w:val="001000000000" w:firstRow="0" w:lastRow="0" w:firstColumn="1" w:lastColumn="0" w:oddVBand="0" w:evenVBand="0" w:oddHBand="0" w:evenHBand="0" w:firstRowFirstColumn="0" w:firstRowLastColumn="0" w:lastRowFirstColumn="0" w:lastRowLastColumn="0"/>
+            <w:tcW w:w="1867" w:type="dxa"/>
+            <w:vMerge w:val="restart"/>
+            <w:shd w:val="clear" w:color="auto" w:fill="7F7F7F" w:themeFill="text1" w:themeFillTint="80"/>
+          </w:tcPr>
+          <w:p>
+            <w:pPr>
+              <w:pStyle w:val="MyTable1"/>
+              <w:spacing w:line="360" w:lineRule="auto"/>
+              <w:rPr>
+                <w:sz w:val="26"/>
+                <w:szCs w:val="26"/>
+              </w:rPr>
+            </w:pPr>
+            <w:r>
+              <w:rPr>
+                <w:sz w:val="26"/>
+                <w:szCs w:val="26"/>
+              </w:rPr>
+              <w:t>Quan hệ</w:t>
+            </w:r>
+          </w:p>
+        </w:tc>
+        <w:tc>
+          <w:tcPr>
+            <w:tcW w:w="3645" w:type="dxa"/>
+            <w:tcBorders>
+              <w:top w:val="single" w:sz="4" w:space="0" w:color="auto"/>
+              <w:bottom w:val="single" w:sz="4" w:space="0" w:color="auto"/>
+            </w:tcBorders>
+            <w:shd w:val="clear" w:color="auto" w:fill="7F7F7F" w:themeFill="text1" w:themeFillTint="80"/>
+          </w:tcPr>
+          <w:p>
+            <w:pPr>
+              <w:pStyle w:val="MyTable1"/>
+              <w:spacing w:line="360" w:lineRule="auto"/>
+              <w:cnfStyle w:val="000000000000" w:firstRow="0" w:lastRow="0" w:firstColumn="0" w:lastColumn="0" w:oddVBand="0" w:evenVBand="0" w:oddHBand="0" w:evenHBand="0" w:firstRowFirstColumn="0" w:firstRowLastColumn="0" w:lastRowFirstColumn="0" w:lastRowLastColumn="0"/>
+              <w:rPr>
+                <w:sz w:val="26"/>
+                <w:szCs w:val="26"/>
+              </w:rPr>
+            </w:pPr>
+            <w:r>
+              <w:rPr>
+                <w:sz w:val="26"/>
+                <w:szCs w:val="26"/>
+              </w:rPr>
+              <w:t>Tên lớp</w:t>
+            </w:r>
+          </w:p>
+        </w:tc>
+        <w:tc>
+          <w:tcPr>
+            <w:tcW w:w="3645" w:type="dxa"/>
+            <w:gridSpan w:val="2"/>
+            <w:tcBorders>
+              <w:top w:val="single" w:sz="4" w:space="0" w:color="auto"/>
+              <w:bottom w:val="single" w:sz="4" w:space="0" w:color="auto"/>
+            </w:tcBorders>
+            <w:shd w:val="clear" w:color="auto" w:fill="7F7F7F" w:themeFill="text1" w:themeFillTint="80"/>
+          </w:tcPr>
+          <w:p>
+            <w:pPr>
+              <w:pStyle w:val="MyTable1"/>
+              <w:spacing w:line="360" w:lineRule="auto"/>
+              <w:cnfStyle w:val="000000000000" w:firstRow="0" w:lastRow="0" w:firstColumn="0" w:lastColumn="0" w:oddVBand="0" w:evenVBand="0" w:oddHBand="0" w:evenHBand="0" w:firstRowFirstColumn="0" w:firstRowLastColumn="0" w:lastRowFirstColumn="0" w:lastRowLastColumn="0"/>
+              <w:rPr>
+                <w:sz w:val="26"/>
+                <w:szCs w:val="26"/>
+              </w:rPr>
+            </w:pPr>
+            <w:r>
+              <w:rPr>
+                <w:sz w:val="26"/>
+                <w:szCs w:val="26"/>
+              </w:rPr>
+              <w:t>Mô tả</w:t>
+            </w:r>
+          </w:p>
+        </w:tc>
+      </w:tr>
+      <w:tr>
+        <w:trPr>
+          <w:cnfStyle w:val="000000100000" w:firstRow="0" w:lastRow="0" w:firstColumn="0" w:lastColumn="0" w:oddVBand="0" w:evenVBand="0" w:oddHBand="1" w:evenHBand="0" w:firstRowFirstColumn="0" w:firstRowLastColumn="0" w:lastRowFirstColumn="0" w:lastRowLastColumn="0"/>
+          <w:trHeight w:val="1412"/>
+        </w:trPr>
+        <w:tc>
+          <w:tcPr>
+            <w:cnfStyle w:val="001000000000" w:firstRow="0" w:lastRow="0" w:firstColumn="1" w:lastColumn="0" w:oddVBand="0" w:evenVBand="0" w:oddHBand="0" w:evenHBand="0" w:firstRowFirstColumn="0" w:firstRowLastColumn="0" w:lastRowFirstColumn="0" w:lastRowLastColumn="0"/>
+            <w:tcW w:w="1867" w:type="dxa"/>
+            <w:vMerge/>
+            <w:shd w:val="clear" w:color="auto" w:fill="7F7F7F" w:themeFill="text1" w:themeFillTint="80"/>
+          </w:tcPr>
+          <w:p>
+            <w:pPr>
+              <w:pStyle w:val="MyTable1"/>
+              <w:spacing w:line="360" w:lineRule="auto"/>
+              <w:rPr>
+                <w:sz w:val="26"/>
+                <w:szCs w:val="26"/>
+              </w:rPr>
+            </w:pPr>
+          </w:p>
+        </w:tc>
+        <w:tc>
+          <w:tcPr>
+            <w:tcW w:w="3645" w:type="dxa"/>
+            <w:tcBorders>
+              <w:top w:val="single" w:sz="4" w:space="0" w:color="auto"/>
+              <w:bottom w:val="single" w:sz="4" w:space="0" w:color="auto"/>
+            </w:tcBorders>
+            <w:shd w:val="clear" w:color="auto" w:fill="FFFFFF" w:themeFill="background1"/>
+          </w:tcPr>
+          <w:p>
+            <w:pPr>
+              <w:pStyle w:val="MyTable1"/>
+              <w:spacing w:line="360" w:lineRule="auto"/>
+              <w:cnfStyle w:val="000000100000" w:firstRow="0" w:lastRow="0" w:firstColumn="0" w:lastColumn="0" w:oddVBand="0" w:evenVBand="0" w:oddHBand="1" w:evenHBand="0" w:firstRowFirstColumn="0" w:firstRowLastColumn="0" w:lastRowFirstColumn="0" w:lastRowLastColumn="0"/>
+              <w:rPr>
+                <w:sz w:val="26"/>
+                <w:szCs w:val="26"/>
+              </w:rPr>
+            </w:pPr>
+            <w:r>
+              <w:rPr>
+                <w:sz w:val="26"/>
+                <w:szCs w:val="26"/>
+              </w:rPr>
+              <w:t>DonDatHang</w:t>
+            </w:r>
+          </w:p>
+        </w:tc>
+        <w:tc>
+          <w:tcPr>
+            <w:tcW w:w="3645" w:type="dxa"/>
+            <w:gridSpan w:val="2"/>
+            <w:tcBorders>
+              <w:top w:val="single" w:sz="4" w:space="0" w:color="auto"/>
+              <w:bottom w:val="single" w:sz="4" w:space="0" w:color="auto"/>
+            </w:tcBorders>
+            <w:shd w:val="clear" w:color="auto" w:fill="FFFFFF" w:themeFill="background1"/>
+          </w:tcPr>
+          <w:p>
+            <w:pPr>
+              <w:pStyle w:val="MyTable1"/>
+              <w:spacing w:line="360" w:lineRule="auto"/>
+              <w:cnfStyle w:val="000000100000" w:firstRow="0" w:lastRow="0" w:firstColumn="0" w:lastColumn="0" w:oddVBand="0" w:evenVBand="0" w:oddHBand="1" w:evenHBand="0" w:firstRowFirstColumn="0" w:firstRowLastColumn="0" w:lastRowFirstColumn="0" w:lastRowLastColumn="0"/>
+              <w:rPr>
+                <w:sz w:val="26"/>
+                <w:szCs w:val="26"/>
+              </w:rPr>
+            </w:pPr>
+            <w:r>
+              <w:rPr>
+                <w:sz w:val="26"/>
+                <w:szCs w:val="26"/>
+              </w:rPr>
+              <w:t>Nhà phân phối có quan hệ với đơn đặt hàng, một nhà phân phối có nhiều đơn đặt hàng. Một đơn đặt hàng thuộc một nhà phân phối</w:t>
+            </w:r>
+          </w:p>
+        </w:tc>
+      </w:tr>
+      <w:tr>
+        <w:trPr>
+          <w:trHeight w:val="1605"/>
+        </w:trPr>
+        <w:tc>
+          <w:tcPr>
+            <w:cnfStyle w:val="001000000000" w:firstRow="0" w:lastRow="0" w:firstColumn="1" w:lastColumn="0" w:oddVBand="0" w:evenVBand="0" w:oddHBand="0" w:evenHBand="0" w:firstRowFirstColumn="0" w:firstRowLastColumn="0" w:lastRowFirstColumn="0" w:lastRowLastColumn="0"/>
+            <w:tcW w:w="1867" w:type="dxa"/>
+            <w:vMerge/>
+            <w:shd w:val="clear" w:color="auto" w:fill="7F7F7F" w:themeFill="text1" w:themeFillTint="80"/>
+          </w:tcPr>
+          <w:p>
+            <w:pPr>
+              <w:pStyle w:val="MyTable1"/>
+              <w:spacing w:line="360" w:lineRule="auto"/>
+              <w:rPr>
+                <w:sz w:val="26"/>
+                <w:szCs w:val="26"/>
+              </w:rPr>
+            </w:pPr>
+          </w:p>
+        </w:tc>
+        <w:tc>
+          <w:tcPr>
+            <w:tcW w:w="3645" w:type="dxa"/>
+            <w:tcBorders>
+              <w:top w:val="single" w:sz="4" w:space="0" w:color="auto"/>
+              <w:bottom w:val="single" w:sz="4" w:space="0" w:color="auto"/>
+            </w:tcBorders>
+            <w:shd w:val="clear" w:color="auto" w:fill="FFFFFF" w:themeFill="background1"/>
+          </w:tcPr>
+          <w:p>
+            <w:pPr>
+              <w:pStyle w:val="MyTable1"/>
+              <w:spacing w:line="360" w:lineRule="auto"/>
+              <w:cnfStyle w:val="000000000000" w:firstRow="0" w:lastRow="0" w:firstColumn="0" w:lastColumn="0" w:oddVBand="0" w:evenVBand="0" w:oddHBand="0" w:evenHBand="0" w:firstRowFirstColumn="0" w:firstRowLastColumn="0" w:lastRowFirstColumn="0" w:lastRowLastColumn="0"/>
+              <w:rPr>
+                <w:sz w:val="26"/>
+                <w:szCs w:val="26"/>
+              </w:rPr>
+            </w:pPr>
+            <w:r>
+              <w:rPr>
+                <w:sz w:val="26"/>
+                <w:szCs w:val="26"/>
+              </w:rPr>
+              <w:t>NguoiLienHeGiaoHang</w:t>
+            </w:r>
+          </w:p>
+        </w:tc>
+        <w:tc>
+          <w:tcPr>
+            <w:tcW w:w="3645" w:type="dxa"/>
+            <w:gridSpan w:val="2"/>
+            <w:tcBorders>
+              <w:top w:val="single" w:sz="4" w:space="0" w:color="auto"/>
+              <w:bottom w:val="single" w:sz="4" w:space="0" w:color="auto"/>
+            </w:tcBorders>
+            <w:shd w:val="clear" w:color="auto" w:fill="FFFFFF" w:themeFill="background1"/>
+          </w:tcPr>
+          <w:p>
+            <w:pPr>
+              <w:pStyle w:val="MyTable1"/>
+              <w:spacing w:line="360" w:lineRule="auto"/>
+              <w:cnfStyle w:val="000000000000" w:firstRow="0" w:lastRow="0" w:firstColumn="0" w:lastColumn="0" w:oddVBand="0" w:evenVBand="0" w:oddHBand="0" w:evenHBand="0" w:firstRowFirstColumn="0" w:firstRowLastColumn="0" w:lastRowFirstColumn="0" w:lastRowLastColumn="0"/>
+              <w:rPr>
+                <w:sz w:val="26"/>
+                <w:szCs w:val="26"/>
+              </w:rPr>
+            </w:pPr>
+            <w:r>
+              <w:rPr>
+                <w:sz w:val="26"/>
+                <w:szCs w:val="26"/>
+              </w:rPr>
+              <w:t>Nhà phân phối có quan hệ với người liên hệ giao hàng, một nhà phân phối có nhiều người liên hệ giao hàng. Một người liên hệ giao hàng thuộc một nhà phân phói</w:t>
+            </w:r>
+          </w:p>
+        </w:tc>
+      </w:tr>
+      <w:tr>
+        <w:trPr>
+          <w:cnfStyle w:val="000000100000" w:firstRow="0" w:lastRow="0" w:firstColumn="0" w:lastColumn="0" w:oddVBand="0" w:evenVBand="0" w:oddHBand="1" w:evenHBand="0" w:firstRowFirstColumn="0" w:firstRowLastColumn="0" w:lastRowFirstColumn="0" w:lastRowLastColumn="0"/>
+          <w:trHeight w:val="1475"/>
+        </w:trPr>
+        <w:tc>
+          <w:tcPr>
+            <w:cnfStyle w:val="001000000000" w:firstRow="0" w:lastRow="0" w:firstColumn="1" w:lastColumn="0" w:oddVBand="0" w:evenVBand="0" w:oddHBand="0" w:evenHBand="0" w:firstRowFirstColumn="0" w:firstRowLastColumn="0" w:lastRowFirstColumn="0" w:lastRowLastColumn="0"/>
+            <w:tcW w:w="1867" w:type="dxa"/>
+            <w:vMerge/>
+            <w:shd w:val="clear" w:color="auto" w:fill="7F7F7F" w:themeFill="text1" w:themeFillTint="80"/>
+          </w:tcPr>
+          <w:p>
+            <w:pPr>
+              <w:pStyle w:val="MyTable1"/>
+              <w:spacing w:line="360" w:lineRule="auto"/>
+              <w:rPr>
+                <w:sz w:val="26"/>
+                <w:szCs w:val="26"/>
+              </w:rPr>
+            </w:pPr>
+          </w:p>
+        </w:tc>
+        <w:tc>
+          <w:tcPr>
+            <w:tcW w:w="3645" w:type="dxa"/>
+            <w:tcBorders>
+              <w:top w:val="single" w:sz="4" w:space="0" w:color="auto"/>
+              <w:bottom w:val="single" w:sz="4" w:space="0" w:color="auto"/>
+            </w:tcBorders>
+            <w:shd w:val="clear" w:color="auto" w:fill="FFFFFF" w:themeFill="background1"/>
+          </w:tcPr>
+          <w:p>
+            <w:pPr>
+              <w:pStyle w:val="MyTable1"/>
+              <w:spacing w:line="360" w:lineRule="auto"/>
+              <w:cnfStyle w:val="000000100000" w:firstRow="0" w:lastRow="0" w:firstColumn="0" w:lastColumn="0" w:oddVBand="0" w:evenVBand="0" w:oddHBand="1" w:evenHBand="0" w:firstRowFirstColumn="0" w:firstRowLastColumn="0" w:lastRowFirstColumn="0" w:lastRowLastColumn="0"/>
+              <w:rPr>
+                <w:sz w:val="26"/>
+                <w:szCs w:val="26"/>
+              </w:rPr>
+            </w:pPr>
+            <w:r>
+              <w:rPr>
+                <w:sz w:val="26"/>
+                <w:szCs w:val="26"/>
+              </w:rPr>
+              <w:t>Kho</w:t>
+            </w:r>
+          </w:p>
+        </w:tc>
+        <w:tc>
+          <w:tcPr>
+            <w:tcW w:w="3645" w:type="dxa"/>
+            <w:gridSpan w:val="2"/>
+            <w:tcBorders>
+              <w:top w:val="single" w:sz="4" w:space="0" w:color="auto"/>
+              <w:bottom w:val="single" w:sz="4" w:space="0" w:color="auto"/>
+            </w:tcBorders>
+            <w:shd w:val="clear" w:color="auto" w:fill="FFFFFF" w:themeFill="background1"/>
+          </w:tcPr>
+          <w:p>
+            <w:pPr>
+              <w:pStyle w:val="MyTable1"/>
+              <w:spacing w:line="360" w:lineRule="auto"/>
+              <w:cnfStyle w:val="000000100000" w:firstRow="0" w:lastRow="0" w:firstColumn="0" w:lastColumn="0" w:oddVBand="0" w:evenVBand="0" w:oddHBand="1" w:evenHBand="0" w:firstRowFirstColumn="0" w:firstRowLastColumn="0" w:lastRowFirstColumn="0" w:lastRowLastColumn="0"/>
+              <w:rPr>
+                <w:sz w:val="26"/>
+                <w:szCs w:val="26"/>
+              </w:rPr>
+            </w:pPr>
+            <w:r>
+              <w:rPr>
+                <w:sz w:val="26"/>
+                <w:szCs w:val="26"/>
+              </w:rPr>
+              <w:t>Nhà phân phối có quan hệ với kho, một nhà phân phối có nhiều kho. Một kho thuộc một nhà phân phối</w:t>
+            </w:r>
+          </w:p>
+        </w:tc>
+      </w:tr>
+    </w:tbl>
+    <w:p>
+      <w:pPr>
+        <w:spacing w:before="0" w:after="160" w:line="259" w:lineRule="auto"/>
+        <w:ind w:left="0" w:firstLine="0"/>
+        <w:rPr>
+          <w:rFonts w:ascii="Times New Roman" w:hAnsi="Times New Roman" w:cs="Times New Roman"/>
+          <w:noProof/>
+          <w:sz w:val="26"/>
+          <w:szCs w:val="26"/>
+          <w:lang w:val="en-US"/>
+        </w:rPr>
+      </w:pPr>
+    </w:p>
+    <w:p>
+      <w:pPr>
+        <w:pStyle w:val="TuNormal"/>
+        <w:numPr>
+          <w:ilvl w:val="0"/>
+          <w:numId w:val="0"/>
+        </w:numPr>
+        <w:spacing w:line="360" w:lineRule="auto"/>
+      </w:pPr>
+      <w:r>
+        <w:rPr>
+          <w:noProof/>
+        </w:rPr>
+        <w:tab/>
+      </w:r>
+      <w:r>
+        <w:t>LoaiSanPham</w:t>
+      </w:r>
+    </w:p>
+    <w:tbl>
+      <w:tblPr>
+        <w:tblStyle w:val="PlainTable11"/>
+        <w:tblW w:w="9157" w:type="dxa"/>
+        <w:tblInd w:w="198" w:type="dxa"/>
+        <w:tblLook w:val="04A0" w:firstRow="1" w:lastRow="0" w:firstColumn="1" w:lastColumn="0" w:noHBand="0" w:noVBand="1"/>
+      </w:tblPr>
+      <w:tblGrid>
+        <w:gridCol w:w="1867"/>
+        <w:gridCol w:w="3645"/>
+        <w:gridCol w:w="788"/>
+        <w:gridCol w:w="2857"/>
+      </w:tblGrid>
+      <w:tr>
+        <w:trPr>
+          <w:cnfStyle w:val="100000000000" w:firstRow="1" w:lastRow="0" w:firstColumn="0" w:lastColumn="0" w:oddVBand="0" w:evenVBand="0" w:oddHBand="0" w:evenHBand="0" w:firstRowFirstColumn="0" w:firstRowLastColumn="0" w:lastRowFirstColumn="0" w:lastRowLastColumn="0"/>
+          <w:trHeight w:val="539"/>
+        </w:trPr>
+        <w:tc>
+          <w:tcPr>
+            <w:cnfStyle w:val="001000000000" w:firstRow="0" w:lastRow="0" w:firstColumn="1" w:lastColumn="0" w:oddVBand="0" w:evenVBand="0" w:oddHBand="0" w:evenHBand="0" w:firstRowFirstColumn="0" w:firstRowLastColumn="0" w:lastRowFirstColumn="0" w:lastRowLastColumn="0"/>
+            <w:tcW w:w="1867" w:type="dxa"/>
+            <w:vMerge w:val="restart"/>
+            <w:tcBorders>
+              <w:top w:val="single" w:sz="4" w:space="0" w:color="auto"/>
+              <w:left w:val="single" w:sz="4" w:space="0" w:color="auto"/>
+              <w:bottom w:val="single" w:sz="4" w:space="0" w:color="auto"/>
+              <w:right w:val="single" w:sz="4" w:space="0" w:color="auto"/>
+            </w:tcBorders>
+            <w:shd w:val="clear" w:color="auto" w:fill="BFBFBF" w:themeFill="background1" w:themeFillShade="BF"/>
+          </w:tcPr>
+          <w:p>
+            <w:pPr>
+              <w:pStyle w:val="MyTable1"/>
+              <w:spacing w:line="360" w:lineRule="auto"/>
+              <w:rPr>
+                <w:sz w:val="26"/>
+                <w:szCs w:val="26"/>
+              </w:rPr>
+            </w:pPr>
+            <w:r>
+              <w:rPr>
+                <w:sz w:val="26"/>
+                <w:szCs w:val="26"/>
+              </w:rPr>
+              <w:t>Tên class</w:t>
+            </w:r>
+          </w:p>
+        </w:tc>
+        <w:tc>
+          <w:tcPr>
+            <w:tcW w:w="4433" w:type="dxa"/>
+            <w:gridSpan w:val="2"/>
+            <w:vMerge w:val="restart"/>
+            <w:tcBorders>
+              <w:top w:val="single" w:sz="4" w:space="0" w:color="auto"/>
+              <w:left w:val="single" w:sz="4" w:space="0" w:color="auto"/>
+              <w:bottom w:val="single" w:sz="4" w:space="0" w:color="auto"/>
+              <w:right w:val="single" w:sz="4" w:space="0" w:color="auto"/>
+            </w:tcBorders>
+            <w:shd w:val="clear" w:color="auto" w:fill="BFBFBF" w:themeFill="background1" w:themeFillShade="BF"/>
+          </w:tcPr>
+          <w:p>
+            <w:pPr>
+              <w:pStyle w:val="MyTable1"/>
+              <w:spacing w:line="360" w:lineRule="auto"/>
+              <w:cnfStyle w:val="100000000000" w:firstRow="1" w:lastRow="0" w:firstColumn="0" w:lastColumn="0" w:oddVBand="0" w:evenVBand="0" w:oddHBand="0" w:evenHBand="0" w:firstRowFirstColumn="0" w:firstRowLastColumn="0" w:lastRowFirstColumn="0" w:lastRowLastColumn="0"/>
+              <w:rPr>
+                <w:sz w:val="26"/>
+                <w:szCs w:val="26"/>
+              </w:rPr>
+            </w:pPr>
+            <w:r>
+              <w:rPr>
+                <w:sz w:val="26"/>
+                <w:szCs w:val="26"/>
+              </w:rPr>
+              <w:t>LoaiSanPham</w:t>
+            </w:r>
+          </w:p>
+        </w:tc>
+        <w:tc>
+          <w:tcPr>
+            <w:tcW w:w="2857" w:type="dxa"/>
+            <w:tcBorders>
+              <w:top w:val="single" w:sz="4" w:space="0" w:color="auto"/>
+              <w:left w:val="single" w:sz="4" w:space="0" w:color="auto"/>
+              <w:bottom w:val="single" w:sz="4" w:space="0" w:color="auto"/>
+              <w:right w:val="single" w:sz="4" w:space="0" w:color="auto"/>
+            </w:tcBorders>
+            <w:shd w:val="clear" w:color="auto" w:fill="BFBFBF" w:themeFill="background1" w:themeFillShade="BF"/>
+          </w:tcPr>
+          <w:p>
+            <w:pPr>
+              <w:pStyle w:val="MyTable1"/>
+              <w:spacing w:line="360" w:lineRule="auto"/>
+              <w:cnfStyle w:val="100000000000" w:firstRow="1" w:lastRow="0" w:firstColumn="0" w:lastColumn="0" w:oddVBand="0" w:evenVBand="0" w:oddHBand="0" w:evenHBand="0" w:firstRowFirstColumn="0" w:firstRowLastColumn="0" w:lastRowFirstColumn="0" w:lastRowLastColumn="0"/>
+              <w:rPr>
+                <w:sz w:val="26"/>
+                <w:szCs w:val="26"/>
+              </w:rPr>
+            </w:pPr>
+            <w:r>
+              <w:rPr>
+                <w:sz w:val="26"/>
+                <w:szCs w:val="26"/>
+              </w:rPr>
+              <w:t>Mã số: CLS_08</w:t>
+            </w:r>
+          </w:p>
+        </w:tc>
+      </w:tr>
+      <w:tr>
+        <w:trPr>
+          <w:cnfStyle w:val="000000100000" w:firstRow="0" w:lastRow="0" w:firstColumn="0" w:lastColumn="0" w:oddVBand="0" w:evenVBand="0" w:oddHBand="1" w:evenHBand="0" w:firstRowFirstColumn="0" w:firstRowLastColumn="0" w:lastRowFirstColumn="0" w:lastRowLastColumn="0"/>
+          <w:trHeight w:val="699"/>
+        </w:trPr>
+        <w:tc>
+          <w:tcPr>
+            <w:cnfStyle w:val="001000000000" w:firstRow="0" w:lastRow="0" w:firstColumn="1" w:lastColumn="0" w:oddVBand="0" w:evenVBand="0" w:oddHBand="0" w:evenHBand="0" w:firstRowFirstColumn="0" w:firstRowLastColumn="0" w:lastRowFirstColumn="0" w:lastRowLastColumn="0"/>
+            <w:tcW w:w="1867" w:type="dxa"/>
+            <w:vMerge/>
+            <w:tcBorders>
+              <w:top w:val="single" w:sz="4" w:space="0" w:color="auto"/>
+              <w:left w:val="single" w:sz="4" w:space="0" w:color="auto"/>
+              <w:bottom w:val="single" w:sz="4" w:space="0" w:color="auto"/>
+              <w:right w:val="single" w:sz="4" w:space="0" w:color="auto"/>
+            </w:tcBorders>
+            <w:shd w:val="clear" w:color="auto" w:fill="BFBFBF" w:themeFill="background1" w:themeFillShade="BF"/>
+          </w:tcPr>
+          <w:p>
+            <w:pPr>
+              <w:pStyle w:val="MyTable1"/>
+              <w:spacing w:line="360" w:lineRule="auto"/>
+              <w:rPr>
+                <w:sz w:val="26"/>
+                <w:szCs w:val="26"/>
+              </w:rPr>
+            </w:pPr>
+          </w:p>
+        </w:tc>
+        <w:tc>
+          <w:tcPr>
+            <w:tcW w:w="4433" w:type="dxa"/>
+            <w:gridSpan w:val="2"/>
+            <w:vMerge/>
+            <w:tcBorders>
+              <w:top w:val="single" w:sz="4" w:space="0" w:color="auto"/>
+              <w:left w:val="single" w:sz="4" w:space="0" w:color="auto"/>
+              <w:bottom w:val="single" w:sz="4" w:space="0" w:color="auto"/>
+              <w:right w:val="single" w:sz="4" w:space="0" w:color="auto"/>
+            </w:tcBorders>
+            <w:shd w:val="clear" w:color="auto" w:fill="BFBFBF" w:themeFill="background1" w:themeFillShade="BF"/>
+          </w:tcPr>
+          <w:p>
+            <w:pPr>
+              <w:pStyle w:val="MyTable1"/>
+              <w:spacing w:line="360" w:lineRule="auto"/>
+              <w:cnfStyle w:val="000000100000" w:firstRow="0" w:lastRow="0" w:firstColumn="0" w:lastColumn="0" w:oddVBand="0" w:evenVBand="0" w:oddHBand="1" w:evenHBand="0" w:firstRowFirstColumn="0" w:firstRowLastColumn="0" w:lastRowFirstColumn="0" w:lastRowLastColumn="0"/>
+              <w:rPr>
+                <w:sz w:val="26"/>
+                <w:szCs w:val="26"/>
+              </w:rPr>
+            </w:pPr>
+          </w:p>
+        </w:tc>
+        <w:tc>
+          <w:tcPr>
+            <w:tcW w:w="2857" w:type="dxa"/>
+            <w:tcBorders>
+              <w:top w:val="single" w:sz="4" w:space="0" w:color="auto"/>
+              <w:left w:val="single" w:sz="4" w:space="0" w:color="auto"/>
+              <w:bottom w:val="single" w:sz="4" w:space="0" w:color="auto"/>
+              <w:right w:val="single" w:sz="4" w:space="0" w:color="auto"/>
+            </w:tcBorders>
+            <w:shd w:val="clear" w:color="auto" w:fill="BFBFBF" w:themeFill="background1" w:themeFillShade="BF"/>
+          </w:tcPr>
+          <w:p>
+            <w:pPr>
+              <w:pStyle w:val="MyTable1"/>
+              <w:spacing w:line="360" w:lineRule="auto"/>
+              <w:cnfStyle w:val="000000100000" w:firstRow="0" w:lastRow="0" w:firstColumn="0" w:lastColumn="0" w:oddVBand="0" w:evenVBand="0" w:oddHBand="1" w:evenHBand="0" w:firstRowFirstColumn="0" w:firstRowLastColumn="0" w:lastRowFirstColumn="0" w:lastRowLastColumn="0"/>
+              <w:rPr>
+                <w:sz w:val="26"/>
+                <w:szCs w:val="26"/>
+              </w:rPr>
+            </w:pPr>
+            <w:r>
+              <w:rPr>
+                <w:sz w:val="26"/>
+                <w:szCs w:val="26"/>
+              </w:rPr>
+              <w:t>Tham chiếu: [UCCN-01] [UCCN-08][R2]</w:t>
+            </w:r>
+          </w:p>
+        </w:tc>
+      </w:tr>
+      <w:tr>
+        <w:tc>
+          <w:tcPr>
+            <w:cnfStyle w:val="001000000000" w:firstRow="0" w:lastRow="0" w:firstColumn="1" w:lastColumn="0" w:oddVBand="0" w:evenVBand="0" w:oddHBand="0" w:evenHBand="0" w:firstRowFirstColumn="0" w:firstRowLastColumn="0" w:lastRowFirstColumn="0" w:lastRowLastColumn="0"/>
+            <w:tcW w:w="1867" w:type="dxa"/>
+            <w:tcBorders>
+              <w:top w:val="single" w:sz="4" w:space="0" w:color="auto"/>
+              <w:bottom w:val="single" w:sz="4" w:space="0" w:color="auto"/>
+            </w:tcBorders>
+            <w:shd w:val="clear" w:color="auto" w:fill="auto"/>
+          </w:tcPr>
+          <w:p>
+            <w:pPr>
+              <w:pStyle w:val="MyTable1"/>
+              <w:spacing w:line="360" w:lineRule="auto"/>
+              <w:rPr>
+                <w:sz w:val="26"/>
+                <w:szCs w:val="26"/>
+              </w:rPr>
+            </w:pPr>
+            <w:r>
+              <w:rPr>
+                <w:sz w:val="26"/>
+                <w:szCs w:val="26"/>
+              </w:rPr>
+              <w:t>Mô tả</w:t>
+            </w:r>
+          </w:p>
+        </w:tc>
+        <w:tc>
+          <w:tcPr>
+            <w:tcW w:w="7290" w:type="dxa"/>
+            <w:gridSpan w:val="3"/>
+            <w:tcBorders>
+              <w:top w:val="single" w:sz="4" w:space="0" w:color="auto"/>
+              <w:bottom w:val="single" w:sz="4" w:space="0" w:color="auto"/>
+            </w:tcBorders>
+            <w:shd w:val="clear" w:color="auto" w:fill="auto"/>
+          </w:tcPr>
+          <w:p>
+            <w:pPr>
+              <w:pStyle w:val="MyTable1"/>
+              <w:spacing w:line="360" w:lineRule="auto"/>
+              <w:cnfStyle w:val="000000000000" w:firstRow="0" w:lastRow="0" w:firstColumn="0" w:lastColumn="0" w:oddVBand="0" w:evenVBand="0" w:oddHBand="0" w:evenHBand="0" w:firstRowFirstColumn="0" w:firstRowLastColumn="0" w:lastRowFirstColumn="0" w:lastRowLastColumn="0"/>
+              <w:rPr>
+                <w:sz w:val="26"/>
+                <w:szCs w:val="26"/>
+              </w:rPr>
+            </w:pPr>
+            <w:r>
+              <w:rPr>
+                <w:sz w:val="26"/>
+                <w:szCs w:val="26"/>
+              </w:rPr>
+              <w:t>Lưu trữ thông tin các loại sản phẩm của công ty</w:t>
+            </w:r>
+          </w:p>
+        </w:tc>
+      </w:tr>
+      <w:tr>
+        <w:trPr>
+          <w:cnfStyle w:val="000000100000" w:firstRow="0" w:lastRow="0" w:firstColumn="0" w:lastColumn="0" w:oddVBand="0" w:evenVBand="0" w:oddHBand="1" w:evenHBand="0" w:firstRowFirstColumn="0" w:firstRowLastColumn="0" w:lastRowFirstColumn="0" w:lastRowLastColumn="0"/>
+        </w:trPr>
+        <w:tc>
+          <w:tcPr>
+            <w:cnfStyle w:val="001000000000" w:firstRow="0" w:lastRow="0" w:firstColumn="1" w:lastColumn="0" w:oddVBand="0" w:evenVBand="0" w:oddHBand="0" w:evenHBand="0" w:firstRowFirstColumn="0" w:firstRowLastColumn="0" w:lastRowFirstColumn="0" w:lastRowLastColumn="0"/>
+            <w:tcW w:w="1867" w:type="dxa"/>
+            <w:vMerge w:val="restart"/>
+            <w:tcBorders>
+              <w:top w:val="single" w:sz="4" w:space="0" w:color="auto"/>
+            </w:tcBorders>
+            <w:shd w:val="clear" w:color="auto" w:fill="7F7F7F" w:themeFill="text1" w:themeFillTint="80"/>
+          </w:tcPr>
+          <w:p>
+            <w:pPr>
+              <w:pStyle w:val="MyTable1"/>
+              <w:spacing w:line="360" w:lineRule="auto"/>
+              <w:rPr>
+                <w:sz w:val="26"/>
+                <w:szCs w:val="26"/>
+              </w:rPr>
+            </w:pPr>
+            <w:r>
+              <w:rPr>
+                <w:sz w:val="26"/>
+                <w:szCs w:val="26"/>
+              </w:rPr>
+              <w:t>Thuộc tính</w:t>
+            </w:r>
+          </w:p>
+        </w:tc>
+        <w:tc>
+          <w:tcPr>
+            <w:tcW w:w="3645" w:type="dxa"/>
+            <w:tcBorders>
+              <w:top w:val="single" w:sz="4" w:space="0" w:color="auto"/>
+              <w:bottom w:val="single" w:sz="4" w:space="0" w:color="auto"/>
+            </w:tcBorders>
+            <w:shd w:val="clear" w:color="auto" w:fill="7F7F7F" w:themeFill="text1" w:themeFillTint="80"/>
+          </w:tcPr>
+          <w:p>
+            <w:pPr>
+              <w:pStyle w:val="MyTable1"/>
+              <w:spacing w:line="360" w:lineRule="auto"/>
+              <w:cnfStyle w:val="000000100000" w:firstRow="0" w:lastRow="0" w:firstColumn="0" w:lastColumn="0" w:oddVBand="0" w:evenVBand="0" w:oddHBand="1" w:evenHBand="0" w:firstRowFirstColumn="0" w:firstRowLastColumn="0" w:lastRowFirstColumn="0" w:lastRowLastColumn="0"/>
+              <w:rPr>
+                <w:sz w:val="26"/>
+                <w:szCs w:val="26"/>
+              </w:rPr>
+            </w:pPr>
+            <w:r>
+              <w:rPr>
+                <w:sz w:val="26"/>
+                <w:szCs w:val="26"/>
+              </w:rPr>
+              <w:t>Tên thuộc tính</w:t>
+            </w:r>
+          </w:p>
+        </w:tc>
+        <w:tc>
+          <w:tcPr>
+            <w:tcW w:w="3645" w:type="dxa"/>
+            <w:gridSpan w:val="2"/>
+            <w:tcBorders>
+              <w:top w:val="single" w:sz="4" w:space="0" w:color="auto"/>
+              <w:bottom w:val="single" w:sz="4" w:space="0" w:color="auto"/>
+            </w:tcBorders>
+            <w:shd w:val="clear" w:color="auto" w:fill="7F7F7F" w:themeFill="text1" w:themeFillTint="80"/>
+          </w:tcPr>
+          <w:p>
+            <w:pPr>
+              <w:pStyle w:val="MyTable1"/>
+              <w:spacing w:line="360" w:lineRule="auto"/>
+              <w:cnfStyle w:val="000000100000" w:firstRow="0" w:lastRow="0" w:firstColumn="0" w:lastColumn="0" w:oddVBand="0" w:evenVBand="0" w:oddHBand="1" w:evenHBand="0" w:firstRowFirstColumn="0" w:firstRowLastColumn="0" w:lastRowFirstColumn="0" w:lastRowLastColumn="0"/>
+              <w:rPr>
+                <w:sz w:val="26"/>
+                <w:szCs w:val="26"/>
+              </w:rPr>
+            </w:pPr>
+            <w:r>
+              <w:rPr>
+                <w:sz w:val="26"/>
+                <w:szCs w:val="26"/>
+              </w:rPr>
+              <w:t>Mô tả</w:t>
+            </w:r>
+          </w:p>
+        </w:tc>
+      </w:tr>
+      <w:tr>
+        <w:trPr>
+          <w:trHeight w:val="800"/>
+        </w:trPr>
+        <w:tc>
+          <w:tcPr>
+            <w:cnfStyle w:val="001000000000" w:firstRow="0" w:lastRow="0" w:firstColumn="1" w:lastColumn="0" w:oddVBand="0" w:evenVBand="0" w:oddHBand="0" w:evenHBand="0" w:firstRowFirstColumn="0" w:firstRowLastColumn="0" w:lastRowFirstColumn="0" w:lastRowLastColumn="0"/>
+            <w:tcW w:w="1867" w:type="dxa"/>
+            <w:vMerge/>
+            <w:shd w:val="clear" w:color="auto" w:fill="FFFFFF" w:themeFill="background1"/>
+          </w:tcPr>
+          <w:p>
+            <w:pPr>
+              <w:pStyle w:val="MyTable1"/>
+              <w:spacing w:line="360" w:lineRule="auto"/>
+              <w:rPr>
+                <w:sz w:val="26"/>
+                <w:szCs w:val="26"/>
+              </w:rPr>
+            </w:pPr>
+          </w:p>
+        </w:tc>
+        <w:tc>
+          <w:tcPr>
+            <w:tcW w:w="3645" w:type="dxa"/>
+            <w:tcBorders>
+              <w:top w:val="single" w:sz="4" w:space="0" w:color="auto"/>
+              <w:bottom w:val="single" w:sz="4" w:space="0" w:color="auto"/>
+            </w:tcBorders>
+            <w:shd w:val="clear" w:color="auto" w:fill="FFFFFF" w:themeFill="background1"/>
+          </w:tcPr>
+          <w:p>
+            <w:pPr>
+              <w:pStyle w:val="MyTable1"/>
+              <w:spacing w:line="360" w:lineRule="auto"/>
+              <w:cnfStyle w:val="000000000000" w:firstRow="0" w:lastRow="0" w:firstColumn="0" w:lastColumn="0" w:oddVBand="0" w:evenVBand="0" w:oddHBand="0" w:evenHBand="0" w:firstRowFirstColumn="0" w:firstRowLastColumn="0" w:lastRowFirstColumn="0" w:lastRowLastColumn="0"/>
+              <w:rPr>
+                <w:sz w:val="26"/>
+                <w:szCs w:val="26"/>
+              </w:rPr>
+            </w:pPr>
+            <w:r>
+              <w:rPr>
+                <w:sz w:val="26"/>
+                <w:szCs w:val="26"/>
+              </w:rPr>
+              <w:t>ID_LoaiSP</w:t>
+            </w:r>
+          </w:p>
+        </w:tc>
+        <w:tc>
+          <w:tcPr>
+            <w:tcW w:w="3645" w:type="dxa"/>
+            <w:gridSpan w:val="2"/>
+            <w:tcBorders>
+              <w:top w:val="single" w:sz="4" w:space="0" w:color="auto"/>
+              <w:bottom w:val="single" w:sz="4" w:space="0" w:color="auto"/>
+            </w:tcBorders>
+            <w:shd w:val="clear" w:color="auto" w:fill="FFFFFF" w:themeFill="background1"/>
+          </w:tcPr>
+          <w:p>
+            <w:pPr>
+              <w:pStyle w:val="MyTable1"/>
+              <w:spacing w:line="360" w:lineRule="auto"/>
+              <w:cnfStyle w:val="000000000000" w:firstRow="0" w:lastRow="0" w:firstColumn="0" w:lastColumn="0" w:oddVBand="0" w:evenVBand="0" w:oddHBand="0" w:evenHBand="0" w:firstRowFirstColumn="0" w:firstRowLastColumn="0" w:lastRowFirstColumn="0" w:lastRowLastColumn="0"/>
+              <w:rPr>
+                <w:sz w:val="26"/>
+                <w:szCs w:val="26"/>
+              </w:rPr>
+            </w:pPr>
+            <w:r>
+              <w:rPr>
+                <w:sz w:val="26"/>
+                <w:szCs w:val="26"/>
+              </w:rPr>
+              <w:t>Mã loại sản phẩm là thông tin xác định duy nhất một sản phẩm</w:t>
+            </w:r>
+          </w:p>
+        </w:tc>
+      </w:tr>
+      <w:tr>
+        <w:trPr>
+          <w:cnfStyle w:val="000000100000" w:firstRow="0" w:lastRow="0" w:firstColumn="0" w:lastColumn="0" w:oddVBand="0" w:evenVBand="0" w:oddHBand="1" w:evenHBand="0" w:firstRowFirstColumn="0" w:firstRowLastColumn="0" w:lastRowFirstColumn="0" w:lastRowLastColumn="0"/>
+          <w:trHeight w:val="818"/>
+        </w:trPr>
+        <w:tc>
+          <w:tcPr>
+            <w:cnfStyle w:val="001000000000" w:firstRow="0" w:lastRow="0" w:firstColumn="1" w:lastColumn="0" w:oddVBand="0" w:evenVBand="0" w:oddHBand="0" w:evenHBand="0" w:firstRowFirstColumn="0" w:firstRowLastColumn="0" w:lastRowFirstColumn="0" w:lastRowLastColumn="0"/>
+            <w:tcW w:w="1867" w:type="dxa"/>
+            <w:vMerge/>
+            <w:shd w:val="clear" w:color="auto" w:fill="FFFFFF" w:themeFill="background1"/>
+          </w:tcPr>
+          <w:p>
+            <w:pPr>
+              <w:pStyle w:val="MyTable1"/>
+              <w:spacing w:line="360" w:lineRule="auto"/>
+              <w:rPr>
+                <w:sz w:val="26"/>
+                <w:szCs w:val="26"/>
+              </w:rPr>
+            </w:pPr>
+          </w:p>
+        </w:tc>
+        <w:tc>
+          <w:tcPr>
+            <w:tcW w:w="3645" w:type="dxa"/>
+            <w:tcBorders>
+              <w:top w:val="single" w:sz="4" w:space="0" w:color="auto"/>
+              <w:bottom w:val="single" w:sz="4" w:space="0" w:color="auto"/>
+            </w:tcBorders>
+            <w:shd w:val="clear" w:color="auto" w:fill="FFFFFF" w:themeFill="background1"/>
+          </w:tcPr>
+          <w:p>
+            <w:pPr>
+              <w:pStyle w:val="MyTable1"/>
+              <w:spacing w:line="360" w:lineRule="auto"/>
+              <w:cnfStyle w:val="000000100000" w:firstRow="0" w:lastRow="0" w:firstColumn="0" w:lastColumn="0" w:oddVBand="0" w:evenVBand="0" w:oddHBand="1" w:evenHBand="0" w:firstRowFirstColumn="0" w:firstRowLastColumn="0" w:lastRowFirstColumn="0" w:lastRowLastColumn="0"/>
+              <w:rPr>
+                <w:sz w:val="26"/>
+                <w:szCs w:val="26"/>
+              </w:rPr>
+            </w:pPr>
+            <w:r>
+              <w:rPr>
+                <w:sz w:val="26"/>
+                <w:szCs w:val="26"/>
+              </w:rPr>
+              <w:t>TenLoaiSP</w:t>
+            </w:r>
+          </w:p>
+        </w:tc>
+        <w:tc>
+          <w:tcPr>
+            <w:tcW w:w="3645" w:type="dxa"/>
+            <w:gridSpan w:val="2"/>
+            <w:tcBorders>
+              <w:top w:val="single" w:sz="4" w:space="0" w:color="auto"/>
+              <w:bottom w:val="single" w:sz="4" w:space="0" w:color="auto"/>
+            </w:tcBorders>
+            <w:shd w:val="clear" w:color="auto" w:fill="FFFFFF" w:themeFill="background1"/>
+          </w:tcPr>
+          <w:p>
+            <w:pPr>
+              <w:pStyle w:val="MyTable1"/>
+              <w:spacing w:line="360" w:lineRule="auto"/>
+              <w:cnfStyle w:val="000000100000" w:firstRow="0" w:lastRow="0" w:firstColumn="0" w:lastColumn="0" w:oddVBand="0" w:evenVBand="0" w:oddHBand="1" w:evenHBand="0" w:firstRowFirstColumn="0" w:firstRowLastColumn="0" w:lastRowFirstColumn="0" w:lastRowLastColumn="0"/>
+              <w:rPr>
+                <w:sz w:val="26"/>
+                <w:szCs w:val="26"/>
+              </w:rPr>
+            </w:pPr>
+            <w:r>
+              <w:rPr>
+                <w:sz w:val="26"/>
+                <w:szCs w:val="26"/>
+              </w:rPr>
+              <w:t>Tên loại sản phẩm (ví dụ như sữa không đường, sữa có đường,…)</w:t>
+            </w:r>
+          </w:p>
+        </w:tc>
+      </w:tr>
+      <w:tr>
+        <w:tc>
+          <w:tcPr>
+            <w:cnfStyle w:val="001000000000" w:firstRow="0" w:lastRow="0" w:firstColumn="1" w:lastColumn="0" w:oddVBand="0" w:evenVBand="0" w:oddHBand="0" w:evenHBand="0" w:firstRowFirstColumn="0" w:firstRowLastColumn="0" w:lastRowFirstColumn="0" w:lastRowLastColumn="0"/>
+            <w:tcW w:w="1867" w:type="dxa"/>
+            <w:vMerge w:val="restart"/>
+            <w:shd w:val="clear" w:color="auto" w:fill="7F7F7F" w:themeFill="text1" w:themeFillTint="80"/>
+          </w:tcPr>
+          <w:p>
+            <w:pPr>
+              <w:pStyle w:val="MyTable1"/>
+              <w:spacing w:line="360" w:lineRule="auto"/>
+              <w:rPr>
+                <w:sz w:val="26"/>
+                <w:szCs w:val="26"/>
+              </w:rPr>
+            </w:pPr>
+            <w:r>
+              <w:rPr>
+                <w:sz w:val="26"/>
+                <w:szCs w:val="26"/>
+              </w:rPr>
+              <w:t>Phương thức</w:t>
+            </w:r>
+          </w:p>
+        </w:tc>
+        <w:tc>
+          <w:tcPr>
+            <w:tcW w:w="3645" w:type="dxa"/>
+            <w:tcBorders>
+              <w:top w:val="single" w:sz="4" w:space="0" w:color="auto"/>
+              <w:bottom w:val="single" w:sz="4" w:space="0" w:color="auto"/>
+            </w:tcBorders>
+            <w:shd w:val="clear" w:color="auto" w:fill="7F7F7F" w:themeFill="text1" w:themeFillTint="80"/>
+          </w:tcPr>
+          <w:p>
+            <w:pPr>
+              <w:pStyle w:val="MyTable1"/>
+              <w:spacing w:line="360" w:lineRule="auto"/>
+              <w:cnfStyle w:val="000000000000" w:firstRow="0" w:lastRow="0" w:firstColumn="0" w:lastColumn="0" w:oddVBand="0" w:evenVBand="0" w:oddHBand="0" w:evenHBand="0" w:firstRowFirstColumn="0" w:firstRowLastColumn="0" w:lastRowFirstColumn="0" w:lastRowLastColumn="0"/>
+              <w:rPr>
+                <w:sz w:val="26"/>
+                <w:szCs w:val="26"/>
+              </w:rPr>
+            </w:pPr>
+            <w:r>
+              <w:rPr>
+                <w:sz w:val="26"/>
+                <w:szCs w:val="26"/>
+              </w:rPr>
+              <w:t>Tên phương thức</w:t>
+            </w:r>
+          </w:p>
+        </w:tc>
+        <w:tc>
+          <w:tcPr>
+            <w:tcW w:w="3645" w:type="dxa"/>
+            <w:gridSpan w:val="2"/>
+            <w:tcBorders>
+              <w:top w:val="single" w:sz="4" w:space="0" w:color="auto"/>
+              <w:bottom w:val="single" w:sz="4" w:space="0" w:color="auto"/>
+            </w:tcBorders>
+            <w:shd w:val="clear" w:color="auto" w:fill="7F7F7F" w:themeFill="text1" w:themeFillTint="80"/>
+          </w:tcPr>
+          <w:p>
+            <w:pPr>
+              <w:pStyle w:val="MyTable1"/>
+              <w:spacing w:line="360" w:lineRule="auto"/>
+              <w:cnfStyle w:val="000000000000" w:firstRow="0" w:lastRow="0" w:firstColumn="0" w:lastColumn="0" w:oddVBand="0" w:evenVBand="0" w:oddHBand="0" w:evenHBand="0" w:firstRowFirstColumn="0" w:firstRowLastColumn="0" w:lastRowFirstColumn="0" w:lastRowLastColumn="0"/>
+              <w:rPr>
+                <w:sz w:val="26"/>
+                <w:szCs w:val="26"/>
+              </w:rPr>
+            </w:pPr>
+            <w:r>
+              <w:rPr>
+                <w:sz w:val="26"/>
+                <w:szCs w:val="26"/>
+              </w:rPr>
+              <w:t>Mô tả</w:t>
+            </w:r>
+          </w:p>
+        </w:tc>
+      </w:tr>
+      <w:tr>
+        <w:trPr>
+          <w:cnfStyle w:val="000000100000" w:firstRow="0" w:lastRow="0" w:firstColumn="0" w:lastColumn="0" w:oddVBand="0" w:evenVBand="0" w:oddHBand="1" w:evenHBand="0" w:firstRowFirstColumn="0" w:firstRowLastColumn="0" w:lastRowFirstColumn="0" w:lastRowLastColumn="0"/>
+        </w:trPr>
+        <w:tc>
+          <w:tcPr>
+            <w:cnfStyle w:val="001000000000" w:firstRow="0" w:lastRow="0" w:firstColumn="1" w:lastColumn="0" w:oddVBand="0" w:evenVBand="0" w:oddHBand="0" w:evenHBand="0" w:firstRowFirstColumn="0" w:firstRowLastColumn="0" w:lastRowFirstColumn="0" w:lastRowLastColumn="0"/>
+            <w:tcW w:w="1867" w:type="dxa"/>
+            <w:vMerge/>
+            <w:shd w:val="clear" w:color="auto" w:fill="FFFFFF" w:themeFill="background1"/>
+          </w:tcPr>
+          <w:p>
+            <w:pPr>
+              <w:pStyle w:val="MyTable1"/>
+              <w:spacing w:line="360" w:lineRule="auto"/>
+              <w:rPr>
+                <w:sz w:val="26"/>
+                <w:szCs w:val="26"/>
+              </w:rPr>
+            </w:pPr>
+          </w:p>
+        </w:tc>
+        <w:tc>
+          <w:tcPr>
+            <w:tcW w:w="3645" w:type="dxa"/>
+            <w:tcBorders>
+              <w:top w:val="single" w:sz="4" w:space="0" w:color="auto"/>
+              <w:bottom w:val="single" w:sz="4" w:space="0" w:color="auto"/>
+            </w:tcBorders>
+            <w:shd w:val="clear" w:color="auto" w:fill="FFFFFF" w:themeFill="background1"/>
+          </w:tcPr>
+          <w:p>
+            <w:pPr>
+              <w:pStyle w:val="MyTable1"/>
+              <w:spacing w:line="360" w:lineRule="auto"/>
+              <w:cnfStyle w:val="000000100000" w:firstRow="0" w:lastRow="0" w:firstColumn="0" w:lastColumn="0" w:oddVBand="0" w:evenVBand="0" w:oddHBand="1" w:evenHBand="0" w:firstRowFirstColumn="0" w:firstRowLastColumn="0" w:lastRowFirstColumn="0" w:lastRowLastColumn="0"/>
+              <w:rPr>
+                <w:sz w:val="26"/>
+                <w:szCs w:val="26"/>
+              </w:rPr>
+            </w:pPr>
+            <w:r>
+              <w:rPr>
+                <w:sz w:val="26"/>
+                <w:szCs w:val="26"/>
+              </w:rPr>
+              <w:t>Không có</w:t>
+            </w:r>
+          </w:p>
+        </w:tc>
+        <w:tc>
+          <w:tcPr>
+            <w:tcW w:w="3645" w:type="dxa"/>
+            <w:gridSpan w:val="2"/>
+            <w:tcBorders>
+              <w:top w:val="single" w:sz="4" w:space="0" w:color="auto"/>
+              <w:bottom w:val="single" w:sz="4" w:space="0" w:color="auto"/>
+            </w:tcBorders>
+            <w:shd w:val="clear" w:color="auto" w:fill="FFFFFF" w:themeFill="background1"/>
+          </w:tcPr>
+          <w:p>
+            <w:pPr>
+              <w:pStyle w:val="MyTable1"/>
+              <w:spacing w:line="360" w:lineRule="auto"/>
+              <w:cnfStyle w:val="000000100000" w:firstRow="0" w:lastRow="0" w:firstColumn="0" w:lastColumn="0" w:oddVBand="0" w:evenVBand="0" w:oddHBand="1" w:evenHBand="0" w:firstRowFirstColumn="0" w:firstRowLastColumn="0" w:lastRowFirstColumn="0" w:lastRowLastColumn="0"/>
+              <w:rPr>
+                <w:sz w:val="26"/>
+                <w:szCs w:val="26"/>
+              </w:rPr>
+            </w:pPr>
+          </w:p>
+        </w:tc>
+      </w:tr>
+      <w:tr>
+        <w:tc>
+          <w:tcPr>
+            <w:cnfStyle w:val="001000000000" w:firstRow="0" w:lastRow="0" w:firstColumn="1" w:lastColumn="0" w:oddVBand="0" w:evenVBand="0" w:oddHBand="0" w:evenHBand="0" w:firstRowFirstColumn="0" w:firstRowLastColumn="0" w:lastRowFirstColumn="0" w:lastRowLastColumn="0"/>
+            <w:tcW w:w="1867" w:type="dxa"/>
+            <w:vMerge w:val="restart"/>
+            <w:shd w:val="clear" w:color="auto" w:fill="7F7F7F" w:themeFill="text1" w:themeFillTint="80"/>
+          </w:tcPr>
+          <w:p>
+            <w:pPr>
+              <w:pStyle w:val="MyTable1"/>
+              <w:spacing w:line="360" w:lineRule="auto"/>
+              <w:rPr>
+                <w:sz w:val="26"/>
+                <w:szCs w:val="26"/>
+              </w:rPr>
+            </w:pPr>
+            <w:r>
+              <w:rPr>
+                <w:sz w:val="26"/>
+                <w:szCs w:val="26"/>
+              </w:rPr>
+              <w:t>Quan hệ</w:t>
+            </w:r>
+          </w:p>
+        </w:tc>
+        <w:tc>
+          <w:tcPr>
+            <w:tcW w:w="3645" w:type="dxa"/>
+            <w:tcBorders>
+              <w:top w:val="single" w:sz="4" w:space="0" w:color="auto"/>
+              <w:bottom w:val="single" w:sz="4" w:space="0" w:color="auto"/>
+            </w:tcBorders>
+            <w:shd w:val="clear" w:color="auto" w:fill="7F7F7F" w:themeFill="text1" w:themeFillTint="80"/>
+          </w:tcPr>
+          <w:p>
+            <w:pPr>
+              <w:pStyle w:val="MyTable1"/>
+              <w:spacing w:line="360" w:lineRule="auto"/>
+              <w:cnfStyle w:val="000000000000" w:firstRow="0" w:lastRow="0" w:firstColumn="0" w:lastColumn="0" w:oddVBand="0" w:evenVBand="0" w:oddHBand="0" w:evenHBand="0" w:firstRowFirstColumn="0" w:firstRowLastColumn="0" w:lastRowFirstColumn="0" w:lastRowLastColumn="0"/>
+              <w:rPr>
+                <w:sz w:val="26"/>
+                <w:szCs w:val="26"/>
+              </w:rPr>
+            </w:pPr>
+            <w:r>
+              <w:rPr>
+                <w:sz w:val="26"/>
+                <w:szCs w:val="26"/>
+              </w:rPr>
+              <w:t>Tên lớp</w:t>
+            </w:r>
+          </w:p>
+        </w:tc>
+        <w:tc>
+          <w:tcPr>
+            <w:tcW w:w="3645" w:type="dxa"/>
+            <w:gridSpan w:val="2"/>
+            <w:tcBorders>
+              <w:top w:val="single" w:sz="4" w:space="0" w:color="auto"/>
+              <w:bottom w:val="single" w:sz="4" w:space="0" w:color="auto"/>
+            </w:tcBorders>
+            <w:shd w:val="clear" w:color="auto" w:fill="7F7F7F" w:themeFill="text1" w:themeFillTint="80"/>
+          </w:tcPr>
+          <w:p>
+            <w:pPr>
+              <w:pStyle w:val="MyTable1"/>
+              <w:spacing w:line="360" w:lineRule="auto"/>
+              <w:cnfStyle w:val="000000000000" w:firstRow="0" w:lastRow="0" w:firstColumn="0" w:lastColumn="0" w:oddVBand="0" w:evenVBand="0" w:oddHBand="0" w:evenHBand="0" w:firstRowFirstColumn="0" w:firstRowLastColumn="0" w:lastRowFirstColumn="0" w:lastRowLastColumn="0"/>
+              <w:rPr>
+                <w:sz w:val="26"/>
+                <w:szCs w:val="26"/>
+              </w:rPr>
+            </w:pPr>
+            <w:r>
+              <w:rPr>
+                <w:sz w:val="26"/>
+                <w:szCs w:val="26"/>
+              </w:rPr>
+              <w:t>Mô tả</w:t>
+            </w:r>
+          </w:p>
+        </w:tc>
+      </w:tr>
+      <w:tr>
+        <w:trPr>
+          <w:cnfStyle w:val="000000100000" w:firstRow="0" w:lastRow="0" w:firstColumn="0" w:lastColumn="0" w:oddVBand="0" w:evenVBand="0" w:oddHBand="1" w:evenHBand="0" w:firstRowFirstColumn="0" w:firstRowLastColumn="0" w:lastRowFirstColumn="0" w:lastRowLastColumn="0"/>
+          <w:trHeight w:val="1475"/>
+        </w:trPr>
+        <w:tc>
+          <w:tcPr>
+            <w:cnfStyle w:val="001000000000" w:firstRow="0" w:lastRow="0" w:firstColumn="1" w:lastColumn="0" w:oddVBand="0" w:evenVBand="0" w:oddHBand="0" w:evenHBand="0" w:firstRowFirstColumn="0" w:firstRowLastColumn="0" w:lastRowFirstColumn="0" w:lastRowLastColumn="0"/>
+            <w:tcW w:w="1867" w:type="dxa"/>
+            <w:vMerge/>
+            <w:shd w:val="clear" w:color="auto" w:fill="7F7F7F" w:themeFill="text1" w:themeFillTint="80"/>
+          </w:tcPr>
+          <w:p>
+            <w:pPr>
+              <w:pStyle w:val="MyTable1"/>
+              <w:spacing w:line="360" w:lineRule="auto"/>
+              <w:rPr>
+                <w:sz w:val="26"/>
+                <w:szCs w:val="26"/>
+              </w:rPr>
+            </w:pPr>
+          </w:p>
+        </w:tc>
+        <w:tc>
+          <w:tcPr>
+            <w:tcW w:w="3645" w:type="dxa"/>
+            <w:tcBorders>
+              <w:top w:val="single" w:sz="4" w:space="0" w:color="auto"/>
+              <w:bottom w:val="single" w:sz="4" w:space="0" w:color="auto"/>
+            </w:tcBorders>
+            <w:shd w:val="clear" w:color="auto" w:fill="FFFFFF" w:themeFill="background1"/>
+          </w:tcPr>
+          <w:p>
+            <w:pPr>
+              <w:pStyle w:val="MyTable1"/>
+              <w:spacing w:line="360" w:lineRule="auto"/>
+              <w:cnfStyle w:val="000000100000" w:firstRow="0" w:lastRow="0" w:firstColumn="0" w:lastColumn="0" w:oddVBand="0" w:evenVBand="0" w:oddHBand="1" w:evenHBand="0" w:firstRowFirstColumn="0" w:firstRowLastColumn="0" w:lastRowFirstColumn="0" w:lastRowLastColumn="0"/>
+              <w:rPr>
+                <w:sz w:val="26"/>
+                <w:szCs w:val="26"/>
+              </w:rPr>
+            </w:pPr>
+            <w:r>
+              <w:rPr>
+                <w:sz w:val="26"/>
+                <w:szCs w:val="26"/>
+              </w:rPr>
+              <w:t>SanPham</w:t>
+            </w:r>
+          </w:p>
+        </w:tc>
+        <w:tc>
+          <w:tcPr>
+            <w:tcW w:w="3645" w:type="dxa"/>
+            <w:gridSpan w:val="2"/>
+            <w:tcBorders>
+              <w:top w:val="single" w:sz="4" w:space="0" w:color="auto"/>
+              <w:bottom w:val="single" w:sz="4" w:space="0" w:color="auto"/>
+            </w:tcBorders>
+            <w:shd w:val="clear" w:color="auto" w:fill="FFFFFF" w:themeFill="background1"/>
+          </w:tcPr>
+          <w:p>
+            <w:pPr>
+              <w:pStyle w:val="MyTable1"/>
+              <w:spacing w:line="360" w:lineRule="auto"/>
+              <w:cnfStyle w:val="000000100000" w:firstRow="0" w:lastRow="0" w:firstColumn="0" w:lastColumn="0" w:oddVBand="0" w:evenVBand="0" w:oddHBand="1" w:evenHBand="0" w:firstRowFirstColumn="0" w:firstRowLastColumn="0" w:lastRowFirstColumn="0" w:lastRowLastColumn="0"/>
+              <w:rPr>
+                <w:sz w:val="26"/>
+                <w:szCs w:val="26"/>
+              </w:rPr>
+            </w:pPr>
+            <w:r>
+              <w:rPr>
+                <w:sz w:val="26"/>
+                <w:szCs w:val="26"/>
+              </w:rPr>
+              <w:t>Loại sản phẩm có quan hệ với sản phẩm, một loại sản phẩm có nhiều sản phẩm. Một sản phẩm thuộc một loại sản phẩm</w:t>
+            </w:r>
+          </w:p>
+        </w:tc>
+      </w:tr>
+      <w:tr>
+        <w:trPr>
+          <w:trHeight w:val="1475"/>
+        </w:trPr>
+        <w:tc>
+          <w:tcPr>
+            <w:cnfStyle w:val="001000000000" w:firstRow="0" w:lastRow="0" w:firstColumn="1" w:lastColumn="0" w:oddVBand="0" w:evenVBand="0" w:oddHBand="0" w:evenHBand="0" w:firstRowFirstColumn="0" w:firstRowLastColumn="0" w:lastRowFirstColumn="0" w:lastRowLastColumn="0"/>
+            <w:tcW w:w="1867" w:type="dxa"/>
+            <w:vMerge/>
+            <w:shd w:val="clear" w:color="auto" w:fill="7F7F7F" w:themeFill="text1" w:themeFillTint="80"/>
+          </w:tcPr>
+          <w:p>
+            <w:pPr>
+              <w:pStyle w:val="MyTable1"/>
+              <w:spacing w:line="360" w:lineRule="auto"/>
+              <w:rPr>
+                <w:sz w:val="26"/>
+                <w:szCs w:val="26"/>
+              </w:rPr>
+            </w:pPr>
+          </w:p>
+        </w:tc>
+        <w:tc>
+          <w:tcPr>
+            <w:tcW w:w="3645" w:type="dxa"/>
+            <w:tcBorders>
+              <w:top w:val="single" w:sz="4" w:space="0" w:color="auto"/>
+              <w:bottom w:val="single" w:sz="4" w:space="0" w:color="auto"/>
+            </w:tcBorders>
+            <w:shd w:val="clear" w:color="auto" w:fill="FFFFFF" w:themeFill="background1"/>
+          </w:tcPr>
+          <w:p>
+            <w:pPr>
+              <w:pStyle w:val="MyTable1"/>
+              <w:spacing w:line="360" w:lineRule="auto"/>
+              <w:cnfStyle w:val="000000000000" w:firstRow="0" w:lastRow="0" w:firstColumn="0" w:lastColumn="0" w:oddVBand="0" w:evenVBand="0" w:oddHBand="0" w:evenHBand="0" w:firstRowFirstColumn="0" w:firstRowLastColumn="0" w:lastRowFirstColumn="0" w:lastRowLastColumn="0"/>
+              <w:rPr>
+                <w:sz w:val="26"/>
+                <w:szCs w:val="26"/>
+              </w:rPr>
+            </w:pPr>
+            <w:r>
+              <w:rPr>
+                <w:sz w:val="26"/>
+                <w:szCs w:val="26"/>
+              </w:rPr>
+              <w:t>CT_DoanhThu</w:t>
+            </w:r>
+          </w:p>
+        </w:tc>
+        <w:tc>
+          <w:tcPr>
+            <w:tcW w:w="3645" w:type="dxa"/>
+            <w:gridSpan w:val="2"/>
+            <w:tcBorders>
+              <w:top w:val="single" w:sz="4" w:space="0" w:color="auto"/>
+              <w:bottom w:val="single" w:sz="4" w:space="0" w:color="auto"/>
+            </w:tcBorders>
+            <w:shd w:val="clear" w:color="auto" w:fill="FFFFFF" w:themeFill="background1"/>
+          </w:tcPr>
+          <w:p>
+            <w:pPr>
+              <w:pStyle w:val="MyTable1"/>
+              <w:spacing w:line="360" w:lineRule="auto"/>
+              <w:cnfStyle w:val="000000000000" w:firstRow="0" w:lastRow="0" w:firstColumn="0" w:lastColumn="0" w:oddVBand="0" w:evenVBand="0" w:oddHBand="0" w:evenHBand="0" w:firstRowFirstColumn="0" w:firstRowLastColumn="0" w:lastRowFirstColumn="0" w:lastRowLastColumn="0"/>
+              <w:rPr>
+                <w:sz w:val="26"/>
+                <w:szCs w:val="26"/>
+              </w:rPr>
+            </w:pPr>
+            <w:r>
+              <w:rPr>
+                <w:sz w:val="26"/>
+                <w:szCs w:val="26"/>
+              </w:rPr>
+              <w:t>CT_DoanhThu gồm một loại sản phẩm. Một loại sản phẩm có thể nằm trong nhiều chi tiết doanh thu.</w:t>
+            </w:r>
+          </w:p>
+        </w:tc>
+      </w:tr>
+    </w:tbl>
+    <w:p>
+      <w:pPr>
+        <w:pStyle w:val="TuNormal"/>
+        <w:numPr>
+          <w:ilvl w:val="0"/>
+          <w:numId w:val="0"/>
+        </w:numPr>
+        <w:spacing w:line="360" w:lineRule="auto"/>
       </w:pPr>
     </w:p>
     <w:sectPr>
@@ -2201,6 +5870,133 @@
     </w:p>
   </w:footnote>
 </w:footnotes>
+</file>
+
+<file path=word/numbering.xml><?xml version="1.0" encoding="utf-8"?>
+<w:numbering xmlns:wpc="http://schemas.microsoft.com/office/word/2010/wordprocessingCanvas" xmlns:cx="http://schemas.microsoft.com/office/drawing/2014/chartex" xmlns:cx1="http://schemas.microsoft.com/office/drawing/2015/9/8/chartex" xmlns:cx2="http://schemas.microsoft.com/office/drawing/2015/10/21/chartex" xmlns:cx3="http://schemas.microsoft.com/office/drawing/2016/5/9/chartex" xmlns:cx4="http://schemas.microsoft.com/office/drawing/2016/5/10/chartex" xmlns:cx5="http://schemas.microsoft.com/office/drawing/2016/5/11/chartex" xmlns:cx6="http://schemas.microsoft.com/office/drawing/2016/5/12/chartex" xmlns:cx7="http://schemas.microsoft.com/office/drawing/2016/5/13/chartex" xmlns:cx8="http://schemas.microsoft.com/office/drawing/2016/5/14/chartex" xmlns:mc="http://schemas.openxmlformats.org/markup-compatibility/2006" xmlns:aink="http://schemas.microsoft.com/office/drawing/2016/ink" xmlns:am3d="http://schemas.microsoft.com/office/drawing/2017/model3d" xmlns:o="urn:schemas-microsoft-com:office:office" xmlns:r="http://schemas.openxmlformats.org/officeDocument/2006/relationships" xmlns:m="http://schemas.openxmlformats.org/officeDocument/2006/math" xmlns:v="urn:schemas-microsoft-com:vml" xmlns:wp14="http://schemas.microsoft.com/office/word/2010/wordprocessingDrawing" xmlns:wp="http://schemas.openxmlformats.org/drawingml/2006/wordprocessingDrawing" xmlns:w10="urn:schemas-microsoft-com:office:word" xmlns:w="http://schemas.openxmlformats.org/wordprocessingml/2006/main" xmlns:w14="http://schemas.microsoft.com/office/word/2010/wordml" xmlns:w15="http://schemas.microsoft.com/office/word/2012/wordml" xmlns:w16cid="http://schemas.microsoft.com/office/word/2016/wordml/cid" xmlns:w16se="http://schemas.microsoft.com/office/word/2015/wordml/symex" xmlns:wpg="http://schemas.microsoft.com/office/word/2010/wordprocessingGroup" xmlns:wpi="http://schemas.microsoft.com/office/word/2010/wordprocessingInk" xmlns:wne="http://schemas.microsoft.com/office/word/2006/wordml" xmlns:wps="http://schemas.microsoft.com/office/word/2010/wordprocessingShape" mc:Ignorable="w14 w15 w16se w16cid wp14">
+  <w:abstractNum w:abstractNumId="0" w15:restartNumberingAfterBreak="0">
+    <w:nsid w:val="2BAB6EE8"/>
+    <w:multiLevelType w:val="multilevel"/>
+    <w:tmpl w:val="6BC251A4"/>
+    <w:lvl w:ilvl="0">
+      <w:start w:val="1"/>
+      <w:numFmt w:val="decimal"/>
+      <w:pStyle w:val="TuStyle-Title1"/>
+      <w:lvlText w:val="%1."/>
+      <w:lvlJc w:val="left"/>
+      <w:pPr>
+        <w:ind w:left="576" w:hanging="576"/>
+      </w:pPr>
+      <w:rPr>
+        <w:rFonts w:hint="default"/>
+      </w:rPr>
+    </w:lvl>
+    <w:lvl w:ilvl="1">
+      <w:start w:val="1"/>
+      <w:numFmt w:val="decimal"/>
+      <w:pStyle w:val="TuNormal"/>
+      <w:lvlText w:val="%1.%2"/>
+      <w:lvlJc w:val="left"/>
+      <w:pPr>
+        <w:ind w:left="1296" w:hanging="576"/>
+      </w:pPr>
+      <w:rPr>
+        <w:rFonts w:ascii="Times New Roman" w:hAnsi="Times New Roman" w:hint="default"/>
+        <w:b w:val="0"/>
+        <w:i w:val="0"/>
+        <w:sz w:val="26"/>
+        <w:szCs w:val="26"/>
+      </w:rPr>
+    </w:lvl>
+    <w:lvl w:ilvl="2">
+      <w:start w:val="1"/>
+      <w:numFmt w:val="decimal"/>
+      <w:lvlText w:val="%1.%2.%3"/>
+      <w:lvlJc w:val="right"/>
+      <w:pPr>
+        <w:ind w:left="2016" w:hanging="576"/>
+      </w:pPr>
+      <w:rPr>
+        <w:rFonts w:hint="default"/>
+      </w:rPr>
+    </w:lvl>
+    <w:lvl w:ilvl="3">
+      <w:start w:val="1"/>
+      <w:numFmt w:val="decimal"/>
+      <w:lvlText w:val="%1.%2.%3.%4"/>
+      <w:lvlJc w:val="left"/>
+      <w:pPr>
+        <w:ind w:left="2736" w:hanging="576"/>
+      </w:pPr>
+      <w:rPr>
+        <w:rFonts w:hint="default"/>
+      </w:rPr>
+    </w:lvl>
+    <w:lvl w:ilvl="4">
+      <w:start w:val="1"/>
+      <w:numFmt w:val="lowerLetter"/>
+      <w:lvlText w:val="%5."/>
+      <w:lvlJc w:val="left"/>
+      <w:pPr>
+        <w:ind w:left="3456" w:hanging="576"/>
+      </w:pPr>
+      <w:rPr>
+        <w:rFonts w:hint="default"/>
+      </w:rPr>
+    </w:lvl>
+    <w:lvl w:ilvl="5">
+      <w:start w:val="1"/>
+      <w:numFmt w:val="lowerRoman"/>
+      <w:lvlText w:val="%6."/>
+      <w:lvlJc w:val="right"/>
+      <w:pPr>
+        <w:ind w:left="4176" w:hanging="576"/>
+      </w:pPr>
+      <w:rPr>
+        <w:rFonts w:hint="default"/>
+      </w:rPr>
+    </w:lvl>
+    <w:lvl w:ilvl="6">
+      <w:start w:val="1"/>
+      <w:numFmt w:val="decimal"/>
+      <w:lvlText w:val="%7."/>
+      <w:lvlJc w:val="left"/>
+      <w:pPr>
+        <w:ind w:left="4896" w:hanging="576"/>
+      </w:pPr>
+      <w:rPr>
+        <w:rFonts w:hint="default"/>
+      </w:rPr>
+    </w:lvl>
+    <w:lvl w:ilvl="7">
+      <w:start w:val="1"/>
+      <w:numFmt w:val="lowerLetter"/>
+      <w:lvlText w:val="%8."/>
+      <w:lvlJc w:val="left"/>
+      <w:pPr>
+        <w:ind w:left="5616" w:hanging="576"/>
+      </w:pPr>
+      <w:rPr>
+        <w:rFonts w:hint="default"/>
+      </w:rPr>
+    </w:lvl>
+    <w:lvl w:ilvl="8">
+      <w:start w:val="1"/>
+      <w:numFmt w:val="lowerRoman"/>
+      <w:lvlText w:val="%9."/>
+      <w:lvlJc w:val="right"/>
+      <w:pPr>
+        <w:ind w:left="6336" w:hanging="576"/>
+      </w:pPr>
+      <w:rPr>
+        <w:rFonts w:hint="default"/>
+      </w:rPr>
+    </w:lvl>
+  </w:abstractNum>
+  <w:num w:numId="1">
+    <w:abstractNumId w:val="0"/>
+  </w:num>
+</w:numbering>
 </file>
 
 <file path=word/styles.xml><?xml version="1.0" encoding="utf-8"?>
@@ -2813,6 +6609,79 @@
       </w:tblBorders>
     </w:tblPr>
   </w:style>
+  <w:style w:type="paragraph" w:customStyle="1" w:styleId="TuStyle-Title1">
+    <w:name w:val="Tu Style - Title 1"/>
+    <w:basedOn w:val="oancuaDanhsach"/>
+    <w:qFormat/>
+    <w:rsid w:val="003D34F7"/>
+    <w:pPr>
+      <w:numPr>
+        <w:numId w:val="1"/>
+      </w:numPr>
+    </w:pPr>
+    <w:rPr>
+      <w:rFonts w:ascii="Times New Roman" w:hAnsi="Times New Roman" w:cs="Times New Roman"/>
+      <w:b/>
+      <w:color w:val="000000"/>
+      <w:sz w:val="28"/>
+      <w:szCs w:val="28"/>
+      <w:lang w:val="en-US"/>
+      <w14:textFill>
+        <w14:solidFill>
+          <w14:srgbClr w14:val="000000">
+            <w14:lumMod w14:val="50000"/>
+          </w14:srgbClr>
+        </w14:solidFill>
+      </w14:textFill>
+    </w:rPr>
+  </w:style>
+  <w:style w:type="paragraph" w:customStyle="1" w:styleId="TuNormal">
+    <w:name w:val="Tu Normal"/>
+    <w:basedOn w:val="TuStyle-Title1"/>
+    <w:link w:val="TuNormalChar"/>
+    <w:qFormat/>
+    <w:rsid w:val="003D34F7"/>
+    <w:pPr>
+      <w:numPr>
+        <w:ilvl w:val="1"/>
+      </w:numPr>
+    </w:pPr>
+    <w:rPr>
+      <w:b w:val="0"/>
+      <w:sz w:val="26"/>
+      <w:szCs w:val="26"/>
+    </w:rPr>
+  </w:style>
+  <w:style w:type="character" w:customStyle="1" w:styleId="TuNormalChar">
+    <w:name w:val="Tu Normal Char"/>
+    <w:basedOn w:val="Phngmcinhcuaoanvn"/>
+    <w:link w:val="TuNormal"/>
+    <w:rsid w:val="003D34F7"/>
+    <w:rPr>
+      <w:rFonts w:ascii="Times New Roman" w:hAnsi="Times New Roman" w:cs="Times New Roman"/>
+      <w:color w:val="000000"/>
+      <w:sz w:val="26"/>
+      <w:szCs w:val="26"/>
+      <w14:textFill>
+        <w14:solidFill>
+          <w14:srgbClr w14:val="000000">
+            <w14:lumMod w14:val="50000"/>
+          </w14:srgbClr>
+        </w14:solidFill>
+      </w14:textFill>
+    </w:rPr>
+  </w:style>
+  <w:style w:type="paragraph" w:styleId="oancuaDanhsach">
+    <w:name w:val="List Paragraph"/>
+    <w:basedOn w:val="Binhthng"/>
+    <w:uiPriority w:val="34"/>
+    <w:qFormat/>
+    <w:rsid w:val="003D34F7"/>
+    <w:pPr>
+      <w:ind w:left="720"/>
+      <w:contextualSpacing/>
+    </w:pPr>
+  </w:style>
 </w:styles>
 </file>
 
@@ -3082,7 +6951,7 @@
 </file>
 
 <file path=customXml/itemProps1.xml><?xml version="1.0" encoding="utf-8"?>
-<ds:datastoreItem xmlns:ds="http://schemas.openxmlformats.org/officeDocument/2006/customXml" ds:itemID="{6115881E-850A-4D4F-B081-68D48BC8FF3E}">
+<ds:datastoreItem xmlns:ds="http://schemas.openxmlformats.org/officeDocument/2006/customXml" ds:itemID="{8EEEA4AF-5B9C-44F1-8B53-D8BCAEF49DE7}">
   <ds:schemaRefs>
     <ds:schemaRef ds:uri="http://schemas.openxmlformats.org/officeDocument/2006/bibliography"/>
   </ds:schemaRefs>

</xml_diff>

<commit_message>
Chỉnh sửa đặt tả và bảng vẽ Class Diagram 8 9
</commit_message>
<xml_diff>
--- a/BaoCao/FRA/FRA_ClassDiagram/Truoc_Review/1412689/1412689 Dac ta.docx
+++ b/BaoCao/FRA/FRA_ClassDiagram/Truoc_Review/1412689/1412689 Dac ta.docx
@@ -23,9 +23,9 @@
         </w:rPr>
         <w:drawing>
           <wp:inline distT="0" distB="0" distL="0" distR="0">
-            <wp:extent cx="5439534" cy="3486637"/>
-            <wp:effectExtent l="0" t="0" r="0" b="0"/>
-            <wp:docPr id="2" name="Hình ảnh 2"/>
+            <wp:extent cx="5649113" cy="3362794"/>
+            <wp:effectExtent l="0" t="0" r="8890" b="9525"/>
+            <wp:docPr id="1" name="Hình ảnh 1"/>
             <wp:cNvGraphicFramePr>
               <a:graphicFrameLocks xmlns:a="http://schemas.openxmlformats.org/drawingml/2006/main" noChangeAspect="1"/>
             </wp:cNvGraphicFramePr>
@@ -33,7 +33,7 @@
               <a:graphicData uri="http://schemas.openxmlformats.org/drawingml/2006/picture">
                 <pic:pic xmlns:pic="http://schemas.openxmlformats.org/drawingml/2006/picture">
                   <pic:nvPicPr>
-                    <pic:cNvPr id="2" name="Class Diagram 8 9.PNG"/>
+                    <pic:cNvPr id="1" name="Class Diagram 8 9.PNG"/>
                     <pic:cNvPicPr/>
                   </pic:nvPicPr>
                   <pic:blipFill>
@@ -51,7 +51,7 @@
                   <pic:spPr>
                     <a:xfrm>
                       <a:off x="0" y="0"/>
-                      <a:ext cx="5439534" cy="3486637"/>
+                      <a:ext cx="5649113" cy="3362794"/>
                     </a:xfrm>
                     <a:prstGeom prst="rect">
                       <a:avLst/>
@@ -575,7 +575,22 @@
                 <w:sz w:val="26"/>
                 <w:szCs w:val="26"/>
               </w:rPr>
-              <w:t>ID_DoanhThu</w:t>
+              <w:t>ID_</w:t>
+            </w:r>
+            <w:r>
+              <w:rPr>
+                <w:sz w:val="26"/>
+                <w:szCs w:val="26"/>
+                <w:lang w:val="en-US"/>
+              </w:rPr>
+              <w:t>BaoCao</w:t>
+            </w:r>
+            <w:r>
+              <w:rPr>
+                <w:sz w:val="26"/>
+                <w:szCs w:val="26"/>
+              </w:rPr>
+              <w:t>DoanhThu</w:t>
             </w:r>
           </w:p>
         </w:tc>
@@ -604,7 +619,24 @@
                 <w:sz w:val="26"/>
                 <w:szCs w:val="26"/>
               </w:rPr>
-              <w:t>Mã doanh thu là thông tin xác định duy nhất một doanh thu</w:t>
+              <w:t xml:space="preserve">Mã </w:t>
+            </w:r>
+            <w:r>
+              <w:rPr>
+                <w:sz w:val="26"/>
+                <w:szCs w:val="26"/>
+                <w:lang w:val="en-US"/>
+              </w:rPr>
+              <w:t xml:space="preserve">báo cáo </w:t>
+            </w:r>
+            <w:bookmarkStart w:id="0" w:name="_GoBack"/>
+            <w:bookmarkEnd w:id="0"/>
+            <w:r>
+              <w:rPr>
+                <w:sz w:val="26"/>
+                <w:szCs w:val="26"/>
+              </w:rPr>
+              <w:t>doanh thu là thông tin xác định duy nhất một doanh thu</w:t>
             </w:r>
           </w:p>
         </w:tc>
@@ -1289,8 +1321,6 @@
         </w:rPr>
         <w:t>ChiTietDoanhThu</w:t>
       </w:r>
-      <w:bookmarkStart w:id="0" w:name="_GoBack"/>
-      <w:bookmarkEnd w:id="0"/>
     </w:p>
     <w:tbl>
       <w:tblPr>
@@ -6951,7 +6981,7 @@
 </file>
 
 <file path=customXml/itemProps1.xml><?xml version="1.0" encoding="utf-8"?>
-<ds:datastoreItem xmlns:ds="http://schemas.openxmlformats.org/officeDocument/2006/customXml" ds:itemID="{8EEEA4AF-5B9C-44F1-8B53-D8BCAEF49DE7}">
+<ds:datastoreItem xmlns:ds="http://schemas.openxmlformats.org/officeDocument/2006/customXml" ds:itemID="{D6657040-3D3C-45F9-9D54-852BB03D6C80}">
   <ds:schemaRefs>
     <ds:schemaRef ds:uri="http://schemas.openxmlformats.org/officeDocument/2006/bibliography"/>
   </ds:schemaRefs>

</xml_diff>

<commit_message>
Chỉnh sửa xóa kiểu dữ liệu trong bản Class Diagram 8 9 và cập nhật mã
</commit_message>
<xml_diff>
--- a/BaoCao/FRA/FRA_ClassDiagram/Truoc_Review/1412689/1412689 Dac ta.docx
+++ b/BaoCao/FRA/FRA_ClassDiagram/Truoc_Review/1412689/1412689 Dac ta.docx
@@ -23,9 +23,9 @@
         </w:rPr>
         <w:drawing>
           <wp:inline distT="0" distB="0" distL="0" distR="0">
-            <wp:extent cx="5649113" cy="3362794"/>
-            <wp:effectExtent l="0" t="0" r="8890" b="9525"/>
-            <wp:docPr id="1" name="Hình ảnh 1"/>
+            <wp:extent cx="5010849" cy="3458058"/>
+            <wp:effectExtent l="0" t="0" r="0" b="9525"/>
+            <wp:docPr id="2" name="Hình ảnh 2"/>
             <wp:cNvGraphicFramePr>
               <a:graphicFrameLocks xmlns:a="http://schemas.openxmlformats.org/drawingml/2006/main" noChangeAspect="1"/>
             </wp:cNvGraphicFramePr>
@@ -33,7 +33,7 @@
               <a:graphicData uri="http://schemas.openxmlformats.org/drawingml/2006/picture">
                 <pic:pic xmlns:pic="http://schemas.openxmlformats.org/drawingml/2006/picture">
                   <pic:nvPicPr>
-                    <pic:cNvPr id="1" name="Class Diagram 8 9.PNG"/>
+                    <pic:cNvPr id="2" name="Class Diagram 8 9.PNG"/>
                     <pic:cNvPicPr/>
                   </pic:nvPicPr>
                   <pic:blipFill>
@@ -51,7 +51,7 @@
                   <pic:spPr>
                     <a:xfrm>
                       <a:off x="0" y="0"/>
-                      <a:ext cx="5649113" cy="3362794"/>
+                      <a:ext cx="5010849" cy="3458058"/>
                     </a:xfrm>
                     <a:prstGeom prst="rect">
                       <a:avLst/>
@@ -295,8 +295,10 @@
                 <w:sz w:val="26"/>
                 <w:szCs w:val="26"/>
               </w:rPr>
-              <w:t>15</w:t>
-            </w:r>
+              <w:t>28</w:t>
+            </w:r>
+            <w:bookmarkStart w:id="0" w:name="_GoBack"/>
+            <w:bookmarkEnd w:id="0"/>
           </w:p>
         </w:tc>
       </w:tr>
@@ -629,8 +631,6 @@
               </w:rPr>
               <w:t xml:space="preserve">báo cáo </w:t>
             </w:r>
-            <w:bookmarkStart w:id="0" w:name="_GoBack"/>
-            <w:bookmarkEnd w:id="0"/>
             <w:r>
               <w:rPr>
                 <w:sz w:val="26"/>
@@ -6981,7 +6981,7 @@
 </file>
 
 <file path=customXml/itemProps1.xml><?xml version="1.0" encoding="utf-8"?>
-<ds:datastoreItem xmlns:ds="http://schemas.openxmlformats.org/officeDocument/2006/customXml" ds:itemID="{D6657040-3D3C-45F9-9D54-852BB03D6C80}">
+<ds:datastoreItem xmlns:ds="http://schemas.openxmlformats.org/officeDocument/2006/customXml" ds:itemID="{35A57CE6-6CD8-499A-A054-0C09A2F2E67E}">
   <ds:schemaRefs>
     <ds:schemaRef ds:uri="http://schemas.openxmlformats.org/officeDocument/2006/bibliography"/>
   </ds:schemaRefs>

</xml_diff>